<commit_message>
dodanie diagramu struktury logicznej do projektu sieci komputerowej
</commit_message>
<xml_diff>
--- a/projekt-fizyczny/projekt-sieci-komputerowej.docx
+++ b/projekt-fizyczny/projekt-sieci-komputerowej.docx
@@ -17,6 +17,20 @@
           <w:rtl w:val="0"/>
         </w:rPr>
         <w:t xml:space="preserve">PROJEKT LOKALNEJ SIECI KOMPUTEROWEJ</w:t>
+      </w:r>
+    </w:p>
+    <w:p>
+      <w:pPr>
+        <w:jc w:val="center"/>
+        <w:rPr>
+          <w:sz w:val="38"/>
+          <w:szCs w:val="38"/>
+        </w:rPr>
+      </w:pPr>
+      <w:r>
+        <w:rPr>
+          <w:rtl w:val="0"/>
+        </w:rPr>
       </w:r>
     </w:p>
     <w:p>
@@ -70,7 +84,8 @@
         <w:rPr>
           <w:rtl w:val="0"/>
         </w:rPr>
-        <w:t xml:space="preserve">Informacje ogólne</w:t>
+        <w:t xml:space="preserve">Informacje ogólne:</w:t>
+        <w:br w:type="textWrapping"/>
       </w:r>
     </w:p>
     <w:p>
@@ -143,6 +158,7 @@
           <w:rtl w:val="0"/>
         </w:rPr>
         <w:t xml:space="preserve">Sieć powinna być podzielona na dwie podsieci: jedna podsieć na każde piętro.</w:t>
+        <w:br w:type="textWrapping"/>
       </w:r>
     </w:p>
     <w:p>
@@ -160,9 +176,11 @@
         <w:rPr>
           <w:rtl w:val="0"/>
         </w:rPr>
-        <w:t xml:space="preserve">Opis strukturalnej lokalnej sieci komputerowej</w:t>
+        <w:t xml:space="preserve">Opis strukturalnej lokalnej sieci komputerowej:</w:t>
+        <w:br w:type="textWrapping"/>
         <w:br w:type="textWrapping"/>
         <w:t xml:space="preserve">Zostaną tu uwzględnione wymagania co do rozmieszczania punktów abonenckich w zależności od liczby urządzeń (z zapasem), topologia fizyczna sieci, użyty rodzaj okablowania i opis technologii.</w:t>
+        <w:br w:type="textWrapping"/>
       </w:r>
     </w:p>
     <w:p>
@@ -298,10 +316,76 @@
         <w:rPr/>
       </w:pPr>
       <w:r>
+        <w:br w:type="page"/>
+      </w:r>
+      <w:r>
+        <w:rPr>
+          <w:rtl w:val="0"/>
+        </w:rPr>
+      </w:r>
+    </w:p>
+    <w:p>
+      <w:pPr>
+        <w:ind w:left="0" w:firstLine="0"/>
+        <w:rPr/>
+      </w:pPr>
+      <w:r>
         <w:rPr>
           <w:rtl w:val="0"/>
         </w:rPr>
         <w:t xml:space="preserve">Projekt struktury logicznej lokalnej sieci komputerowej jest przedstawiony poniżej:</w:t>
+      </w:r>
+    </w:p>
+    <w:p>
+      <w:pPr>
+        <w:ind w:left="0" w:firstLine="0"/>
+        <w:rPr/>
+      </w:pPr>
+      <w:r>
+        <w:rPr>
+          <w:rtl w:val="0"/>
+        </w:rPr>
+      </w:r>
+    </w:p>
+    <w:p>
+      <w:pPr>
+        <w:ind w:left="0" w:firstLine="0"/>
+        <w:rPr/>
+      </w:pPr>
+      <w:r>
+        <w:rPr/>
+        <w:drawing>
+          <wp:inline distB="114300" distT="114300" distL="114300" distR="114300">
+            <wp:extent cx="5731200" cy="2794000"/>
+            <wp:effectExtent b="0" l="0" r="0" t="0"/>
+            <wp:docPr id="1" name="image1.png"/>
+            <a:graphic>
+              <a:graphicData uri="http://schemas.openxmlformats.org/drawingml/2006/picture">
+                <pic:pic>
+                  <pic:nvPicPr>
+                    <pic:cNvPr id="0" name="image1.png"/>
+                    <pic:cNvPicPr preferRelativeResize="0"/>
+                  </pic:nvPicPr>
+                  <pic:blipFill>
+                    <a:blip r:embed="rId6"/>
+                    <a:srcRect b="0" l="0" r="0" t="0"/>
+                    <a:stretch>
+                      <a:fillRect/>
+                    </a:stretch>
+                  </pic:blipFill>
+                  <pic:spPr>
+                    <a:xfrm>
+                      <a:off x="0" y="0"/>
+                      <a:ext cx="5731200" cy="2794000"/>
+                    </a:xfrm>
+                    <a:prstGeom prst="rect"/>
+                    <a:ln/>
+                  </pic:spPr>
+                </pic:pic>
+              </a:graphicData>
+            </a:graphic>
+          </wp:inline>
+        </w:drawing>
       </w:r>
       <w:r>
         <w:rPr>

</xml_diff>

<commit_message>
zaktualizowanie diagramu struktury logicznej i dodanie tabeli z liczbą punktów abonenckich i gniazd
</commit_message>
<xml_diff>
--- a/projekt-fizyczny/projekt-sieci-komputerowej.docx
+++ b/projekt-fizyczny/projekt-sieci-komputerowej.docx
@@ -356,7 +356,7 @@
         <w:rPr/>
         <w:drawing>
           <wp:inline distB="114300" distT="114300" distL="114300" distR="114300">
-            <wp:extent cx="5731200" cy="2794000"/>
+            <wp:extent cx="5731200" cy="2717800"/>
             <wp:effectExtent b="0" l="0" r="0" t="0"/>
             <wp:docPr id="1" name="image1.png"/>
             <a:graphic>
@@ -376,7 +376,7 @@
                   <pic:spPr>
                     <a:xfrm>
                       <a:off x="0" y="0"/>
-                      <a:ext cx="5731200" cy="2794000"/>
+                      <a:ext cx="5731200" cy="2717800"/>
                     </a:xfrm>
                     <a:prstGeom prst="rect"/>
                     <a:ln/>
@@ -387,6 +387,1011 @@
           </wp:inline>
         </w:drawing>
       </w:r>
+      <w:r>
+        <w:rPr>
+          <w:rtl w:val="0"/>
+        </w:rPr>
+      </w:r>
+    </w:p>
+    <w:p>
+      <w:pPr>
+        <w:ind w:left="0" w:firstLine="0"/>
+        <w:rPr/>
+      </w:pPr>
+      <w:r>
+        <w:rPr>
+          <w:rtl w:val="0"/>
+        </w:rPr>
+      </w:r>
+    </w:p>
+    <w:p>
+      <w:pPr>
+        <w:ind w:left="0" w:firstLine="0"/>
+        <w:rPr/>
+      </w:pPr>
+      <w:r>
+        <w:rPr>
+          <w:rtl w:val="0"/>
+        </w:rPr>
+        <w:t xml:space="preserve">Liczbę punktów abonenckich w poszczególnych pomieszczeniach przedstawiona jest w poniższej tabeli:</w:t>
+        <w:br w:type="textWrapping"/>
+      </w:r>
+    </w:p>
+    <w:tbl>
+      <w:tblPr>
+        <w:tblStyle w:val="Table1"/>
+        <w:tblW w:w="8893.937007874016" w:type="dxa"/>
+        <w:jc w:val="left"/>
+        <w:tblBorders>
+          <w:top w:color="000000" w:space="0" w:sz="8" w:val="single"/>
+          <w:left w:color="000000" w:space="0" w:sz="8" w:val="single"/>
+          <w:bottom w:color="000000" w:space="0" w:sz="8" w:val="single"/>
+          <w:right w:color="000000" w:space="0" w:sz="8" w:val="single"/>
+          <w:insideH w:color="000000" w:space="0" w:sz="8" w:val="single"/>
+          <w:insideV w:color="000000" w:space="0" w:sz="8" w:val="single"/>
+        </w:tblBorders>
+        <w:tblLayout w:type="fixed"/>
+        <w:tblLook w:val="0600"/>
+      </w:tblPr>
+      <w:tblGrid>
+        <w:gridCol w:w="1110"/>
+        <w:gridCol w:w="1556.7874015748032"/>
+        <w:gridCol w:w="1556.7874015748032"/>
+        <w:gridCol w:w="1556.7874015748032"/>
+        <w:gridCol w:w="1556.7874015748032"/>
+        <w:gridCol w:w="1556.7874015748032"/>
+        <w:tblGridChange w:id="0">
+          <w:tblGrid>
+            <w:gridCol w:w="1110"/>
+            <w:gridCol w:w="1556.7874015748032"/>
+            <w:gridCol w:w="1556.7874015748032"/>
+            <w:gridCol w:w="1556.7874015748032"/>
+            <w:gridCol w:w="1556.7874015748032"/>
+            <w:gridCol w:w="1556.7874015748032"/>
+          </w:tblGrid>
+        </w:tblGridChange>
+      </w:tblGrid>
+      <w:tr>
+        <w:trPr>
+          <w:cantSplit w:val="0"/>
+          <w:tblHeader w:val="0"/>
+        </w:trPr>
+        <w:tc>
+          <w:tcPr>
+            <w:shd w:fill="d9d9d9" w:val="clear"/>
+            <w:tcMar>
+              <w:top w:w="100.0" w:type="dxa"/>
+              <w:left w:w="100.0" w:type="dxa"/>
+              <w:bottom w:w="100.0" w:type="dxa"/>
+              <w:right w:w="100.0" w:type="dxa"/>
+            </w:tcMar>
+            <w:vAlign w:val="top"/>
+          </w:tcPr>
+          <w:p>
+            <w:pPr>
+              <w:keepNext w:val="0"/>
+              <w:keepLines w:val="0"/>
+              <w:pageBreakBefore w:val="0"/>
+              <w:widowControl w:val="0"/>
+              <w:pBdr>
+                <w:top w:space="0" w:sz="0" w:val="nil"/>
+                <w:left w:space="0" w:sz="0" w:val="nil"/>
+                <w:bottom w:space="0" w:sz="0" w:val="nil"/>
+                <w:right w:space="0" w:sz="0" w:val="nil"/>
+                <w:between w:space="0" w:sz="0" w:val="nil"/>
+              </w:pBdr>
+              <w:shd w:fill="auto" w:val="clear"/>
+              <w:spacing w:after="0" w:before="0" w:line="240" w:lineRule="auto"/>
+              <w:ind w:left="0" w:right="0" w:firstLine="0"/>
+              <w:jc w:val="center"/>
+              <w:rPr/>
+            </w:pPr>
+            <w:r>
+              <w:rPr>
+                <w:rtl w:val="0"/>
+              </w:rPr>
+            </w:r>
+          </w:p>
+        </w:tc>
+        <w:tc>
+          <w:tcPr>
+            <w:shd w:fill="d9d9d9" w:val="clear"/>
+            <w:tcMar>
+              <w:top w:w="100.0" w:type="dxa"/>
+              <w:left w:w="100.0" w:type="dxa"/>
+              <w:bottom w:w="100.0" w:type="dxa"/>
+              <w:right w:w="100.0" w:type="dxa"/>
+            </w:tcMar>
+            <w:vAlign w:val="top"/>
+          </w:tcPr>
+          <w:p>
+            <w:pPr>
+              <w:keepNext w:val="0"/>
+              <w:keepLines w:val="0"/>
+              <w:pageBreakBefore w:val="0"/>
+              <w:widowControl w:val="0"/>
+              <w:pBdr>
+                <w:top w:space="0" w:sz="0" w:val="nil"/>
+                <w:left w:space="0" w:sz="0" w:val="nil"/>
+                <w:bottom w:space="0" w:sz="0" w:val="nil"/>
+                <w:right w:space="0" w:sz="0" w:val="nil"/>
+                <w:between w:space="0" w:sz="0" w:val="nil"/>
+              </w:pBdr>
+              <w:shd w:fill="auto" w:val="clear"/>
+              <w:spacing w:after="0" w:before="0" w:line="240" w:lineRule="auto"/>
+              <w:ind w:left="0" w:right="0" w:firstLine="0"/>
+              <w:jc w:val="center"/>
+              <w:rPr/>
+            </w:pPr>
+            <w:r>
+              <w:rPr>
+                <w:rtl w:val="0"/>
+              </w:rPr>
+              <w:t xml:space="preserve">PA K</w:t>
+            </w:r>
+          </w:p>
+        </w:tc>
+        <w:tc>
+          <w:tcPr>
+            <w:shd w:fill="d9d9d9" w:val="clear"/>
+            <w:tcMar>
+              <w:top w:w="100.0" w:type="dxa"/>
+              <w:left w:w="100.0" w:type="dxa"/>
+              <w:bottom w:w="100.0" w:type="dxa"/>
+              <w:right w:w="100.0" w:type="dxa"/>
+            </w:tcMar>
+            <w:vAlign w:val="top"/>
+          </w:tcPr>
+          <w:p>
+            <w:pPr>
+              <w:keepNext w:val="0"/>
+              <w:keepLines w:val="0"/>
+              <w:pageBreakBefore w:val="0"/>
+              <w:widowControl w:val="0"/>
+              <w:pBdr>
+                <w:top w:space="0" w:sz="0" w:val="nil"/>
+                <w:left w:space="0" w:sz="0" w:val="nil"/>
+                <w:bottom w:space="0" w:sz="0" w:val="nil"/>
+                <w:right w:space="0" w:sz="0" w:val="nil"/>
+                <w:between w:space="0" w:sz="0" w:val="nil"/>
+              </w:pBdr>
+              <w:shd w:fill="auto" w:val="clear"/>
+              <w:spacing w:after="0" w:before="0" w:line="240" w:lineRule="auto"/>
+              <w:ind w:left="0" w:right="0" w:firstLine="0"/>
+              <w:jc w:val="center"/>
+              <w:rPr/>
+            </w:pPr>
+            <w:r>
+              <w:rPr>
+                <w:rtl w:val="0"/>
+              </w:rPr>
+              <w:t xml:space="preserve">PA D</w:t>
+            </w:r>
+          </w:p>
+        </w:tc>
+        <w:tc>
+          <w:tcPr>
+            <w:shd w:fill="d9d9d9" w:val="clear"/>
+            <w:tcMar>
+              <w:top w:w="100.0" w:type="dxa"/>
+              <w:left w:w="100.0" w:type="dxa"/>
+              <w:bottom w:w="100.0" w:type="dxa"/>
+              <w:right w:w="100.0" w:type="dxa"/>
+            </w:tcMar>
+            <w:vAlign w:val="top"/>
+          </w:tcPr>
+          <w:p>
+            <w:pPr>
+              <w:keepNext w:val="0"/>
+              <w:keepLines w:val="0"/>
+              <w:pageBreakBefore w:val="0"/>
+              <w:widowControl w:val="0"/>
+              <w:pBdr>
+                <w:top w:space="0" w:sz="0" w:val="nil"/>
+                <w:left w:space="0" w:sz="0" w:val="nil"/>
+                <w:bottom w:space="0" w:sz="0" w:val="nil"/>
+                <w:right w:space="0" w:sz="0" w:val="nil"/>
+                <w:between w:space="0" w:sz="0" w:val="nil"/>
+              </w:pBdr>
+              <w:shd w:fill="auto" w:val="clear"/>
+              <w:spacing w:after="0" w:before="0" w:line="240" w:lineRule="auto"/>
+              <w:ind w:left="0" w:right="0" w:firstLine="0"/>
+              <w:jc w:val="center"/>
+              <w:rPr/>
+            </w:pPr>
+            <w:r>
+              <w:rPr>
+                <w:rtl w:val="0"/>
+              </w:rPr>
+              <w:t xml:space="preserve">PA Z</w:t>
+            </w:r>
+          </w:p>
+        </w:tc>
+        <w:tc>
+          <w:tcPr>
+            <w:shd w:fill="d9d9d9" w:val="clear"/>
+            <w:tcMar>
+              <w:top w:w="100.0" w:type="dxa"/>
+              <w:left w:w="100.0" w:type="dxa"/>
+              <w:bottom w:w="100.0" w:type="dxa"/>
+              <w:right w:w="100.0" w:type="dxa"/>
+            </w:tcMar>
+            <w:vAlign w:val="top"/>
+          </w:tcPr>
+          <w:p>
+            <w:pPr>
+              <w:keepNext w:val="0"/>
+              <w:keepLines w:val="0"/>
+              <w:pageBreakBefore w:val="0"/>
+              <w:widowControl w:val="0"/>
+              <w:pBdr>
+                <w:top w:space="0" w:sz="0" w:val="nil"/>
+                <w:left w:space="0" w:sz="0" w:val="nil"/>
+                <w:bottom w:space="0" w:sz="0" w:val="nil"/>
+                <w:right w:space="0" w:sz="0" w:val="nil"/>
+                <w:between w:space="0" w:sz="0" w:val="nil"/>
+              </w:pBdr>
+              <w:shd w:fill="auto" w:val="clear"/>
+              <w:spacing w:after="0" w:before="0" w:line="240" w:lineRule="auto"/>
+              <w:ind w:left="0" w:right="0" w:firstLine="0"/>
+              <w:jc w:val="center"/>
+              <w:rPr/>
+            </w:pPr>
+            <w:r>
+              <w:rPr>
+                <w:rtl w:val="0"/>
+              </w:rPr>
+              <w:t xml:space="preserve">Razem PA</w:t>
+            </w:r>
+          </w:p>
+        </w:tc>
+        <w:tc>
+          <w:tcPr>
+            <w:shd w:fill="d9d9d9" w:val="clear"/>
+            <w:tcMar>
+              <w:top w:w="100.0" w:type="dxa"/>
+              <w:left w:w="100.0" w:type="dxa"/>
+              <w:bottom w:w="100.0" w:type="dxa"/>
+              <w:right w:w="100.0" w:type="dxa"/>
+            </w:tcMar>
+            <w:vAlign w:val="top"/>
+          </w:tcPr>
+          <w:p>
+            <w:pPr>
+              <w:keepNext w:val="0"/>
+              <w:keepLines w:val="0"/>
+              <w:pageBreakBefore w:val="0"/>
+              <w:widowControl w:val="0"/>
+              <w:pBdr>
+                <w:top w:space="0" w:sz="0" w:val="nil"/>
+                <w:left w:space="0" w:sz="0" w:val="nil"/>
+                <w:bottom w:space="0" w:sz="0" w:val="nil"/>
+                <w:right w:space="0" w:sz="0" w:val="nil"/>
+                <w:between w:space="0" w:sz="0" w:val="nil"/>
+              </w:pBdr>
+              <w:shd w:fill="auto" w:val="clear"/>
+              <w:spacing w:after="0" w:before="0" w:line="240" w:lineRule="auto"/>
+              <w:ind w:left="0" w:right="0" w:firstLine="0"/>
+              <w:jc w:val="center"/>
+              <w:rPr/>
+            </w:pPr>
+            <w:r>
+              <w:rPr>
+                <w:rtl w:val="0"/>
+              </w:rPr>
+              <w:t xml:space="preserve">Liczba gniazd</w:t>
+            </w:r>
+          </w:p>
+        </w:tc>
+      </w:tr>
+      <w:tr>
+        <w:trPr>
+          <w:cantSplit w:val="0"/>
+          <w:tblHeader w:val="0"/>
+        </w:trPr>
+        <w:tc>
+          <w:tcPr>
+            <w:shd w:fill="d9d9d9" w:val="clear"/>
+            <w:tcMar>
+              <w:top w:w="100.0" w:type="dxa"/>
+              <w:left w:w="100.0" w:type="dxa"/>
+              <w:bottom w:w="100.0" w:type="dxa"/>
+              <w:right w:w="100.0" w:type="dxa"/>
+            </w:tcMar>
+            <w:vAlign w:val="top"/>
+          </w:tcPr>
+          <w:p>
+            <w:pPr>
+              <w:keepNext w:val="0"/>
+              <w:keepLines w:val="0"/>
+              <w:pageBreakBefore w:val="0"/>
+              <w:widowControl w:val="0"/>
+              <w:pBdr>
+                <w:top w:space="0" w:sz="0" w:val="nil"/>
+                <w:left w:space="0" w:sz="0" w:val="nil"/>
+                <w:bottom w:space="0" w:sz="0" w:val="nil"/>
+                <w:right w:space="0" w:sz="0" w:val="nil"/>
+                <w:between w:space="0" w:sz="0" w:val="nil"/>
+              </w:pBdr>
+              <w:shd w:fill="auto" w:val="clear"/>
+              <w:spacing w:after="0" w:before="0" w:line="240" w:lineRule="auto"/>
+              <w:ind w:left="0" w:right="0" w:firstLine="0"/>
+              <w:jc w:val="center"/>
+              <w:rPr/>
+            </w:pPr>
+            <w:r>
+              <w:rPr>
+                <w:rtl w:val="0"/>
+              </w:rPr>
+              <w:t xml:space="preserve">IDF 1</w:t>
+            </w:r>
+          </w:p>
+        </w:tc>
+        <w:tc>
+          <w:tcPr>
+            <w:shd w:fill="f3f3f3" w:val="clear"/>
+            <w:tcMar>
+              <w:top w:w="100.0" w:type="dxa"/>
+              <w:left w:w="100.0" w:type="dxa"/>
+              <w:bottom w:w="100.0" w:type="dxa"/>
+              <w:right w:w="100.0" w:type="dxa"/>
+            </w:tcMar>
+            <w:vAlign w:val="top"/>
+          </w:tcPr>
+          <w:p>
+            <w:pPr>
+              <w:keepNext w:val="0"/>
+              <w:keepLines w:val="0"/>
+              <w:pageBreakBefore w:val="0"/>
+              <w:widowControl w:val="0"/>
+              <w:pBdr>
+                <w:top w:space="0" w:sz="0" w:val="nil"/>
+                <w:left w:space="0" w:sz="0" w:val="nil"/>
+                <w:bottom w:space="0" w:sz="0" w:val="nil"/>
+                <w:right w:space="0" w:sz="0" w:val="nil"/>
+                <w:between w:space="0" w:sz="0" w:val="nil"/>
+              </w:pBdr>
+              <w:shd w:fill="auto" w:val="clear"/>
+              <w:spacing w:after="0" w:before="0" w:line="240" w:lineRule="auto"/>
+              <w:ind w:left="0" w:right="0" w:firstLine="0"/>
+              <w:jc w:val="center"/>
+              <w:rPr/>
+            </w:pPr>
+            <w:r>
+              <w:rPr>
+                <w:rtl w:val="0"/>
+              </w:rPr>
+              <w:t xml:space="preserve">10</w:t>
+            </w:r>
+          </w:p>
+        </w:tc>
+        <w:tc>
+          <w:tcPr>
+            <w:shd w:fill="f3f3f3" w:val="clear"/>
+            <w:tcMar>
+              <w:top w:w="100.0" w:type="dxa"/>
+              <w:left w:w="100.0" w:type="dxa"/>
+              <w:bottom w:w="100.0" w:type="dxa"/>
+              <w:right w:w="100.0" w:type="dxa"/>
+            </w:tcMar>
+            <w:vAlign w:val="top"/>
+          </w:tcPr>
+          <w:p>
+            <w:pPr>
+              <w:keepNext w:val="0"/>
+              <w:keepLines w:val="0"/>
+              <w:pageBreakBefore w:val="0"/>
+              <w:widowControl w:val="0"/>
+              <w:pBdr>
+                <w:top w:space="0" w:sz="0" w:val="nil"/>
+                <w:left w:space="0" w:sz="0" w:val="nil"/>
+                <w:bottom w:space="0" w:sz="0" w:val="nil"/>
+                <w:right w:space="0" w:sz="0" w:val="nil"/>
+                <w:between w:space="0" w:sz="0" w:val="nil"/>
+              </w:pBdr>
+              <w:shd w:fill="auto" w:val="clear"/>
+              <w:spacing w:after="0" w:before="0" w:line="240" w:lineRule="auto"/>
+              <w:ind w:left="0" w:right="0" w:firstLine="0"/>
+              <w:jc w:val="center"/>
+              <w:rPr/>
+            </w:pPr>
+            <w:r>
+              <w:rPr>
+                <w:rtl w:val="0"/>
+              </w:rPr>
+              <w:t xml:space="preserve">5</w:t>
+            </w:r>
+          </w:p>
+        </w:tc>
+        <w:tc>
+          <w:tcPr>
+            <w:shd w:fill="f3f3f3" w:val="clear"/>
+            <w:tcMar>
+              <w:top w:w="100.0" w:type="dxa"/>
+              <w:left w:w="100.0" w:type="dxa"/>
+              <w:bottom w:w="100.0" w:type="dxa"/>
+              <w:right w:w="100.0" w:type="dxa"/>
+            </w:tcMar>
+            <w:vAlign w:val="top"/>
+          </w:tcPr>
+          <w:p>
+            <w:pPr>
+              <w:keepNext w:val="0"/>
+              <w:keepLines w:val="0"/>
+              <w:pageBreakBefore w:val="0"/>
+              <w:widowControl w:val="0"/>
+              <w:pBdr>
+                <w:top w:space="0" w:sz="0" w:val="nil"/>
+                <w:left w:space="0" w:sz="0" w:val="nil"/>
+                <w:bottom w:space="0" w:sz="0" w:val="nil"/>
+                <w:right w:space="0" w:sz="0" w:val="nil"/>
+                <w:between w:space="0" w:sz="0" w:val="nil"/>
+              </w:pBdr>
+              <w:shd w:fill="auto" w:val="clear"/>
+              <w:spacing w:after="0" w:before="0" w:line="240" w:lineRule="auto"/>
+              <w:ind w:left="0" w:right="0" w:firstLine="0"/>
+              <w:jc w:val="center"/>
+              <w:rPr/>
+            </w:pPr>
+            <w:r>
+              <w:rPr>
+                <w:rtl w:val="0"/>
+              </w:rPr>
+              <w:t xml:space="preserve">5</w:t>
+            </w:r>
+          </w:p>
+        </w:tc>
+        <w:tc>
+          <w:tcPr>
+            <w:shd w:fill="f3f3f3" w:val="clear"/>
+            <w:tcMar>
+              <w:top w:w="100.0" w:type="dxa"/>
+              <w:left w:w="100.0" w:type="dxa"/>
+              <w:bottom w:w="100.0" w:type="dxa"/>
+              <w:right w:w="100.0" w:type="dxa"/>
+            </w:tcMar>
+            <w:vAlign w:val="top"/>
+          </w:tcPr>
+          <w:p>
+            <w:pPr>
+              <w:keepNext w:val="0"/>
+              <w:keepLines w:val="0"/>
+              <w:pageBreakBefore w:val="0"/>
+              <w:widowControl w:val="0"/>
+              <w:pBdr>
+                <w:top w:space="0" w:sz="0" w:val="nil"/>
+                <w:left w:space="0" w:sz="0" w:val="nil"/>
+                <w:bottom w:space="0" w:sz="0" w:val="nil"/>
+                <w:right w:space="0" w:sz="0" w:val="nil"/>
+                <w:between w:space="0" w:sz="0" w:val="nil"/>
+              </w:pBdr>
+              <w:shd w:fill="auto" w:val="clear"/>
+              <w:spacing w:after="0" w:before="0" w:line="240" w:lineRule="auto"/>
+              <w:ind w:left="0" w:right="0" w:firstLine="0"/>
+              <w:jc w:val="center"/>
+              <w:rPr/>
+            </w:pPr>
+            <w:r>
+              <w:rPr>
+                <w:rtl w:val="0"/>
+              </w:rPr>
+              <w:t xml:space="preserve">20</w:t>
+            </w:r>
+          </w:p>
+        </w:tc>
+        <w:tc>
+          <w:tcPr>
+            <w:shd w:fill="f3f3f3" w:val="clear"/>
+            <w:tcMar>
+              <w:top w:w="100.0" w:type="dxa"/>
+              <w:left w:w="100.0" w:type="dxa"/>
+              <w:bottom w:w="100.0" w:type="dxa"/>
+              <w:right w:w="100.0" w:type="dxa"/>
+            </w:tcMar>
+            <w:vAlign w:val="top"/>
+          </w:tcPr>
+          <w:p>
+            <w:pPr>
+              <w:keepNext w:val="0"/>
+              <w:keepLines w:val="0"/>
+              <w:pageBreakBefore w:val="0"/>
+              <w:widowControl w:val="0"/>
+              <w:pBdr>
+                <w:top w:space="0" w:sz="0" w:val="nil"/>
+                <w:left w:space="0" w:sz="0" w:val="nil"/>
+                <w:bottom w:space="0" w:sz="0" w:val="nil"/>
+                <w:right w:space="0" w:sz="0" w:val="nil"/>
+                <w:between w:space="0" w:sz="0" w:val="nil"/>
+              </w:pBdr>
+              <w:shd w:fill="auto" w:val="clear"/>
+              <w:spacing w:after="0" w:before="0" w:line="240" w:lineRule="auto"/>
+              <w:ind w:left="0" w:right="0" w:firstLine="0"/>
+              <w:jc w:val="center"/>
+              <w:rPr/>
+            </w:pPr>
+            <w:r>
+              <w:rPr>
+                <w:rtl w:val="0"/>
+              </w:rPr>
+              <w:t xml:space="preserve">10</w:t>
+            </w:r>
+          </w:p>
+        </w:tc>
+      </w:tr>
+      <w:tr>
+        <w:trPr>
+          <w:cantSplit w:val="0"/>
+          <w:tblHeader w:val="0"/>
+        </w:trPr>
+        <w:tc>
+          <w:tcPr>
+            <w:shd w:fill="d9d9d9" w:val="clear"/>
+            <w:tcMar>
+              <w:top w:w="100.0" w:type="dxa"/>
+              <w:left w:w="100.0" w:type="dxa"/>
+              <w:bottom w:w="100.0" w:type="dxa"/>
+              <w:right w:w="100.0" w:type="dxa"/>
+            </w:tcMar>
+            <w:vAlign w:val="top"/>
+          </w:tcPr>
+          <w:p>
+            <w:pPr>
+              <w:keepNext w:val="0"/>
+              <w:keepLines w:val="0"/>
+              <w:pageBreakBefore w:val="0"/>
+              <w:widowControl w:val="0"/>
+              <w:pBdr>
+                <w:top w:space="0" w:sz="0" w:val="nil"/>
+                <w:left w:space="0" w:sz="0" w:val="nil"/>
+                <w:bottom w:space="0" w:sz="0" w:val="nil"/>
+                <w:right w:space="0" w:sz="0" w:val="nil"/>
+                <w:between w:space="0" w:sz="0" w:val="nil"/>
+              </w:pBdr>
+              <w:shd w:fill="auto" w:val="clear"/>
+              <w:spacing w:after="0" w:before="0" w:line="240" w:lineRule="auto"/>
+              <w:ind w:left="0" w:right="0" w:firstLine="0"/>
+              <w:jc w:val="center"/>
+              <w:rPr/>
+            </w:pPr>
+            <w:r>
+              <w:rPr>
+                <w:rtl w:val="0"/>
+              </w:rPr>
+              <w:t xml:space="preserve">IDF 2</w:t>
+            </w:r>
+          </w:p>
+        </w:tc>
+        <w:tc>
+          <w:tcPr>
+            <w:shd w:fill="f3f3f3" w:val="clear"/>
+            <w:tcMar>
+              <w:top w:w="100.0" w:type="dxa"/>
+              <w:left w:w="100.0" w:type="dxa"/>
+              <w:bottom w:w="100.0" w:type="dxa"/>
+              <w:right w:w="100.0" w:type="dxa"/>
+            </w:tcMar>
+            <w:vAlign w:val="top"/>
+          </w:tcPr>
+          <w:p>
+            <w:pPr>
+              <w:keepNext w:val="0"/>
+              <w:keepLines w:val="0"/>
+              <w:pageBreakBefore w:val="0"/>
+              <w:widowControl w:val="0"/>
+              <w:pBdr>
+                <w:top w:space="0" w:sz="0" w:val="nil"/>
+                <w:left w:space="0" w:sz="0" w:val="nil"/>
+                <w:bottom w:space="0" w:sz="0" w:val="nil"/>
+                <w:right w:space="0" w:sz="0" w:val="nil"/>
+                <w:between w:space="0" w:sz="0" w:val="nil"/>
+              </w:pBdr>
+              <w:shd w:fill="auto" w:val="clear"/>
+              <w:spacing w:after="0" w:before="0" w:line="240" w:lineRule="auto"/>
+              <w:ind w:left="0" w:right="0" w:firstLine="0"/>
+              <w:jc w:val="center"/>
+              <w:rPr/>
+            </w:pPr>
+            <w:r>
+              <w:rPr>
+                <w:rtl w:val="0"/>
+              </w:rPr>
+              <w:t xml:space="preserve">10</w:t>
+            </w:r>
+          </w:p>
+        </w:tc>
+        <w:tc>
+          <w:tcPr>
+            <w:shd w:fill="f3f3f3" w:val="clear"/>
+            <w:tcMar>
+              <w:top w:w="100.0" w:type="dxa"/>
+              <w:left w:w="100.0" w:type="dxa"/>
+              <w:bottom w:w="100.0" w:type="dxa"/>
+              <w:right w:w="100.0" w:type="dxa"/>
+            </w:tcMar>
+            <w:vAlign w:val="top"/>
+          </w:tcPr>
+          <w:p>
+            <w:pPr>
+              <w:keepNext w:val="0"/>
+              <w:keepLines w:val="0"/>
+              <w:pageBreakBefore w:val="0"/>
+              <w:widowControl w:val="0"/>
+              <w:pBdr>
+                <w:top w:space="0" w:sz="0" w:val="nil"/>
+                <w:left w:space="0" w:sz="0" w:val="nil"/>
+                <w:bottom w:space="0" w:sz="0" w:val="nil"/>
+                <w:right w:space="0" w:sz="0" w:val="nil"/>
+                <w:between w:space="0" w:sz="0" w:val="nil"/>
+              </w:pBdr>
+              <w:shd w:fill="auto" w:val="clear"/>
+              <w:spacing w:after="0" w:before="0" w:line="240" w:lineRule="auto"/>
+              <w:ind w:left="0" w:right="0" w:firstLine="0"/>
+              <w:jc w:val="center"/>
+              <w:rPr/>
+            </w:pPr>
+            <w:r>
+              <w:rPr>
+                <w:rtl w:val="0"/>
+              </w:rPr>
+              <w:t xml:space="preserve">5</w:t>
+            </w:r>
+          </w:p>
+        </w:tc>
+        <w:tc>
+          <w:tcPr>
+            <w:shd w:fill="f3f3f3" w:val="clear"/>
+            <w:tcMar>
+              <w:top w:w="100.0" w:type="dxa"/>
+              <w:left w:w="100.0" w:type="dxa"/>
+              <w:bottom w:w="100.0" w:type="dxa"/>
+              <w:right w:w="100.0" w:type="dxa"/>
+            </w:tcMar>
+            <w:vAlign w:val="top"/>
+          </w:tcPr>
+          <w:p>
+            <w:pPr>
+              <w:keepNext w:val="0"/>
+              <w:keepLines w:val="0"/>
+              <w:pageBreakBefore w:val="0"/>
+              <w:widowControl w:val="0"/>
+              <w:pBdr>
+                <w:top w:space="0" w:sz="0" w:val="nil"/>
+                <w:left w:space="0" w:sz="0" w:val="nil"/>
+                <w:bottom w:space="0" w:sz="0" w:val="nil"/>
+                <w:right w:space="0" w:sz="0" w:val="nil"/>
+                <w:between w:space="0" w:sz="0" w:val="nil"/>
+              </w:pBdr>
+              <w:shd w:fill="auto" w:val="clear"/>
+              <w:spacing w:after="0" w:before="0" w:line="240" w:lineRule="auto"/>
+              <w:ind w:left="0" w:right="0" w:firstLine="0"/>
+              <w:jc w:val="center"/>
+              <w:rPr/>
+            </w:pPr>
+            <w:r>
+              <w:rPr>
+                <w:rtl w:val="0"/>
+              </w:rPr>
+              <w:t xml:space="preserve">5</w:t>
+            </w:r>
+          </w:p>
+        </w:tc>
+        <w:tc>
+          <w:tcPr>
+            <w:shd w:fill="f3f3f3" w:val="clear"/>
+            <w:tcMar>
+              <w:top w:w="100.0" w:type="dxa"/>
+              <w:left w:w="100.0" w:type="dxa"/>
+              <w:bottom w:w="100.0" w:type="dxa"/>
+              <w:right w:w="100.0" w:type="dxa"/>
+            </w:tcMar>
+            <w:vAlign w:val="top"/>
+          </w:tcPr>
+          <w:p>
+            <w:pPr>
+              <w:keepNext w:val="0"/>
+              <w:keepLines w:val="0"/>
+              <w:pageBreakBefore w:val="0"/>
+              <w:widowControl w:val="0"/>
+              <w:pBdr>
+                <w:top w:space="0" w:sz="0" w:val="nil"/>
+                <w:left w:space="0" w:sz="0" w:val="nil"/>
+                <w:bottom w:space="0" w:sz="0" w:val="nil"/>
+                <w:right w:space="0" w:sz="0" w:val="nil"/>
+                <w:between w:space="0" w:sz="0" w:val="nil"/>
+              </w:pBdr>
+              <w:shd w:fill="auto" w:val="clear"/>
+              <w:spacing w:after="0" w:before="0" w:line="240" w:lineRule="auto"/>
+              <w:ind w:left="0" w:right="0" w:firstLine="0"/>
+              <w:jc w:val="center"/>
+              <w:rPr/>
+            </w:pPr>
+            <w:r>
+              <w:rPr>
+                <w:rtl w:val="0"/>
+              </w:rPr>
+              <w:t xml:space="preserve">20</w:t>
+            </w:r>
+          </w:p>
+        </w:tc>
+        <w:tc>
+          <w:tcPr>
+            <w:shd w:fill="f3f3f3" w:val="clear"/>
+            <w:tcMar>
+              <w:top w:w="100.0" w:type="dxa"/>
+              <w:left w:w="100.0" w:type="dxa"/>
+              <w:bottom w:w="100.0" w:type="dxa"/>
+              <w:right w:w="100.0" w:type="dxa"/>
+            </w:tcMar>
+            <w:vAlign w:val="top"/>
+          </w:tcPr>
+          <w:p>
+            <w:pPr>
+              <w:keepNext w:val="0"/>
+              <w:keepLines w:val="0"/>
+              <w:pageBreakBefore w:val="0"/>
+              <w:widowControl w:val="0"/>
+              <w:pBdr>
+                <w:top w:space="0" w:sz="0" w:val="nil"/>
+                <w:left w:space="0" w:sz="0" w:val="nil"/>
+                <w:bottom w:space="0" w:sz="0" w:val="nil"/>
+                <w:right w:space="0" w:sz="0" w:val="nil"/>
+                <w:between w:space="0" w:sz="0" w:val="nil"/>
+              </w:pBdr>
+              <w:shd w:fill="auto" w:val="clear"/>
+              <w:spacing w:after="0" w:before="0" w:line="240" w:lineRule="auto"/>
+              <w:ind w:left="0" w:right="0" w:firstLine="0"/>
+              <w:jc w:val="center"/>
+              <w:rPr/>
+            </w:pPr>
+            <w:r>
+              <w:rPr>
+                <w:rtl w:val="0"/>
+              </w:rPr>
+              <w:t xml:space="preserve">10</w:t>
+            </w:r>
+          </w:p>
+        </w:tc>
+      </w:tr>
+      <w:tr>
+        <w:trPr>
+          <w:cantSplit w:val="0"/>
+          <w:tblHeader w:val="0"/>
+        </w:trPr>
+        <w:tc>
+          <w:tcPr>
+            <w:shd w:fill="d9d9d9" w:val="clear"/>
+            <w:tcMar>
+              <w:top w:w="100.0" w:type="dxa"/>
+              <w:left w:w="100.0" w:type="dxa"/>
+              <w:bottom w:w="100.0" w:type="dxa"/>
+              <w:right w:w="100.0" w:type="dxa"/>
+            </w:tcMar>
+            <w:vAlign w:val="top"/>
+          </w:tcPr>
+          <w:p>
+            <w:pPr>
+              <w:keepNext w:val="0"/>
+              <w:keepLines w:val="0"/>
+              <w:pageBreakBefore w:val="0"/>
+              <w:widowControl w:val="0"/>
+              <w:pBdr>
+                <w:top w:space="0" w:sz="0" w:val="nil"/>
+                <w:left w:space="0" w:sz="0" w:val="nil"/>
+                <w:bottom w:space="0" w:sz="0" w:val="nil"/>
+                <w:right w:space="0" w:sz="0" w:val="nil"/>
+                <w:between w:space="0" w:sz="0" w:val="nil"/>
+              </w:pBdr>
+              <w:shd w:fill="auto" w:val="clear"/>
+              <w:spacing w:after="0" w:before="0" w:line="240" w:lineRule="auto"/>
+              <w:ind w:left="0" w:right="0" w:firstLine="0"/>
+              <w:jc w:val="center"/>
+              <w:rPr/>
+            </w:pPr>
+            <w:r>
+              <w:rPr>
+                <w:rtl w:val="0"/>
+              </w:rPr>
+              <w:t xml:space="preserve">Razem:</w:t>
+            </w:r>
+          </w:p>
+        </w:tc>
+        <w:tc>
+          <w:tcPr>
+            <w:shd w:fill="f3f3f3" w:val="clear"/>
+            <w:tcMar>
+              <w:top w:w="100.0" w:type="dxa"/>
+              <w:left w:w="100.0" w:type="dxa"/>
+              <w:bottom w:w="100.0" w:type="dxa"/>
+              <w:right w:w="100.0" w:type="dxa"/>
+            </w:tcMar>
+            <w:vAlign w:val="top"/>
+          </w:tcPr>
+          <w:p>
+            <w:pPr>
+              <w:keepNext w:val="0"/>
+              <w:keepLines w:val="0"/>
+              <w:pageBreakBefore w:val="0"/>
+              <w:widowControl w:val="0"/>
+              <w:pBdr>
+                <w:top w:space="0" w:sz="0" w:val="nil"/>
+                <w:left w:space="0" w:sz="0" w:val="nil"/>
+                <w:bottom w:space="0" w:sz="0" w:val="nil"/>
+                <w:right w:space="0" w:sz="0" w:val="nil"/>
+                <w:between w:space="0" w:sz="0" w:val="nil"/>
+              </w:pBdr>
+              <w:shd w:fill="auto" w:val="clear"/>
+              <w:spacing w:after="0" w:before="0" w:line="240" w:lineRule="auto"/>
+              <w:ind w:left="0" w:right="0" w:firstLine="0"/>
+              <w:jc w:val="center"/>
+              <w:rPr/>
+            </w:pPr>
+            <w:r>
+              <w:rPr>
+                <w:rtl w:val="0"/>
+              </w:rPr>
+              <w:t xml:space="preserve">20</w:t>
+            </w:r>
+          </w:p>
+        </w:tc>
+        <w:tc>
+          <w:tcPr>
+            <w:shd w:fill="f3f3f3" w:val="clear"/>
+            <w:tcMar>
+              <w:top w:w="100.0" w:type="dxa"/>
+              <w:left w:w="100.0" w:type="dxa"/>
+              <w:bottom w:w="100.0" w:type="dxa"/>
+              <w:right w:w="100.0" w:type="dxa"/>
+            </w:tcMar>
+            <w:vAlign w:val="top"/>
+          </w:tcPr>
+          <w:p>
+            <w:pPr>
+              <w:keepNext w:val="0"/>
+              <w:keepLines w:val="0"/>
+              <w:pageBreakBefore w:val="0"/>
+              <w:widowControl w:val="0"/>
+              <w:pBdr>
+                <w:top w:space="0" w:sz="0" w:val="nil"/>
+                <w:left w:space="0" w:sz="0" w:val="nil"/>
+                <w:bottom w:space="0" w:sz="0" w:val="nil"/>
+                <w:right w:space="0" w:sz="0" w:val="nil"/>
+                <w:between w:space="0" w:sz="0" w:val="nil"/>
+              </w:pBdr>
+              <w:shd w:fill="auto" w:val="clear"/>
+              <w:spacing w:after="0" w:before="0" w:line="240" w:lineRule="auto"/>
+              <w:ind w:left="0" w:right="0" w:firstLine="0"/>
+              <w:jc w:val="center"/>
+              <w:rPr/>
+            </w:pPr>
+            <w:r>
+              <w:rPr>
+                <w:rtl w:val="0"/>
+              </w:rPr>
+              <w:t xml:space="preserve">10</w:t>
+            </w:r>
+          </w:p>
+        </w:tc>
+        <w:tc>
+          <w:tcPr>
+            <w:shd w:fill="f3f3f3" w:val="clear"/>
+            <w:tcMar>
+              <w:top w:w="100.0" w:type="dxa"/>
+              <w:left w:w="100.0" w:type="dxa"/>
+              <w:bottom w:w="100.0" w:type="dxa"/>
+              <w:right w:w="100.0" w:type="dxa"/>
+            </w:tcMar>
+            <w:vAlign w:val="top"/>
+          </w:tcPr>
+          <w:p>
+            <w:pPr>
+              <w:keepNext w:val="0"/>
+              <w:keepLines w:val="0"/>
+              <w:pageBreakBefore w:val="0"/>
+              <w:widowControl w:val="0"/>
+              <w:pBdr>
+                <w:top w:space="0" w:sz="0" w:val="nil"/>
+                <w:left w:space="0" w:sz="0" w:val="nil"/>
+                <w:bottom w:space="0" w:sz="0" w:val="nil"/>
+                <w:right w:space="0" w:sz="0" w:val="nil"/>
+                <w:between w:space="0" w:sz="0" w:val="nil"/>
+              </w:pBdr>
+              <w:shd w:fill="auto" w:val="clear"/>
+              <w:spacing w:after="0" w:before="0" w:line="240" w:lineRule="auto"/>
+              <w:ind w:left="0" w:right="0" w:firstLine="0"/>
+              <w:jc w:val="center"/>
+              <w:rPr/>
+            </w:pPr>
+            <w:r>
+              <w:rPr>
+                <w:rtl w:val="0"/>
+              </w:rPr>
+              <w:t xml:space="preserve">10</w:t>
+            </w:r>
+          </w:p>
+        </w:tc>
+        <w:tc>
+          <w:tcPr>
+            <w:shd w:fill="f3f3f3" w:val="clear"/>
+            <w:tcMar>
+              <w:top w:w="100.0" w:type="dxa"/>
+              <w:left w:w="100.0" w:type="dxa"/>
+              <w:bottom w:w="100.0" w:type="dxa"/>
+              <w:right w:w="100.0" w:type="dxa"/>
+            </w:tcMar>
+            <w:vAlign w:val="top"/>
+          </w:tcPr>
+          <w:p>
+            <w:pPr>
+              <w:keepNext w:val="0"/>
+              <w:keepLines w:val="0"/>
+              <w:pageBreakBefore w:val="0"/>
+              <w:widowControl w:val="0"/>
+              <w:pBdr>
+                <w:top w:space="0" w:sz="0" w:val="nil"/>
+                <w:left w:space="0" w:sz="0" w:val="nil"/>
+                <w:bottom w:space="0" w:sz="0" w:val="nil"/>
+                <w:right w:space="0" w:sz="0" w:val="nil"/>
+                <w:between w:space="0" w:sz="0" w:val="nil"/>
+              </w:pBdr>
+              <w:shd w:fill="auto" w:val="clear"/>
+              <w:spacing w:after="0" w:before="0" w:line="240" w:lineRule="auto"/>
+              <w:ind w:left="0" w:right="0" w:firstLine="0"/>
+              <w:jc w:val="center"/>
+              <w:rPr/>
+            </w:pPr>
+            <w:r>
+              <w:rPr>
+                <w:rtl w:val="0"/>
+              </w:rPr>
+              <w:t xml:space="preserve">40</w:t>
+            </w:r>
+          </w:p>
+        </w:tc>
+        <w:tc>
+          <w:tcPr>
+            <w:shd w:fill="f3f3f3" w:val="clear"/>
+            <w:tcMar>
+              <w:top w:w="100.0" w:type="dxa"/>
+              <w:left w:w="100.0" w:type="dxa"/>
+              <w:bottom w:w="100.0" w:type="dxa"/>
+              <w:right w:w="100.0" w:type="dxa"/>
+            </w:tcMar>
+            <w:vAlign w:val="top"/>
+          </w:tcPr>
+          <w:p>
+            <w:pPr>
+              <w:keepNext w:val="0"/>
+              <w:keepLines w:val="0"/>
+              <w:pageBreakBefore w:val="0"/>
+              <w:widowControl w:val="0"/>
+              <w:pBdr>
+                <w:top w:space="0" w:sz="0" w:val="nil"/>
+                <w:left w:space="0" w:sz="0" w:val="nil"/>
+                <w:bottom w:space="0" w:sz="0" w:val="nil"/>
+                <w:right w:space="0" w:sz="0" w:val="nil"/>
+                <w:between w:space="0" w:sz="0" w:val="nil"/>
+              </w:pBdr>
+              <w:shd w:fill="auto" w:val="clear"/>
+              <w:spacing w:after="0" w:before="0" w:line="240" w:lineRule="auto"/>
+              <w:ind w:left="0" w:right="0" w:firstLine="0"/>
+              <w:jc w:val="center"/>
+              <w:rPr/>
+            </w:pPr>
+            <w:r>
+              <w:rPr>
+                <w:rtl w:val="0"/>
+              </w:rPr>
+              <w:t xml:space="preserve">20</w:t>
+            </w:r>
+          </w:p>
+        </w:tc>
+      </w:tr>
+    </w:tbl>
+    <w:p>
+      <w:pPr>
+        <w:ind w:left="0" w:firstLine="0"/>
+        <w:rPr/>
+      </w:pPr>
       <w:r>
         <w:rPr>
           <w:rtl w:val="0"/>
@@ -1124,6 +2129,19 @@
       <w:sz w:val="30"/>
       <w:szCs w:val="30"/>
     </w:rPr>
+  </w:style>
+  <w:style w:type="table" w:styleId="Table1">
+    <w:basedOn w:val="TableNormal"/>
+    <w:tblPr>
+      <w:tblStyleRowBandSize w:val="1"/>
+      <w:tblStyleColBandSize w:val="1"/>
+      <w:tblCellMar>
+        <w:top w:w="100.0" w:type="dxa"/>
+        <w:left w:w="100.0" w:type="dxa"/>
+        <w:bottom w:w="100.0" w:type="dxa"/>
+        <w:right w:w="100.0" w:type="dxa"/>
+      </w:tblCellMar>
+    </w:tblPr>
   </w:style>
 </w:styles>
 </file>

</xml_diff>

<commit_message>
dodanie tabeli zestawienia gniazd oraz wizualizacji ich rozmieszczenia
</commit_message>
<xml_diff>
--- a/projekt-fizyczny/projekt-sieci-komputerowej.docx
+++ b/projekt-fizyczny/projekt-sieci-komputerowej.docx
@@ -54,7 +54,6 @@
           <w:ilvl w:val="0"/>
           <w:numId w:val="1"/>
         </w:numPr>
-        <w:spacing w:after="0" w:afterAutospacing="0"/>
         <w:rPr>
           <w:sz w:val="32"/>
           <w:szCs w:val="32"/>
@@ -67,6 +66,17 @@
           <w:rtl w:val="0"/>
         </w:rPr>
         <w:t xml:space="preserve">Specyfikacja projektu lokalnej sieci komputerowej</w:t>
+      </w:r>
+    </w:p>
+    <w:p>
+      <w:pPr>
+        <w:ind w:left="720" w:firstLine="0"/>
+        <w:rPr/>
+      </w:pPr>
+      <w:r>
+        <w:rPr>
+          <w:rtl w:val="0"/>
+        </w:rPr>
       </w:r>
     </w:p>
     <w:p>
@@ -334,6 +344,17 @@
           <w:rtl w:val="0"/>
         </w:rPr>
         <w:t xml:space="preserve">Projekt struktury logicznej lokalnej sieci komputerowej jest przedstawiony poniżej:</w:t>
+      </w:r>
+    </w:p>
+    <w:p>
+      <w:pPr>
+        <w:ind w:left="0" w:firstLine="0"/>
+        <w:rPr/>
+      </w:pPr>
+      <w:r>
+        <w:rPr>
+          <w:rtl w:val="0"/>
+        </w:rPr>
       </w:r>
     </w:p>
     <w:p>
@@ -413,7 +434,29 @@
         <w:rPr>
           <w:rtl w:val="0"/>
         </w:rPr>
+      </w:r>
+    </w:p>
+    <w:p>
+      <w:pPr>
+        <w:ind w:left="0" w:firstLine="0"/>
+        <w:rPr/>
+      </w:pPr>
+      <w:r>
+        <w:rPr>
+          <w:rtl w:val="0"/>
+        </w:rPr>
         <w:t xml:space="preserve">Liczbę punktów abonenckich w poszczególnych pomieszczeniach przedstawiona jest w poniższej tabeli:</w:t>
+      </w:r>
+    </w:p>
+    <w:p>
+      <w:pPr>
+        <w:ind w:left="0" w:firstLine="0"/>
+        <w:rPr/>
+      </w:pPr>
+      <w:r>
+        <w:rPr>
+          <w:rtl w:val="0"/>
+        </w:rPr>
         <w:br w:type="textWrapping"/>
       </w:r>
     </w:p>
@@ -1389,9 +1432,1123 @@
     </w:tbl>
     <w:p>
       <w:pPr>
-        <w:ind w:left="0" w:firstLine="0"/>
+        <w:pStyle w:val="Heading1"/>
         <w:rPr/>
       </w:pPr>
+      <w:bookmarkStart w:colFirst="0" w:colLast="0" w:name="_tlcw9a7v6pc9" w:id="1"/>
+      <w:bookmarkEnd w:id="1"/>
+      <w:r>
+        <w:br w:type="page"/>
+      </w:r>
+      <w:r>
+        <w:rPr>
+          <w:rtl w:val="0"/>
+        </w:rPr>
+      </w:r>
+    </w:p>
+    <w:p>
+      <w:pPr>
+        <w:pStyle w:val="Heading1"/>
+        <w:rPr/>
+      </w:pPr>
+      <w:bookmarkStart w:colFirst="0" w:colLast="0" w:name="_klg4k5ai80te" w:id="2"/>
+      <w:bookmarkEnd w:id="2"/>
+      <w:r>
+        <w:rPr>
+          <w:rtl w:val="0"/>
+        </w:rPr>
+        <w:t xml:space="preserve">2</w:t>
+      </w:r>
+      <w:r>
+        <w:rPr>
+          <w:rtl w:val="0"/>
+        </w:rPr>
+        <w:t xml:space="preserve">. Określenie rozmieszczenia punktów rozdzielczych i abonenckich</w:t>
+      </w:r>
+    </w:p>
+    <w:p>
+      <w:pPr>
+        <w:rPr/>
+      </w:pPr>
+      <w:r>
+        <w:rPr>
+          <w:rtl w:val="0"/>
+        </w:rPr>
+      </w:r>
+    </w:p>
+    <w:p>
+      <w:pPr>
+        <w:rPr/>
+      </w:pPr>
+      <w:r>
+        <w:rPr>
+          <w:rtl w:val="0"/>
+        </w:rPr>
+        <w:t xml:space="preserve">2.1. Zestawienie gniazd do zainstalowania w każdym pomieszczeniu:</w:t>
+      </w:r>
+    </w:p>
+    <w:p>
+      <w:pPr>
+        <w:rPr/>
+      </w:pPr>
+      <w:r>
+        <w:rPr>
+          <w:rtl w:val="0"/>
+        </w:rPr>
+      </w:r>
+    </w:p>
+    <w:tbl>
+      <w:tblPr>
+        <w:tblStyle w:val="Table2"/>
+        <w:tblW w:w="9025.511811023624" w:type="dxa"/>
+        <w:jc w:val="left"/>
+        <w:tblBorders>
+          <w:top w:color="000000" w:space="0" w:sz="8" w:val="single"/>
+          <w:left w:color="000000" w:space="0" w:sz="8" w:val="single"/>
+          <w:bottom w:color="000000" w:space="0" w:sz="8" w:val="single"/>
+          <w:right w:color="000000" w:space="0" w:sz="8" w:val="single"/>
+          <w:insideH w:color="000000" w:space="0" w:sz="8" w:val="single"/>
+          <w:insideV w:color="000000" w:space="0" w:sz="8" w:val="single"/>
+        </w:tblBorders>
+        <w:tblLayout w:type="fixed"/>
+        <w:tblLook w:val="0600"/>
+      </w:tblPr>
+      <w:tblGrid>
+        <w:gridCol w:w="1088.1822750879546"/>
+        <w:gridCol w:w="3538.878491252424"/>
+        <w:gridCol w:w="3538.878491252424"/>
+        <w:gridCol w:w="859.5725534308212"/>
+        <w:tblGridChange w:id="0">
+          <w:tblGrid>
+            <w:gridCol w:w="1088.1822750879546"/>
+            <w:gridCol w:w="3538.878491252424"/>
+            <w:gridCol w:w="3538.878491252424"/>
+            <w:gridCol w:w="859.5725534308212"/>
+          </w:tblGrid>
+        </w:tblGridChange>
+      </w:tblGrid>
+      <w:tr>
+        <w:trPr>
+          <w:cantSplit w:val="0"/>
+          <w:trHeight w:val="420" w:hRule="atLeast"/>
+          <w:tblHeader w:val="0"/>
+        </w:trPr>
+        <w:tc>
+          <w:tcPr>
+            <w:vMerge w:val="restart"/>
+            <w:shd w:fill="d9d9d9" w:val="clear"/>
+            <w:tcMar>
+              <w:top w:w="100.0" w:type="dxa"/>
+              <w:left w:w="100.0" w:type="dxa"/>
+              <w:bottom w:w="100.0" w:type="dxa"/>
+              <w:right w:w="100.0" w:type="dxa"/>
+            </w:tcMar>
+            <w:vAlign w:val="center"/>
+          </w:tcPr>
+          <w:p>
+            <w:pPr>
+              <w:keepNext w:val="0"/>
+              <w:keepLines w:val="0"/>
+              <w:pageBreakBefore w:val="0"/>
+              <w:widowControl w:val="0"/>
+              <w:pBdr>
+                <w:top w:space="0" w:sz="0" w:val="nil"/>
+                <w:left w:space="0" w:sz="0" w:val="nil"/>
+                <w:bottom w:space="0" w:sz="0" w:val="nil"/>
+                <w:right w:space="0" w:sz="0" w:val="nil"/>
+                <w:between w:space="0" w:sz="0" w:val="nil"/>
+              </w:pBdr>
+              <w:shd w:fill="auto" w:val="clear"/>
+              <w:spacing w:after="0" w:before="0" w:line="240" w:lineRule="auto"/>
+              <w:ind w:left="0" w:right="0" w:firstLine="0"/>
+              <w:jc w:val="center"/>
+              <w:rPr/>
+            </w:pPr>
+            <w:r>
+              <w:rPr>
+                <w:rtl w:val="0"/>
+              </w:rPr>
+              <w:t xml:space="preserve">Pom.</w:t>
+            </w:r>
+          </w:p>
+        </w:tc>
+        <w:tc>
+          <w:tcPr>
+            <w:gridSpan w:val="2"/>
+            <w:shd w:fill="d9d9d9" w:val="clear"/>
+            <w:tcMar>
+              <w:top w:w="100.0" w:type="dxa"/>
+              <w:left w:w="100.0" w:type="dxa"/>
+              <w:bottom w:w="100.0" w:type="dxa"/>
+              <w:right w:w="100.0" w:type="dxa"/>
+            </w:tcMar>
+            <w:vAlign w:val="center"/>
+          </w:tcPr>
+          <w:p>
+            <w:pPr>
+              <w:keepNext w:val="0"/>
+              <w:keepLines w:val="0"/>
+              <w:pageBreakBefore w:val="0"/>
+              <w:widowControl w:val="0"/>
+              <w:pBdr>
+                <w:top w:space="0" w:sz="0" w:val="nil"/>
+                <w:left w:space="0" w:sz="0" w:val="nil"/>
+                <w:bottom w:space="0" w:sz="0" w:val="nil"/>
+                <w:right w:space="0" w:sz="0" w:val="nil"/>
+                <w:between w:space="0" w:sz="0" w:val="nil"/>
+              </w:pBdr>
+              <w:shd w:fill="auto" w:val="clear"/>
+              <w:spacing w:after="0" w:before="0" w:line="240" w:lineRule="auto"/>
+              <w:ind w:left="0" w:right="0" w:firstLine="0"/>
+              <w:jc w:val="center"/>
+              <w:rPr/>
+            </w:pPr>
+            <w:r>
+              <w:rPr>
+                <w:rtl w:val="0"/>
+              </w:rPr>
+              <w:t xml:space="preserve">Liczba gniazd</w:t>
+            </w:r>
+          </w:p>
+        </w:tc>
+        <w:tc>
+          <w:tcPr>
+            <w:vMerge w:val="restart"/>
+            <w:shd w:fill="d9d9d9" w:val="clear"/>
+            <w:tcMar>
+              <w:top w:w="100.0" w:type="dxa"/>
+              <w:left w:w="100.0" w:type="dxa"/>
+              <w:bottom w:w="100.0" w:type="dxa"/>
+              <w:right w:w="100.0" w:type="dxa"/>
+            </w:tcMar>
+            <w:vAlign w:val="center"/>
+          </w:tcPr>
+          <w:p>
+            <w:pPr>
+              <w:keepNext w:val="0"/>
+              <w:keepLines w:val="0"/>
+              <w:pageBreakBefore w:val="0"/>
+              <w:widowControl w:val="0"/>
+              <w:pBdr>
+                <w:top w:space="0" w:sz="0" w:val="nil"/>
+                <w:left w:space="0" w:sz="0" w:val="nil"/>
+                <w:bottom w:space="0" w:sz="0" w:val="nil"/>
+                <w:right w:space="0" w:sz="0" w:val="nil"/>
+                <w:between w:space="0" w:sz="0" w:val="nil"/>
+              </w:pBdr>
+              <w:shd w:fill="auto" w:val="clear"/>
+              <w:spacing w:after="0" w:before="0" w:line="240" w:lineRule="auto"/>
+              <w:ind w:left="0" w:right="0" w:firstLine="0"/>
+              <w:jc w:val="center"/>
+              <w:rPr/>
+            </w:pPr>
+            <w:r>
+              <w:rPr>
+                <w:rtl w:val="0"/>
+              </w:rPr>
+              <w:t xml:space="preserve">Suma</w:t>
+            </w:r>
+          </w:p>
+        </w:tc>
+      </w:tr>
+      <w:tr>
+        <w:trPr>
+          <w:cantSplit w:val="0"/>
+          <w:trHeight w:val="420" w:hRule="atLeast"/>
+          <w:tblHeader w:val="0"/>
+        </w:trPr>
+        <w:tc>
+          <w:tcPr>
+            <w:vMerge w:val="continue"/>
+            <w:shd w:fill="efefef" w:val="clear"/>
+            <w:tcMar>
+              <w:top w:w="100.0" w:type="dxa"/>
+              <w:left w:w="100.0" w:type="dxa"/>
+              <w:bottom w:w="100.0" w:type="dxa"/>
+              <w:right w:w="100.0" w:type="dxa"/>
+            </w:tcMar>
+            <w:vAlign w:val="center"/>
+          </w:tcPr>
+          <w:p>
+            <w:pPr>
+              <w:keepNext w:val="0"/>
+              <w:keepLines w:val="0"/>
+              <w:pageBreakBefore w:val="0"/>
+              <w:widowControl w:val="0"/>
+              <w:pBdr>
+                <w:top w:space="0" w:sz="0" w:val="nil"/>
+                <w:left w:space="0" w:sz="0" w:val="nil"/>
+                <w:bottom w:space="0" w:sz="0" w:val="nil"/>
+                <w:right w:space="0" w:sz="0" w:val="nil"/>
+                <w:between w:space="0" w:sz="0" w:val="nil"/>
+              </w:pBdr>
+              <w:shd w:fill="auto" w:val="clear"/>
+              <w:spacing w:after="0" w:before="0" w:line="240" w:lineRule="auto"/>
+              <w:ind w:left="0" w:right="0" w:firstLine="0"/>
+              <w:jc w:val="center"/>
+              <w:rPr>
+                <w:b w:val="1"/>
+              </w:rPr>
+            </w:pPr>
+            <w:r>
+              <w:rPr>
+                <w:rtl w:val="0"/>
+              </w:rPr>
+            </w:r>
+          </w:p>
+        </w:tc>
+        <w:tc>
+          <w:tcPr>
+            <w:shd w:fill="d9d9d9" w:val="clear"/>
+            <w:tcMar>
+              <w:top w:w="100.0" w:type="dxa"/>
+              <w:left w:w="100.0" w:type="dxa"/>
+              <w:bottom w:w="100.0" w:type="dxa"/>
+              <w:right w:w="100.0" w:type="dxa"/>
+            </w:tcMar>
+            <w:vAlign w:val="center"/>
+          </w:tcPr>
+          <w:p>
+            <w:pPr>
+              <w:keepNext w:val="0"/>
+              <w:keepLines w:val="0"/>
+              <w:pageBreakBefore w:val="0"/>
+              <w:widowControl w:val="0"/>
+              <w:pBdr>
+                <w:top w:space="0" w:sz="0" w:val="nil"/>
+                <w:left w:space="0" w:sz="0" w:val="nil"/>
+                <w:bottom w:space="0" w:sz="0" w:val="nil"/>
+                <w:right w:space="0" w:sz="0" w:val="nil"/>
+                <w:between w:space="0" w:sz="0" w:val="nil"/>
+              </w:pBdr>
+              <w:shd w:fill="auto" w:val="clear"/>
+              <w:spacing w:after="0" w:before="0" w:line="240" w:lineRule="auto"/>
+              <w:ind w:left="0" w:right="0" w:firstLine="0"/>
+              <w:jc w:val="center"/>
+              <w:rPr/>
+            </w:pPr>
+            <w:r>
+              <w:rPr>
+                <w:rtl w:val="0"/>
+              </w:rPr>
+              <w:t xml:space="preserve">PARTER</w:t>
+            </w:r>
+          </w:p>
+        </w:tc>
+        <w:tc>
+          <w:tcPr>
+            <w:shd w:fill="d9d9d9" w:val="clear"/>
+            <w:tcMar>
+              <w:top w:w="100.0" w:type="dxa"/>
+              <w:left w:w="100.0" w:type="dxa"/>
+              <w:bottom w:w="100.0" w:type="dxa"/>
+              <w:right w:w="100.0" w:type="dxa"/>
+            </w:tcMar>
+            <w:vAlign w:val="center"/>
+          </w:tcPr>
+          <w:p>
+            <w:pPr>
+              <w:keepNext w:val="0"/>
+              <w:keepLines w:val="0"/>
+              <w:pageBreakBefore w:val="0"/>
+              <w:widowControl w:val="0"/>
+              <w:pBdr>
+                <w:top w:space="0" w:sz="0" w:val="nil"/>
+                <w:left w:space="0" w:sz="0" w:val="nil"/>
+                <w:bottom w:space="0" w:sz="0" w:val="nil"/>
+                <w:right w:space="0" w:sz="0" w:val="nil"/>
+                <w:between w:space="0" w:sz="0" w:val="nil"/>
+              </w:pBdr>
+              <w:shd w:fill="auto" w:val="clear"/>
+              <w:spacing w:after="0" w:before="0" w:line="240" w:lineRule="auto"/>
+              <w:ind w:left="0" w:right="0" w:firstLine="0"/>
+              <w:jc w:val="center"/>
+              <w:rPr/>
+            </w:pPr>
+            <w:r>
+              <w:rPr>
+                <w:rtl w:val="0"/>
+              </w:rPr>
+              <w:t xml:space="preserve">PIĘTRO</w:t>
+            </w:r>
+          </w:p>
+        </w:tc>
+        <w:tc>
+          <w:tcPr>
+            <w:vMerge w:val="continue"/>
+            <w:shd w:fill="f3f3f3" w:val="clear"/>
+            <w:tcMar>
+              <w:top w:w="100.0" w:type="dxa"/>
+              <w:left w:w="100.0" w:type="dxa"/>
+              <w:bottom w:w="100.0" w:type="dxa"/>
+              <w:right w:w="100.0" w:type="dxa"/>
+            </w:tcMar>
+            <w:vAlign w:val="center"/>
+          </w:tcPr>
+          <w:p>
+            <w:pPr>
+              <w:keepNext w:val="0"/>
+              <w:keepLines w:val="0"/>
+              <w:pageBreakBefore w:val="0"/>
+              <w:widowControl w:val="0"/>
+              <w:pBdr>
+                <w:top w:space="0" w:sz="0" w:val="nil"/>
+                <w:left w:space="0" w:sz="0" w:val="nil"/>
+                <w:bottom w:space="0" w:sz="0" w:val="nil"/>
+                <w:right w:space="0" w:sz="0" w:val="nil"/>
+                <w:between w:space="0" w:sz="0" w:val="nil"/>
+              </w:pBdr>
+              <w:shd w:fill="auto" w:val="clear"/>
+              <w:spacing w:after="0" w:before="0" w:line="240" w:lineRule="auto"/>
+              <w:ind w:left="0" w:right="0" w:firstLine="0"/>
+              <w:jc w:val="center"/>
+              <w:rPr/>
+            </w:pPr>
+            <w:r>
+              <w:rPr>
+                <w:rtl w:val="0"/>
+              </w:rPr>
+            </w:r>
+          </w:p>
+        </w:tc>
+      </w:tr>
+      <w:tr>
+        <w:trPr>
+          <w:cantSplit w:val="0"/>
+          <w:trHeight w:val="420" w:hRule="atLeast"/>
+          <w:tblHeader w:val="0"/>
+        </w:trPr>
+        <w:tc>
+          <w:tcPr>
+            <w:shd w:fill="f3f3f3" w:val="clear"/>
+            <w:tcMar>
+              <w:top w:w="100.0" w:type="dxa"/>
+              <w:left w:w="100.0" w:type="dxa"/>
+              <w:bottom w:w="100.0" w:type="dxa"/>
+              <w:right w:w="100.0" w:type="dxa"/>
+            </w:tcMar>
+            <w:vAlign w:val="center"/>
+          </w:tcPr>
+          <w:p>
+            <w:pPr>
+              <w:keepNext w:val="0"/>
+              <w:keepLines w:val="0"/>
+              <w:pageBreakBefore w:val="0"/>
+              <w:widowControl w:val="0"/>
+              <w:pBdr>
+                <w:top w:space="0" w:sz="0" w:val="nil"/>
+                <w:left w:space="0" w:sz="0" w:val="nil"/>
+                <w:bottom w:space="0" w:sz="0" w:val="nil"/>
+                <w:right w:space="0" w:sz="0" w:val="nil"/>
+                <w:between w:space="0" w:sz="0" w:val="nil"/>
+              </w:pBdr>
+              <w:shd w:fill="auto" w:val="clear"/>
+              <w:spacing w:after="0" w:before="0" w:line="240" w:lineRule="auto"/>
+              <w:ind w:left="0" w:right="0" w:firstLine="0"/>
+              <w:jc w:val="center"/>
+              <w:rPr/>
+            </w:pPr>
+            <w:r>
+              <w:rPr>
+                <w:rtl w:val="0"/>
+              </w:rPr>
+              <w:t xml:space="preserve">Pokój</w:t>
+            </w:r>
+          </w:p>
+        </w:tc>
+        <w:tc>
+          <w:tcPr>
+            <w:shd w:fill="f3f3f3" w:val="clear"/>
+            <w:tcMar>
+              <w:top w:w="100.0" w:type="dxa"/>
+              <w:left w:w="100.0" w:type="dxa"/>
+              <w:bottom w:w="100.0" w:type="dxa"/>
+              <w:right w:w="100.0" w:type="dxa"/>
+            </w:tcMar>
+            <w:vAlign w:val="center"/>
+          </w:tcPr>
+          <w:p>
+            <w:pPr>
+              <w:keepNext w:val="0"/>
+              <w:keepLines w:val="0"/>
+              <w:pageBreakBefore w:val="0"/>
+              <w:widowControl w:val="0"/>
+              <w:pBdr>
+                <w:top w:space="0" w:sz="0" w:val="nil"/>
+                <w:left w:space="0" w:sz="0" w:val="nil"/>
+                <w:bottom w:space="0" w:sz="0" w:val="nil"/>
+                <w:right w:space="0" w:sz="0" w:val="nil"/>
+                <w:between w:space="0" w:sz="0" w:val="nil"/>
+              </w:pBdr>
+              <w:shd w:fill="auto" w:val="clear"/>
+              <w:spacing w:after="0" w:before="0" w:line="240" w:lineRule="auto"/>
+              <w:ind w:left="0" w:right="0" w:firstLine="0"/>
+              <w:jc w:val="center"/>
+              <w:rPr/>
+            </w:pPr>
+            <w:r>
+              <w:rPr>
+                <w:rtl w:val="0"/>
+              </w:rPr>
+              <w:t xml:space="preserve">2 gniazda (4 porty - dwa komputery, zapasowy, drukarka)</w:t>
+            </w:r>
+          </w:p>
+        </w:tc>
+        <w:tc>
+          <w:tcPr>
+            <w:shd w:fill="f3f3f3" w:val="clear"/>
+            <w:tcMar>
+              <w:top w:w="100.0" w:type="dxa"/>
+              <w:left w:w="100.0" w:type="dxa"/>
+              <w:bottom w:w="100.0" w:type="dxa"/>
+              <w:right w:w="100.0" w:type="dxa"/>
+            </w:tcMar>
+            <w:vAlign w:val="center"/>
+          </w:tcPr>
+          <w:p>
+            <w:pPr>
+              <w:widowControl w:val="0"/>
+              <w:spacing w:line="240" w:lineRule="auto"/>
+              <w:jc w:val="center"/>
+              <w:rPr/>
+            </w:pPr>
+            <w:r>
+              <w:rPr>
+                <w:rtl w:val="0"/>
+              </w:rPr>
+              <w:t xml:space="preserve">2 gniazda (4 porty - dwa komputery, zapasowy, drukarka)</w:t>
+            </w:r>
+          </w:p>
+        </w:tc>
+        <w:tc>
+          <w:tcPr>
+            <w:vMerge w:val="restart"/>
+            <w:shd w:fill="f3f3f3" w:val="clear"/>
+            <w:tcMar>
+              <w:top w:w="100.0" w:type="dxa"/>
+              <w:left w:w="100.0" w:type="dxa"/>
+              <w:bottom w:w="100.0" w:type="dxa"/>
+              <w:right w:w="100.0" w:type="dxa"/>
+            </w:tcMar>
+            <w:vAlign w:val="center"/>
+          </w:tcPr>
+          <w:p>
+            <w:pPr>
+              <w:widowControl w:val="0"/>
+              <w:spacing w:line="240" w:lineRule="auto"/>
+              <w:jc w:val="center"/>
+              <w:rPr/>
+            </w:pPr>
+            <w:r>
+              <w:rPr>
+                <w:rtl w:val="0"/>
+              </w:rPr>
+              <w:t xml:space="preserve">20</w:t>
+            </w:r>
+          </w:p>
+        </w:tc>
+      </w:tr>
+      <w:tr>
+        <w:trPr>
+          <w:cantSplit w:val="0"/>
+          <w:trHeight w:val="420" w:hRule="atLeast"/>
+          <w:tblHeader w:val="0"/>
+        </w:trPr>
+        <w:tc>
+          <w:tcPr>
+            <w:shd w:fill="f3f3f3" w:val="clear"/>
+            <w:tcMar>
+              <w:top w:w="100.0" w:type="dxa"/>
+              <w:left w:w="100.0" w:type="dxa"/>
+              <w:bottom w:w="100.0" w:type="dxa"/>
+              <w:right w:w="100.0" w:type="dxa"/>
+            </w:tcMar>
+            <w:vAlign w:val="center"/>
+          </w:tcPr>
+          <w:p>
+            <w:pPr>
+              <w:keepNext w:val="0"/>
+              <w:keepLines w:val="0"/>
+              <w:pageBreakBefore w:val="0"/>
+              <w:widowControl w:val="0"/>
+              <w:pBdr>
+                <w:top w:space="0" w:sz="0" w:val="nil"/>
+                <w:left w:space="0" w:sz="0" w:val="nil"/>
+                <w:bottom w:space="0" w:sz="0" w:val="nil"/>
+                <w:right w:space="0" w:sz="0" w:val="nil"/>
+                <w:between w:space="0" w:sz="0" w:val="nil"/>
+              </w:pBdr>
+              <w:shd w:fill="auto" w:val="clear"/>
+              <w:spacing w:after="0" w:before="0" w:line="240" w:lineRule="auto"/>
+              <w:ind w:left="0" w:right="0" w:firstLine="0"/>
+              <w:jc w:val="center"/>
+              <w:rPr/>
+            </w:pPr>
+            <w:r>
+              <w:rPr>
+                <w:rtl w:val="0"/>
+              </w:rPr>
+              <w:t xml:space="preserve">Pokój A</w:t>
+            </w:r>
+          </w:p>
+        </w:tc>
+        <w:tc>
+          <w:tcPr>
+            <w:shd w:fill="f3f3f3" w:val="clear"/>
+            <w:tcMar>
+              <w:top w:w="100.0" w:type="dxa"/>
+              <w:left w:w="100.0" w:type="dxa"/>
+              <w:bottom w:w="100.0" w:type="dxa"/>
+              <w:right w:w="100.0" w:type="dxa"/>
+            </w:tcMar>
+            <w:vAlign w:val="center"/>
+          </w:tcPr>
+          <w:p>
+            <w:pPr>
+              <w:widowControl w:val="0"/>
+              <w:spacing w:line="240" w:lineRule="auto"/>
+              <w:jc w:val="center"/>
+              <w:rPr/>
+            </w:pPr>
+            <w:r>
+              <w:rPr>
+                <w:rtl w:val="0"/>
+              </w:rPr>
+              <w:t xml:space="preserve">2 gniazda (4 porty - dwa komputery, zapasowy, drukarka)</w:t>
+            </w:r>
+          </w:p>
+        </w:tc>
+        <w:tc>
+          <w:tcPr>
+            <w:shd w:fill="f3f3f3" w:val="clear"/>
+            <w:tcMar>
+              <w:top w:w="100.0" w:type="dxa"/>
+              <w:left w:w="100.0" w:type="dxa"/>
+              <w:bottom w:w="100.0" w:type="dxa"/>
+              <w:right w:w="100.0" w:type="dxa"/>
+            </w:tcMar>
+            <w:vAlign w:val="center"/>
+          </w:tcPr>
+          <w:p>
+            <w:pPr>
+              <w:widowControl w:val="0"/>
+              <w:spacing w:line="240" w:lineRule="auto"/>
+              <w:jc w:val="center"/>
+              <w:rPr/>
+            </w:pPr>
+            <w:r>
+              <w:rPr>
+                <w:rtl w:val="0"/>
+              </w:rPr>
+              <w:t xml:space="preserve">2 gniazda (4 porty - dwa komputery, zapasowy, drukarka)</w:t>
+            </w:r>
+          </w:p>
+        </w:tc>
+        <w:tc>
+          <w:tcPr>
+            <w:vMerge w:val="continue"/>
+            <w:shd w:fill="f3f3f3" w:val="clear"/>
+            <w:tcMar>
+              <w:top w:w="100.0" w:type="dxa"/>
+              <w:left w:w="100.0" w:type="dxa"/>
+              <w:bottom w:w="100.0" w:type="dxa"/>
+              <w:right w:w="100.0" w:type="dxa"/>
+            </w:tcMar>
+            <w:vAlign w:val="center"/>
+          </w:tcPr>
+          <w:p>
+            <w:pPr>
+              <w:keepNext w:val="0"/>
+              <w:keepLines w:val="0"/>
+              <w:pageBreakBefore w:val="0"/>
+              <w:widowControl w:val="0"/>
+              <w:pBdr>
+                <w:top w:space="0" w:sz="0" w:val="nil"/>
+                <w:left w:space="0" w:sz="0" w:val="nil"/>
+                <w:bottom w:space="0" w:sz="0" w:val="nil"/>
+                <w:right w:space="0" w:sz="0" w:val="nil"/>
+                <w:between w:space="0" w:sz="0" w:val="nil"/>
+              </w:pBdr>
+              <w:shd w:fill="auto" w:val="clear"/>
+              <w:spacing w:after="0" w:before="0" w:line="240" w:lineRule="auto"/>
+              <w:ind w:left="0" w:right="0" w:firstLine="0"/>
+              <w:jc w:val="center"/>
+              <w:rPr/>
+            </w:pPr>
+            <w:r>
+              <w:rPr>
+                <w:rtl w:val="0"/>
+              </w:rPr>
+            </w:r>
+          </w:p>
+        </w:tc>
+      </w:tr>
+      <w:tr>
+        <w:trPr>
+          <w:cantSplit w:val="0"/>
+          <w:trHeight w:val="420" w:hRule="atLeast"/>
+          <w:tblHeader w:val="0"/>
+        </w:trPr>
+        <w:tc>
+          <w:tcPr>
+            <w:shd w:fill="f3f3f3" w:val="clear"/>
+            <w:tcMar>
+              <w:top w:w="100.0" w:type="dxa"/>
+              <w:left w:w="100.0" w:type="dxa"/>
+              <w:bottom w:w="100.0" w:type="dxa"/>
+              <w:right w:w="100.0" w:type="dxa"/>
+            </w:tcMar>
+            <w:vAlign w:val="center"/>
+          </w:tcPr>
+          <w:p>
+            <w:pPr>
+              <w:keepNext w:val="0"/>
+              <w:keepLines w:val="0"/>
+              <w:pageBreakBefore w:val="0"/>
+              <w:widowControl w:val="0"/>
+              <w:pBdr>
+                <w:top w:space="0" w:sz="0" w:val="nil"/>
+                <w:left w:space="0" w:sz="0" w:val="nil"/>
+                <w:bottom w:space="0" w:sz="0" w:val="nil"/>
+                <w:right w:space="0" w:sz="0" w:val="nil"/>
+                <w:between w:space="0" w:sz="0" w:val="nil"/>
+              </w:pBdr>
+              <w:shd w:fill="auto" w:val="clear"/>
+              <w:spacing w:after="0" w:before="0" w:line="240" w:lineRule="auto"/>
+              <w:ind w:left="0" w:right="0" w:firstLine="0"/>
+              <w:jc w:val="center"/>
+              <w:rPr/>
+            </w:pPr>
+            <w:r>
+              <w:rPr>
+                <w:rtl w:val="0"/>
+              </w:rPr>
+              <w:t xml:space="preserve">Pokój B</w:t>
+            </w:r>
+          </w:p>
+        </w:tc>
+        <w:tc>
+          <w:tcPr>
+            <w:shd w:fill="f3f3f3" w:val="clear"/>
+            <w:tcMar>
+              <w:top w:w="100.0" w:type="dxa"/>
+              <w:left w:w="100.0" w:type="dxa"/>
+              <w:bottom w:w="100.0" w:type="dxa"/>
+              <w:right w:w="100.0" w:type="dxa"/>
+            </w:tcMar>
+            <w:vAlign w:val="center"/>
+          </w:tcPr>
+          <w:p>
+            <w:pPr>
+              <w:widowControl w:val="0"/>
+              <w:spacing w:line="240" w:lineRule="auto"/>
+              <w:jc w:val="center"/>
+              <w:rPr/>
+            </w:pPr>
+            <w:r>
+              <w:rPr>
+                <w:rtl w:val="0"/>
+              </w:rPr>
+              <w:t xml:space="preserve">2 gniazda (4 porty - dwa komputery, zapasowy, drukarka)</w:t>
+            </w:r>
+          </w:p>
+        </w:tc>
+        <w:tc>
+          <w:tcPr>
+            <w:shd w:fill="f3f3f3" w:val="clear"/>
+            <w:tcMar>
+              <w:top w:w="100.0" w:type="dxa"/>
+              <w:left w:w="100.0" w:type="dxa"/>
+              <w:bottom w:w="100.0" w:type="dxa"/>
+              <w:right w:w="100.0" w:type="dxa"/>
+            </w:tcMar>
+            <w:vAlign w:val="center"/>
+          </w:tcPr>
+          <w:p>
+            <w:pPr>
+              <w:widowControl w:val="0"/>
+              <w:spacing w:line="240" w:lineRule="auto"/>
+              <w:jc w:val="center"/>
+              <w:rPr/>
+            </w:pPr>
+            <w:r>
+              <w:rPr>
+                <w:rtl w:val="0"/>
+              </w:rPr>
+              <w:t xml:space="preserve">2 gniazda (4 porty - dwa komputery, zapasowy, drukarka)</w:t>
+            </w:r>
+          </w:p>
+        </w:tc>
+        <w:tc>
+          <w:tcPr>
+            <w:vMerge w:val="continue"/>
+            <w:shd w:fill="f3f3f3" w:val="clear"/>
+            <w:tcMar>
+              <w:top w:w="100.0" w:type="dxa"/>
+              <w:left w:w="100.0" w:type="dxa"/>
+              <w:bottom w:w="100.0" w:type="dxa"/>
+              <w:right w:w="100.0" w:type="dxa"/>
+            </w:tcMar>
+            <w:vAlign w:val="center"/>
+          </w:tcPr>
+          <w:p>
+            <w:pPr>
+              <w:keepNext w:val="0"/>
+              <w:keepLines w:val="0"/>
+              <w:pageBreakBefore w:val="0"/>
+              <w:widowControl w:val="0"/>
+              <w:pBdr>
+                <w:top w:space="0" w:sz="0" w:val="nil"/>
+                <w:left w:space="0" w:sz="0" w:val="nil"/>
+                <w:bottom w:space="0" w:sz="0" w:val="nil"/>
+                <w:right w:space="0" w:sz="0" w:val="nil"/>
+                <w:between w:space="0" w:sz="0" w:val="nil"/>
+              </w:pBdr>
+              <w:shd w:fill="auto" w:val="clear"/>
+              <w:spacing w:after="0" w:before="0" w:line="240" w:lineRule="auto"/>
+              <w:ind w:left="0" w:right="0" w:firstLine="0"/>
+              <w:jc w:val="center"/>
+              <w:rPr/>
+            </w:pPr>
+            <w:r>
+              <w:rPr>
+                <w:rtl w:val="0"/>
+              </w:rPr>
+            </w:r>
+          </w:p>
+        </w:tc>
+      </w:tr>
+      <w:tr>
+        <w:trPr>
+          <w:cantSplit w:val="0"/>
+          <w:trHeight w:val="420" w:hRule="atLeast"/>
+          <w:tblHeader w:val="0"/>
+        </w:trPr>
+        <w:tc>
+          <w:tcPr>
+            <w:shd w:fill="f3f3f3" w:val="clear"/>
+            <w:tcMar>
+              <w:top w:w="100.0" w:type="dxa"/>
+              <w:left w:w="100.0" w:type="dxa"/>
+              <w:bottom w:w="100.0" w:type="dxa"/>
+              <w:right w:w="100.0" w:type="dxa"/>
+            </w:tcMar>
+            <w:vAlign w:val="center"/>
+          </w:tcPr>
+          <w:p>
+            <w:pPr>
+              <w:keepNext w:val="0"/>
+              <w:keepLines w:val="0"/>
+              <w:pageBreakBefore w:val="0"/>
+              <w:widowControl w:val="0"/>
+              <w:pBdr>
+                <w:top w:space="0" w:sz="0" w:val="nil"/>
+                <w:left w:space="0" w:sz="0" w:val="nil"/>
+                <w:bottom w:space="0" w:sz="0" w:val="nil"/>
+                <w:right w:space="0" w:sz="0" w:val="nil"/>
+                <w:between w:space="0" w:sz="0" w:val="nil"/>
+              </w:pBdr>
+              <w:shd w:fill="auto" w:val="clear"/>
+              <w:spacing w:after="0" w:before="0" w:line="240" w:lineRule="auto"/>
+              <w:ind w:left="0" w:right="0" w:firstLine="0"/>
+              <w:jc w:val="center"/>
+              <w:rPr/>
+            </w:pPr>
+            <w:r>
+              <w:rPr>
+                <w:rtl w:val="0"/>
+              </w:rPr>
+              <w:t xml:space="preserve">Pokój C</w:t>
+            </w:r>
+          </w:p>
+        </w:tc>
+        <w:tc>
+          <w:tcPr>
+            <w:shd w:fill="f3f3f3" w:val="clear"/>
+            <w:tcMar>
+              <w:top w:w="100.0" w:type="dxa"/>
+              <w:left w:w="100.0" w:type="dxa"/>
+              <w:bottom w:w="100.0" w:type="dxa"/>
+              <w:right w:w="100.0" w:type="dxa"/>
+            </w:tcMar>
+            <w:vAlign w:val="center"/>
+          </w:tcPr>
+          <w:p>
+            <w:pPr>
+              <w:widowControl w:val="0"/>
+              <w:spacing w:line="240" w:lineRule="auto"/>
+              <w:jc w:val="center"/>
+              <w:rPr/>
+            </w:pPr>
+            <w:r>
+              <w:rPr>
+                <w:rtl w:val="0"/>
+              </w:rPr>
+              <w:t xml:space="preserve">2 gniazda (4 porty - dwa komputery, zapasowy, drukarka)</w:t>
+            </w:r>
+          </w:p>
+        </w:tc>
+        <w:tc>
+          <w:tcPr>
+            <w:shd w:fill="f3f3f3" w:val="clear"/>
+            <w:tcMar>
+              <w:top w:w="100.0" w:type="dxa"/>
+              <w:left w:w="100.0" w:type="dxa"/>
+              <w:bottom w:w="100.0" w:type="dxa"/>
+              <w:right w:w="100.0" w:type="dxa"/>
+            </w:tcMar>
+            <w:vAlign w:val="center"/>
+          </w:tcPr>
+          <w:p>
+            <w:pPr>
+              <w:widowControl w:val="0"/>
+              <w:spacing w:line="240" w:lineRule="auto"/>
+              <w:jc w:val="center"/>
+              <w:rPr/>
+            </w:pPr>
+            <w:r>
+              <w:rPr>
+                <w:rtl w:val="0"/>
+              </w:rPr>
+              <w:t xml:space="preserve">2 gniazda (4 porty - dwa komputery, zapasowy, drukarka)</w:t>
+            </w:r>
+          </w:p>
+        </w:tc>
+        <w:tc>
+          <w:tcPr>
+            <w:vMerge w:val="continue"/>
+            <w:shd w:fill="f3f3f3" w:val="clear"/>
+            <w:tcMar>
+              <w:top w:w="100.0" w:type="dxa"/>
+              <w:left w:w="100.0" w:type="dxa"/>
+              <w:bottom w:w="100.0" w:type="dxa"/>
+              <w:right w:w="100.0" w:type="dxa"/>
+            </w:tcMar>
+            <w:vAlign w:val="center"/>
+          </w:tcPr>
+          <w:p>
+            <w:pPr>
+              <w:keepNext w:val="0"/>
+              <w:keepLines w:val="0"/>
+              <w:pageBreakBefore w:val="0"/>
+              <w:widowControl w:val="0"/>
+              <w:pBdr>
+                <w:top w:space="0" w:sz="0" w:val="nil"/>
+                <w:left w:space="0" w:sz="0" w:val="nil"/>
+                <w:bottom w:space="0" w:sz="0" w:val="nil"/>
+                <w:right w:space="0" w:sz="0" w:val="nil"/>
+                <w:between w:space="0" w:sz="0" w:val="nil"/>
+              </w:pBdr>
+              <w:shd w:fill="auto" w:val="clear"/>
+              <w:spacing w:after="0" w:before="0" w:line="240" w:lineRule="auto"/>
+              <w:ind w:left="0" w:right="0" w:firstLine="0"/>
+              <w:jc w:val="center"/>
+              <w:rPr/>
+            </w:pPr>
+            <w:r>
+              <w:rPr>
+                <w:rtl w:val="0"/>
+              </w:rPr>
+            </w:r>
+          </w:p>
+        </w:tc>
+      </w:tr>
+      <w:tr>
+        <w:trPr>
+          <w:cantSplit w:val="0"/>
+          <w:trHeight w:val="420" w:hRule="atLeast"/>
+          <w:tblHeader w:val="0"/>
+        </w:trPr>
+        <w:tc>
+          <w:tcPr>
+            <w:shd w:fill="f3f3f3" w:val="clear"/>
+            <w:tcMar>
+              <w:top w:w="100.0" w:type="dxa"/>
+              <w:left w:w="100.0" w:type="dxa"/>
+              <w:bottom w:w="100.0" w:type="dxa"/>
+              <w:right w:w="100.0" w:type="dxa"/>
+            </w:tcMar>
+            <w:vAlign w:val="center"/>
+          </w:tcPr>
+          <w:p>
+            <w:pPr>
+              <w:keepNext w:val="0"/>
+              <w:keepLines w:val="0"/>
+              <w:pageBreakBefore w:val="0"/>
+              <w:widowControl w:val="0"/>
+              <w:pBdr>
+                <w:top w:space="0" w:sz="0" w:val="nil"/>
+                <w:left w:space="0" w:sz="0" w:val="nil"/>
+                <w:bottom w:space="0" w:sz="0" w:val="nil"/>
+                <w:right w:space="0" w:sz="0" w:val="nil"/>
+                <w:between w:space="0" w:sz="0" w:val="nil"/>
+              </w:pBdr>
+              <w:shd w:fill="auto" w:val="clear"/>
+              <w:spacing w:after="0" w:before="0" w:line="240" w:lineRule="auto"/>
+              <w:ind w:left="0" w:right="0" w:firstLine="0"/>
+              <w:jc w:val="center"/>
+              <w:rPr/>
+            </w:pPr>
+            <w:r>
+              <w:rPr>
+                <w:rtl w:val="0"/>
+              </w:rPr>
+              <w:t xml:space="preserve">Pokój D</w:t>
+            </w:r>
+          </w:p>
+        </w:tc>
+        <w:tc>
+          <w:tcPr>
+            <w:shd w:fill="f3f3f3" w:val="clear"/>
+            <w:tcMar>
+              <w:top w:w="100.0" w:type="dxa"/>
+              <w:left w:w="100.0" w:type="dxa"/>
+              <w:bottom w:w="100.0" w:type="dxa"/>
+              <w:right w:w="100.0" w:type="dxa"/>
+            </w:tcMar>
+            <w:vAlign w:val="center"/>
+          </w:tcPr>
+          <w:p>
+            <w:pPr>
+              <w:widowControl w:val="0"/>
+              <w:spacing w:line="240" w:lineRule="auto"/>
+              <w:jc w:val="center"/>
+              <w:rPr/>
+            </w:pPr>
+            <w:r>
+              <w:rPr>
+                <w:rtl w:val="0"/>
+              </w:rPr>
+              <w:t xml:space="preserve">2 gniazda (4 porty - dwa komputery, zapasowy, drukarka)</w:t>
+            </w:r>
+          </w:p>
+        </w:tc>
+        <w:tc>
+          <w:tcPr>
+            <w:shd w:fill="f3f3f3" w:val="clear"/>
+            <w:tcMar>
+              <w:top w:w="100.0" w:type="dxa"/>
+              <w:left w:w="100.0" w:type="dxa"/>
+              <w:bottom w:w="100.0" w:type="dxa"/>
+              <w:right w:w="100.0" w:type="dxa"/>
+            </w:tcMar>
+            <w:vAlign w:val="center"/>
+          </w:tcPr>
+          <w:p>
+            <w:pPr>
+              <w:widowControl w:val="0"/>
+              <w:spacing w:line="240" w:lineRule="auto"/>
+              <w:jc w:val="center"/>
+              <w:rPr/>
+            </w:pPr>
+            <w:r>
+              <w:rPr>
+                <w:rtl w:val="0"/>
+              </w:rPr>
+              <w:t xml:space="preserve">2 gniazda (4 porty - dwa komputery, zapasowy, drukarka)</w:t>
+            </w:r>
+          </w:p>
+        </w:tc>
+        <w:tc>
+          <w:tcPr>
+            <w:vMerge w:val="continue"/>
+            <w:shd w:fill="f3f3f3" w:val="clear"/>
+            <w:tcMar>
+              <w:top w:w="100.0" w:type="dxa"/>
+              <w:left w:w="100.0" w:type="dxa"/>
+              <w:bottom w:w="100.0" w:type="dxa"/>
+              <w:right w:w="100.0" w:type="dxa"/>
+            </w:tcMar>
+            <w:vAlign w:val="center"/>
+          </w:tcPr>
+          <w:p>
+            <w:pPr>
+              <w:keepNext w:val="0"/>
+              <w:keepLines w:val="0"/>
+              <w:pageBreakBefore w:val="0"/>
+              <w:widowControl w:val="0"/>
+              <w:pBdr>
+                <w:top w:space="0" w:sz="0" w:val="nil"/>
+                <w:left w:space="0" w:sz="0" w:val="nil"/>
+                <w:bottom w:space="0" w:sz="0" w:val="nil"/>
+                <w:right w:space="0" w:sz="0" w:val="nil"/>
+                <w:between w:space="0" w:sz="0" w:val="nil"/>
+              </w:pBdr>
+              <w:shd w:fill="auto" w:val="clear"/>
+              <w:spacing w:after="0" w:before="0" w:line="240" w:lineRule="auto"/>
+              <w:ind w:left="0" w:right="0" w:firstLine="0"/>
+              <w:jc w:val="center"/>
+              <w:rPr/>
+            </w:pPr>
+            <w:r>
+              <w:rPr>
+                <w:rtl w:val="0"/>
+              </w:rPr>
+            </w:r>
+          </w:p>
+        </w:tc>
+      </w:tr>
+    </w:tbl>
+    <w:p>
+      <w:pPr>
+        <w:rPr/>
+      </w:pPr>
+      <w:r>
+        <w:rPr>
+          <w:rtl w:val="0"/>
+        </w:rPr>
+      </w:r>
+    </w:p>
+    <w:p>
+      <w:pPr>
+        <w:rPr/>
+      </w:pPr>
+      <w:r>
+        <w:rPr>
+          <w:rtl w:val="0"/>
+        </w:rPr>
+        <w:t xml:space="preserve">2.2. Rozmieszczenie punktów dystrybucyjnych oraz abonenckich na parterze i piętrze:</w:t>
+      </w:r>
+    </w:p>
+    <w:p>
+      <w:pPr>
+        <w:rPr/>
+      </w:pPr>
+      <w:r>
+        <w:rPr/>
+        <w:drawing>
+          <wp:inline distB="114300" distT="114300" distL="114300" distR="114300">
+            <wp:extent cx="5731200" cy="4013200"/>
+            <wp:effectExtent b="0" l="0" r="0" t="0"/>
+            <wp:docPr id="2" name="image2.png"/>
+            <a:graphic>
+              <a:graphicData uri="http://schemas.openxmlformats.org/drawingml/2006/picture">
+                <pic:pic>
+                  <pic:nvPicPr>
+                    <pic:cNvPr id="0" name="image2.png"/>
+                    <pic:cNvPicPr preferRelativeResize="0"/>
+                  </pic:nvPicPr>
+                  <pic:blipFill>
+                    <a:blip r:embed="rId7"/>
+                    <a:srcRect b="0" l="0" r="0" t="0"/>
+                    <a:stretch>
+                      <a:fillRect/>
+                    </a:stretch>
+                  </pic:blipFill>
+                  <pic:spPr>
+                    <a:xfrm>
+                      <a:off x="0" y="0"/>
+                      <a:ext cx="5731200" cy="4013200"/>
+                    </a:xfrm>
+                    <a:prstGeom prst="rect"/>
+                    <a:ln/>
+                  </pic:spPr>
+                </pic:pic>
+              </a:graphicData>
+            </a:graphic>
+          </wp:inline>
+        </w:drawing>
+      </w:r>
       <w:r>
         <w:rPr>
           <w:rtl w:val="0"/>
@@ -2007,7 +3164,7 @@
     <w:pPr>
       <w:keepNext w:val="1"/>
       <w:keepLines w:val="1"/>
-      <w:spacing w:after="120" w:before="400" w:line="480" w:lineRule="auto"/>
+      <w:spacing w:after="120" w:before="400" w:line="360" w:lineRule="auto"/>
       <w:ind w:left="720" w:hanging="360"/>
     </w:pPr>
     <w:rPr>
@@ -2131,6 +3288,19 @@
     </w:rPr>
   </w:style>
   <w:style w:type="table" w:styleId="Table1">
+    <w:basedOn w:val="TableNormal"/>
+    <w:tblPr>
+      <w:tblStyleRowBandSize w:val="1"/>
+      <w:tblStyleColBandSize w:val="1"/>
+      <w:tblCellMar>
+        <w:top w:w="100.0" w:type="dxa"/>
+        <w:left w:w="100.0" w:type="dxa"/>
+        <w:bottom w:w="100.0" w:type="dxa"/>
+        <w:right w:w="100.0" w:type="dxa"/>
+      </w:tblCellMar>
+    </w:tblPr>
+  </w:style>
+  <w:style w:type="table" w:styleId="Table2">
     <w:basedOn w:val="TableNormal"/>
     <w:tblPr>
       <w:tblStyleRowBandSize w:val="1"/>

</xml_diff>

<commit_message>
dodanie tabeli z oznakowaniem punktów abonenckich
</commit_message>
<xml_diff>
--- a/projekt-fizyczny/projekt-sieci-komputerowej.docx
+++ b/projekt-fizyczny/projekt-sieci-komputerowej.docx
@@ -2549,6 +2549,2907 @@
           </wp:inline>
         </w:drawing>
       </w:r>
+      <w:r>
+        <w:rPr>
+          <w:rtl w:val="0"/>
+        </w:rPr>
+      </w:r>
+    </w:p>
+    <w:p>
+      <w:pPr>
+        <w:rPr/>
+      </w:pPr>
+      <w:r>
+        <w:rPr>
+          <w:rtl w:val="0"/>
+        </w:rPr>
+        <w:t xml:space="preserve">2.3 Oznakowanie punktów abonenckich:</w:t>
+      </w:r>
+    </w:p>
+    <w:p>
+      <w:pPr>
+        <w:rPr/>
+      </w:pPr>
+      <w:r>
+        <w:rPr>
+          <w:rtl w:val="0"/>
+        </w:rPr>
+      </w:r>
+    </w:p>
+    <w:tbl>
+      <w:tblPr>
+        <w:tblStyle w:val="Table3"/>
+        <w:tblW w:w="9043.700787401576" w:type="dxa"/>
+        <w:jc w:val="left"/>
+        <w:tblBorders>
+          <w:top w:color="000000" w:space="0" w:sz="8" w:val="single"/>
+          <w:left w:color="000000" w:space="0" w:sz="8" w:val="single"/>
+          <w:bottom w:color="000000" w:space="0" w:sz="8" w:val="single"/>
+          <w:right w:color="000000" w:space="0" w:sz="8" w:val="single"/>
+          <w:insideH w:color="000000" w:space="0" w:sz="8" w:val="single"/>
+          <w:insideV w:color="000000" w:space="0" w:sz="8" w:val="single"/>
+        </w:tblBorders>
+        <w:tblLayout w:type="fixed"/>
+        <w:tblLook w:val="0600"/>
+      </w:tblPr>
+      <w:tblGrid>
+        <w:gridCol w:w="1050"/>
+        <w:gridCol w:w="1998.4251968503938"/>
+        <w:gridCol w:w="1998.4251968503938"/>
+        <w:gridCol w:w="1998.4251968503938"/>
+        <w:gridCol w:w="1998.4251968503938"/>
+        <w:tblGridChange w:id="0">
+          <w:tblGrid>
+            <w:gridCol w:w="1050"/>
+            <w:gridCol w:w="1998.4251968503938"/>
+            <w:gridCol w:w="1998.4251968503938"/>
+            <w:gridCol w:w="1998.4251968503938"/>
+            <w:gridCol w:w="1998.4251968503938"/>
+          </w:tblGrid>
+        </w:tblGridChange>
+      </w:tblGrid>
+      <w:tr>
+        <w:trPr>
+          <w:cantSplit w:val="0"/>
+          <w:trHeight w:val="250.0157480314961" w:hRule="atLeast"/>
+          <w:tblHeader w:val="0"/>
+        </w:trPr>
+        <w:tc>
+          <w:tcPr>
+            <w:vMerge w:val="restart"/>
+            <w:shd w:fill="d9d9d9" w:val="clear"/>
+            <w:tcMar>
+              <w:top w:w="100.0" w:type="dxa"/>
+              <w:left w:w="100.0" w:type="dxa"/>
+              <w:bottom w:w="100.0" w:type="dxa"/>
+              <w:right w:w="100.0" w:type="dxa"/>
+            </w:tcMar>
+            <w:vAlign w:val="center"/>
+          </w:tcPr>
+          <w:p>
+            <w:pPr>
+              <w:widowControl w:val="0"/>
+              <w:spacing w:line="240" w:lineRule="auto"/>
+              <w:jc w:val="center"/>
+              <w:rPr/>
+            </w:pPr>
+            <w:r>
+              <w:rPr>
+                <w:rtl w:val="0"/>
+              </w:rPr>
+              <w:t xml:space="preserve">Pom.</w:t>
+            </w:r>
+          </w:p>
+        </w:tc>
+        <w:tc>
+          <w:tcPr>
+            <w:gridSpan w:val="2"/>
+            <w:shd w:fill="d9d9d9" w:val="clear"/>
+            <w:tcMar>
+              <w:top w:w="100.0" w:type="dxa"/>
+              <w:left w:w="100.0" w:type="dxa"/>
+              <w:bottom w:w="100.0" w:type="dxa"/>
+              <w:right w:w="100.0" w:type="dxa"/>
+            </w:tcMar>
+            <w:vAlign w:val="center"/>
+          </w:tcPr>
+          <w:p>
+            <w:pPr>
+              <w:keepNext w:val="0"/>
+              <w:keepLines w:val="0"/>
+              <w:pageBreakBefore w:val="0"/>
+              <w:widowControl w:val="0"/>
+              <w:pBdr>
+                <w:top w:space="0" w:sz="0" w:val="nil"/>
+                <w:left w:space="0" w:sz="0" w:val="nil"/>
+                <w:bottom w:space="0" w:sz="0" w:val="nil"/>
+                <w:right w:space="0" w:sz="0" w:val="nil"/>
+                <w:between w:space="0" w:sz="0" w:val="nil"/>
+              </w:pBdr>
+              <w:shd w:fill="auto" w:val="clear"/>
+              <w:spacing w:after="0" w:before="0" w:line="240" w:lineRule="auto"/>
+              <w:ind w:left="0" w:right="0" w:firstLine="0"/>
+              <w:jc w:val="center"/>
+              <w:rPr/>
+            </w:pPr>
+            <w:r>
+              <w:rPr>
+                <w:rtl w:val="0"/>
+              </w:rPr>
+              <w:t xml:space="preserve">PARTER</w:t>
+            </w:r>
+          </w:p>
+        </w:tc>
+        <w:tc>
+          <w:tcPr>
+            <w:gridSpan w:val="2"/>
+            <w:shd w:fill="d9d9d9" w:val="clear"/>
+            <w:tcMar>
+              <w:top w:w="100.0" w:type="dxa"/>
+              <w:left w:w="100.0" w:type="dxa"/>
+              <w:bottom w:w="100.0" w:type="dxa"/>
+              <w:right w:w="100.0" w:type="dxa"/>
+            </w:tcMar>
+            <w:vAlign w:val="center"/>
+          </w:tcPr>
+          <w:p>
+            <w:pPr>
+              <w:keepNext w:val="0"/>
+              <w:keepLines w:val="0"/>
+              <w:pageBreakBefore w:val="0"/>
+              <w:widowControl w:val="0"/>
+              <w:pBdr>
+                <w:top w:space="0" w:sz="0" w:val="nil"/>
+                <w:left w:space="0" w:sz="0" w:val="nil"/>
+                <w:bottom w:space="0" w:sz="0" w:val="nil"/>
+                <w:right w:space="0" w:sz="0" w:val="nil"/>
+                <w:between w:space="0" w:sz="0" w:val="nil"/>
+              </w:pBdr>
+              <w:shd w:fill="auto" w:val="clear"/>
+              <w:spacing w:after="0" w:before="0" w:line="240" w:lineRule="auto"/>
+              <w:ind w:left="0" w:right="0" w:firstLine="0"/>
+              <w:jc w:val="center"/>
+              <w:rPr/>
+            </w:pPr>
+            <w:r>
+              <w:rPr>
+                <w:rtl w:val="0"/>
+              </w:rPr>
+              <w:t xml:space="preserve">PIĘTRO</w:t>
+            </w:r>
+          </w:p>
+        </w:tc>
+      </w:tr>
+      <w:tr>
+        <w:trPr>
+          <w:cantSplit w:val="0"/>
+          <w:trHeight w:val="250.0157480314961" w:hRule="atLeast"/>
+          <w:tblHeader w:val="0"/>
+        </w:trPr>
+        <w:tc>
+          <w:tcPr>
+            <w:vMerge w:val="continue"/>
+            <w:shd w:fill="d9d9d9" w:val="clear"/>
+            <w:tcMar>
+              <w:top w:w="100.0" w:type="dxa"/>
+              <w:left w:w="100.0" w:type="dxa"/>
+              <w:bottom w:w="100.0" w:type="dxa"/>
+              <w:right w:w="100.0" w:type="dxa"/>
+            </w:tcMar>
+            <w:vAlign w:val="center"/>
+          </w:tcPr>
+          <w:p>
+            <w:pPr>
+              <w:keepNext w:val="0"/>
+              <w:keepLines w:val="0"/>
+              <w:pageBreakBefore w:val="0"/>
+              <w:widowControl w:val="0"/>
+              <w:pBdr>
+                <w:top w:space="0" w:sz="0" w:val="nil"/>
+                <w:left w:space="0" w:sz="0" w:val="nil"/>
+                <w:bottom w:space="0" w:sz="0" w:val="nil"/>
+                <w:right w:space="0" w:sz="0" w:val="nil"/>
+                <w:between w:space="0" w:sz="0" w:val="nil"/>
+              </w:pBdr>
+              <w:shd w:fill="auto" w:val="clear"/>
+              <w:spacing w:after="0" w:before="0" w:line="240" w:lineRule="auto"/>
+              <w:ind w:left="0" w:right="0" w:firstLine="0"/>
+              <w:jc w:val="left"/>
+              <w:rPr/>
+            </w:pPr>
+            <w:r>
+              <w:rPr>
+                <w:rtl w:val="0"/>
+              </w:rPr>
+            </w:r>
+          </w:p>
+        </w:tc>
+        <w:tc>
+          <w:tcPr>
+            <w:shd w:fill="d9d9d9" w:val="clear"/>
+            <w:tcMar>
+              <w:top w:w="100.0" w:type="dxa"/>
+              <w:left w:w="100.0" w:type="dxa"/>
+              <w:bottom w:w="100.0" w:type="dxa"/>
+              <w:right w:w="100.0" w:type="dxa"/>
+            </w:tcMar>
+            <w:vAlign w:val="center"/>
+          </w:tcPr>
+          <w:p>
+            <w:pPr>
+              <w:keepNext w:val="0"/>
+              <w:keepLines w:val="0"/>
+              <w:pageBreakBefore w:val="0"/>
+              <w:widowControl w:val="0"/>
+              <w:pBdr>
+                <w:top w:space="0" w:sz="0" w:val="nil"/>
+                <w:left w:space="0" w:sz="0" w:val="nil"/>
+                <w:bottom w:space="0" w:sz="0" w:val="nil"/>
+                <w:right w:space="0" w:sz="0" w:val="nil"/>
+                <w:between w:space="0" w:sz="0" w:val="nil"/>
+              </w:pBdr>
+              <w:shd w:fill="auto" w:val="clear"/>
+              <w:spacing w:after="0" w:before="0" w:line="240" w:lineRule="auto"/>
+              <w:ind w:left="0" w:right="0" w:firstLine="0"/>
+              <w:jc w:val="center"/>
+              <w:rPr/>
+            </w:pPr>
+            <w:r>
+              <w:rPr>
+                <w:rtl w:val="0"/>
+              </w:rPr>
+              <w:t xml:space="preserve">Nr gniazda</w:t>
+              <w:br w:type="textWrapping"/>
+              <w:t xml:space="preserve">2x RJ-45</w:t>
+            </w:r>
+          </w:p>
+        </w:tc>
+        <w:tc>
+          <w:tcPr>
+            <w:shd w:fill="d9d9d9" w:val="clear"/>
+            <w:tcMar>
+              <w:top w:w="100.0" w:type="dxa"/>
+              <w:left w:w="100.0" w:type="dxa"/>
+              <w:bottom w:w="100.0" w:type="dxa"/>
+              <w:right w:w="100.0" w:type="dxa"/>
+            </w:tcMar>
+            <w:vAlign w:val="center"/>
+          </w:tcPr>
+          <w:p>
+            <w:pPr>
+              <w:keepNext w:val="0"/>
+              <w:keepLines w:val="0"/>
+              <w:pageBreakBefore w:val="0"/>
+              <w:widowControl w:val="0"/>
+              <w:pBdr>
+                <w:top w:space="0" w:sz="0" w:val="nil"/>
+                <w:left w:space="0" w:sz="0" w:val="nil"/>
+                <w:bottom w:space="0" w:sz="0" w:val="nil"/>
+                <w:right w:space="0" w:sz="0" w:val="nil"/>
+                <w:between w:space="0" w:sz="0" w:val="nil"/>
+              </w:pBdr>
+              <w:shd w:fill="auto" w:val="clear"/>
+              <w:spacing w:after="0" w:before="0" w:line="240" w:lineRule="auto"/>
+              <w:ind w:left="0" w:right="0" w:firstLine="0"/>
+              <w:jc w:val="center"/>
+              <w:rPr/>
+            </w:pPr>
+            <w:r>
+              <w:rPr>
+                <w:rtl w:val="0"/>
+              </w:rPr>
+              <w:t xml:space="preserve">Nr punktu abonenckiego</w:t>
+            </w:r>
+          </w:p>
+        </w:tc>
+        <w:tc>
+          <w:tcPr>
+            <w:shd w:fill="d9d9d9" w:val="clear"/>
+            <w:tcMar>
+              <w:top w:w="100.0" w:type="dxa"/>
+              <w:left w:w="100.0" w:type="dxa"/>
+              <w:bottom w:w="100.0" w:type="dxa"/>
+              <w:right w:w="100.0" w:type="dxa"/>
+            </w:tcMar>
+            <w:vAlign w:val="center"/>
+          </w:tcPr>
+          <w:p>
+            <w:pPr>
+              <w:keepNext w:val="0"/>
+              <w:keepLines w:val="0"/>
+              <w:pageBreakBefore w:val="0"/>
+              <w:widowControl w:val="0"/>
+              <w:pBdr>
+                <w:top w:space="0" w:sz="0" w:val="nil"/>
+                <w:left w:space="0" w:sz="0" w:val="nil"/>
+                <w:bottom w:space="0" w:sz="0" w:val="nil"/>
+                <w:right w:space="0" w:sz="0" w:val="nil"/>
+                <w:between w:space="0" w:sz="0" w:val="nil"/>
+              </w:pBdr>
+              <w:shd w:fill="auto" w:val="clear"/>
+              <w:spacing w:after="0" w:before="0" w:line="240" w:lineRule="auto"/>
+              <w:ind w:left="0" w:right="0" w:firstLine="0"/>
+              <w:jc w:val="center"/>
+              <w:rPr/>
+            </w:pPr>
+            <w:r>
+              <w:rPr>
+                <w:rtl w:val="0"/>
+              </w:rPr>
+              <w:t xml:space="preserve">Nr gniazda</w:t>
+              <w:br w:type="textWrapping"/>
+              <w:t xml:space="preserve">2x RJ-45</w:t>
+            </w:r>
+          </w:p>
+        </w:tc>
+        <w:tc>
+          <w:tcPr>
+            <w:shd w:fill="d9d9d9" w:val="clear"/>
+            <w:tcMar>
+              <w:top w:w="100.0" w:type="dxa"/>
+              <w:left w:w="100.0" w:type="dxa"/>
+              <w:bottom w:w="100.0" w:type="dxa"/>
+              <w:right w:w="100.0" w:type="dxa"/>
+            </w:tcMar>
+            <w:vAlign w:val="center"/>
+          </w:tcPr>
+          <w:p>
+            <w:pPr>
+              <w:keepNext w:val="0"/>
+              <w:keepLines w:val="0"/>
+              <w:pageBreakBefore w:val="0"/>
+              <w:widowControl w:val="0"/>
+              <w:pBdr>
+                <w:top w:space="0" w:sz="0" w:val="nil"/>
+                <w:left w:space="0" w:sz="0" w:val="nil"/>
+                <w:bottom w:space="0" w:sz="0" w:val="nil"/>
+                <w:right w:space="0" w:sz="0" w:val="nil"/>
+                <w:between w:space="0" w:sz="0" w:val="nil"/>
+              </w:pBdr>
+              <w:shd w:fill="auto" w:val="clear"/>
+              <w:spacing w:after="0" w:before="0" w:line="240" w:lineRule="auto"/>
+              <w:ind w:left="0" w:right="0" w:firstLine="0"/>
+              <w:jc w:val="center"/>
+              <w:rPr/>
+            </w:pPr>
+            <w:r>
+              <w:rPr>
+                <w:rtl w:val="0"/>
+              </w:rPr>
+              <w:t xml:space="preserve">Nr punktu abonenckiego</w:t>
+            </w:r>
+          </w:p>
+        </w:tc>
+      </w:tr>
+      <w:tr>
+        <w:trPr>
+          <w:cantSplit w:val="0"/>
+          <w:trHeight w:val="250.0157480314961" w:hRule="atLeast"/>
+          <w:tblHeader w:val="0"/>
+        </w:trPr>
+        <w:tc>
+          <w:tcPr>
+            <w:vMerge w:val="restart"/>
+            <w:shd w:fill="d9d9d9" w:val="clear"/>
+            <w:tcMar>
+              <w:top w:w="100.0" w:type="dxa"/>
+              <w:left w:w="100.0" w:type="dxa"/>
+              <w:bottom w:w="100.0" w:type="dxa"/>
+              <w:right w:w="100.0" w:type="dxa"/>
+            </w:tcMar>
+            <w:vAlign w:val="center"/>
+          </w:tcPr>
+          <w:p>
+            <w:pPr>
+              <w:keepNext w:val="0"/>
+              <w:keepLines w:val="0"/>
+              <w:pageBreakBefore w:val="0"/>
+              <w:widowControl w:val="0"/>
+              <w:pBdr>
+                <w:top w:space="0" w:sz="0" w:val="nil"/>
+                <w:left w:space="0" w:sz="0" w:val="nil"/>
+                <w:bottom w:space="0" w:sz="0" w:val="nil"/>
+                <w:right w:space="0" w:sz="0" w:val="nil"/>
+                <w:between w:space="0" w:sz="0" w:val="nil"/>
+              </w:pBdr>
+              <w:shd w:fill="auto" w:val="clear"/>
+              <w:spacing w:after="0" w:before="0" w:line="240" w:lineRule="auto"/>
+              <w:ind w:left="0" w:right="0" w:firstLine="0"/>
+              <w:jc w:val="center"/>
+              <w:rPr/>
+            </w:pPr>
+            <w:r>
+              <w:rPr>
+                <w:rtl w:val="0"/>
+              </w:rPr>
+              <w:t xml:space="preserve">Pokój</w:t>
+            </w:r>
+          </w:p>
+        </w:tc>
+        <w:tc>
+          <w:tcPr>
+            <w:shd w:fill="f3f3f3" w:val="clear"/>
+            <w:tcMar>
+              <w:top w:w="100.0" w:type="dxa"/>
+              <w:left w:w="100.0" w:type="dxa"/>
+              <w:bottom w:w="100.0" w:type="dxa"/>
+              <w:right w:w="100.0" w:type="dxa"/>
+            </w:tcMar>
+            <w:vAlign w:val="center"/>
+          </w:tcPr>
+          <w:p>
+            <w:pPr>
+              <w:keepNext w:val="0"/>
+              <w:keepLines w:val="0"/>
+              <w:pageBreakBefore w:val="0"/>
+              <w:widowControl w:val="0"/>
+              <w:pBdr>
+                <w:top w:space="0" w:sz="0" w:val="nil"/>
+                <w:left w:space="0" w:sz="0" w:val="nil"/>
+                <w:bottom w:space="0" w:sz="0" w:val="nil"/>
+                <w:right w:space="0" w:sz="0" w:val="nil"/>
+                <w:between w:space="0" w:sz="0" w:val="nil"/>
+              </w:pBdr>
+              <w:shd w:fill="auto" w:val="clear"/>
+              <w:spacing w:after="0" w:before="0" w:line="240" w:lineRule="auto"/>
+              <w:ind w:left="0" w:right="0" w:firstLine="0"/>
+              <w:jc w:val="center"/>
+              <w:rPr>
+                <w:sz w:val="16"/>
+                <w:szCs w:val="16"/>
+              </w:rPr>
+            </w:pPr>
+            <w:r>
+              <w:rPr>
+                <w:rtl w:val="0"/>
+              </w:rPr>
+              <w:t xml:space="preserve">01-01 </w:t>
+              <w:br w:type="textWrapping"/>
+            </w:r>
+            <w:r>
+              <w:rPr>
+                <w:sz w:val="16"/>
+                <w:szCs w:val="16"/>
+                <w:rtl w:val="0"/>
+              </w:rPr>
+              <w:t xml:space="preserve">(nr kondygnacji: 0, nr punktu dystrybucyjnego: 1, kolejny nr gniazda: 01)</w:t>
+            </w:r>
+          </w:p>
+        </w:tc>
+        <w:tc>
+          <w:tcPr>
+            <w:shd w:fill="f3f3f3" w:val="clear"/>
+            <w:tcMar>
+              <w:top w:w="100.0" w:type="dxa"/>
+              <w:left w:w="100.0" w:type="dxa"/>
+              <w:bottom w:w="100.0" w:type="dxa"/>
+              <w:right w:w="100.0" w:type="dxa"/>
+            </w:tcMar>
+            <w:vAlign w:val="center"/>
+          </w:tcPr>
+          <w:p>
+            <w:pPr>
+              <w:keepNext w:val="0"/>
+              <w:keepLines w:val="0"/>
+              <w:pageBreakBefore w:val="0"/>
+              <w:widowControl w:val="0"/>
+              <w:pBdr>
+                <w:top w:space="0" w:sz="0" w:val="nil"/>
+                <w:left w:space="0" w:sz="0" w:val="nil"/>
+                <w:bottom w:space="0" w:sz="0" w:val="nil"/>
+                <w:right w:space="0" w:sz="0" w:val="nil"/>
+                <w:between w:space="0" w:sz="0" w:val="nil"/>
+              </w:pBdr>
+              <w:shd w:fill="auto" w:val="clear"/>
+              <w:spacing w:after="0" w:before="0" w:line="240" w:lineRule="auto"/>
+              <w:ind w:left="0" w:right="0" w:firstLine="0"/>
+              <w:jc w:val="center"/>
+              <w:rPr>
+                <w:sz w:val="16"/>
+                <w:szCs w:val="16"/>
+              </w:rPr>
+            </w:pPr>
+            <w:r>
+              <w:rPr>
+                <w:rtl w:val="0"/>
+              </w:rPr>
+              <w:t xml:space="preserve">01-1-01</w:t>
+              <w:br w:type="textWrapping"/>
+            </w:r>
+            <w:r>
+              <w:rPr>
+                <w:sz w:val="16"/>
+                <w:szCs w:val="16"/>
+                <w:rtl w:val="0"/>
+              </w:rPr>
+              <w:t xml:space="preserve">(nr kondygnacja: 0, nr punktu dystrybucyjnego: 1, numer patchpanelu 1, nr gniazda w patchpanelu 01)</w:t>
+            </w:r>
+          </w:p>
+          <w:p>
+            <w:pPr>
+              <w:keepNext w:val="0"/>
+              <w:keepLines w:val="0"/>
+              <w:pageBreakBefore w:val="0"/>
+              <w:widowControl w:val="0"/>
+              <w:pBdr>
+                <w:top w:space="0" w:sz="0" w:val="nil"/>
+                <w:left w:space="0" w:sz="0" w:val="nil"/>
+                <w:bottom w:space="0" w:sz="0" w:val="nil"/>
+                <w:right w:space="0" w:sz="0" w:val="nil"/>
+                <w:between w:space="0" w:sz="0" w:val="nil"/>
+              </w:pBdr>
+              <w:shd w:fill="auto" w:val="clear"/>
+              <w:spacing w:after="0" w:before="0" w:line="240" w:lineRule="auto"/>
+              <w:ind w:left="0" w:right="0" w:firstLine="0"/>
+              <w:jc w:val="center"/>
+              <w:rPr/>
+            </w:pPr>
+            <w:r>
+              <w:rPr>
+                <w:rtl w:val="0"/>
+              </w:rPr>
+              <w:t xml:space="preserve">01-1-02</w:t>
+            </w:r>
+            <w:r>
+              <w:rPr>
+                <w:rtl w:val="0"/>
+              </w:rPr>
+            </w:r>
+          </w:p>
+        </w:tc>
+        <w:tc>
+          <w:tcPr>
+            <w:shd w:fill="f3f3f3" w:val="clear"/>
+            <w:tcMar>
+              <w:top w:w="100.0" w:type="dxa"/>
+              <w:left w:w="100.0" w:type="dxa"/>
+              <w:bottom w:w="100.0" w:type="dxa"/>
+              <w:right w:w="100.0" w:type="dxa"/>
+            </w:tcMar>
+            <w:vAlign w:val="center"/>
+          </w:tcPr>
+          <w:p>
+            <w:pPr>
+              <w:keepNext w:val="0"/>
+              <w:keepLines w:val="0"/>
+              <w:pageBreakBefore w:val="0"/>
+              <w:widowControl w:val="0"/>
+              <w:pBdr>
+                <w:top w:space="0" w:sz="0" w:val="nil"/>
+                <w:left w:space="0" w:sz="0" w:val="nil"/>
+                <w:bottom w:space="0" w:sz="0" w:val="nil"/>
+                <w:right w:space="0" w:sz="0" w:val="nil"/>
+                <w:between w:space="0" w:sz="0" w:val="nil"/>
+              </w:pBdr>
+              <w:shd w:fill="auto" w:val="clear"/>
+              <w:spacing w:after="0" w:before="0" w:line="240" w:lineRule="auto"/>
+              <w:ind w:left="0" w:right="0" w:firstLine="0"/>
+              <w:jc w:val="center"/>
+              <w:rPr/>
+            </w:pPr>
+            <w:r>
+              <w:rPr>
+                <w:rtl w:val="0"/>
+              </w:rPr>
+              <w:t xml:space="preserve">12-01</w:t>
+            </w:r>
+          </w:p>
+        </w:tc>
+        <w:tc>
+          <w:tcPr>
+            <w:shd w:fill="f3f3f3" w:val="clear"/>
+            <w:tcMar>
+              <w:top w:w="100.0" w:type="dxa"/>
+              <w:left w:w="100.0" w:type="dxa"/>
+              <w:bottom w:w="100.0" w:type="dxa"/>
+              <w:right w:w="100.0" w:type="dxa"/>
+            </w:tcMar>
+            <w:vAlign w:val="center"/>
+          </w:tcPr>
+          <w:p>
+            <w:pPr>
+              <w:keepNext w:val="0"/>
+              <w:keepLines w:val="0"/>
+              <w:pageBreakBefore w:val="0"/>
+              <w:widowControl w:val="0"/>
+              <w:pBdr>
+                <w:top w:space="0" w:sz="0" w:val="nil"/>
+                <w:left w:space="0" w:sz="0" w:val="nil"/>
+                <w:bottom w:space="0" w:sz="0" w:val="nil"/>
+                <w:right w:space="0" w:sz="0" w:val="nil"/>
+                <w:between w:space="0" w:sz="0" w:val="nil"/>
+              </w:pBdr>
+              <w:shd w:fill="auto" w:val="clear"/>
+              <w:spacing w:after="0" w:before="0" w:line="240" w:lineRule="auto"/>
+              <w:ind w:left="0" w:right="0" w:firstLine="0"/>
+              <w:jc w:val="center"/>
+              <w:rPr/>
+            </w:pPr>
+            <w:r>
+              <w:rPr>
+                <w:rtl w:val="0"/>
+              </w:rPr>
+              <w:t xml:space="preserve">12-1-01</w:t>
+            </w:r>
+          </w:p>
+          <w:p>
+            <w:pPr>
+              <w:keepNext w:val="0"/>
+              <w:keepLines w:val="0"/>
+              <w:pageBreakBefore w:val="0"/>
+              <w:widowControl w:val="0"/>
+              <w:pBdr>
+                <w:top w:space="0" w:sz="0" w:val="nil"/>
+                <w:left w:space="0" w:sz="0" w:val="nil"/>
+                <w:bottom w:space="0" w:sz="0" w:val="nil"/>
+                <w:right w:space="0" w:sz="0" w:val="nil"/>
+                <w:between w:space="0" w:sz="0" w:val="nil"/>
+              </w:pBdr>
+              <w:shd w:fill="auto" w:val="clear"/>
+              <w:spacing w:after="0" w:before="0" w:line="240" w:lineRule="auto"/>
+              <w:ind w:left="0" w:right="0" w:firstLine="0"/>
+              <w:jc w:val="center"/>
+              <w:rPr/>
+            </w:pPr>
+            <w:r>
+              <w:rPr>
+                <w:rtl w:val="0"/>
+              </w:rPr>
+              <w:t xml:space="preserve">12-1-02</w:t>
+            </w:r>
+          </w:p>
+        </w:tc>
+      </w:tr>
+      <w:tr>
+        <w:trPr>
+          <w:cantSplit w:val="0"/>
+          <w:trHeight w:val="250.0157480314961" w:hRule="atLeast"/>
+          <w:tblHeader w:val="0"/>
+        </w:trPr>
+        <w:tc>
+          <w:tcPr>
+            <w:vMerge w:val="continue"/>
+            <w:shd w:fill="d9d9d9" w:val="clear"/>
+            <w:tcMar>
+              <w:top w:w="100.0" w:type="dxa"/>
+              <w:left w:w="100.0" w:type="dxa"/>
+              <w:bottom w:w="100.0" w:type="dxa"/>
+              <w:right w:w="100.0" w:type="dxa"/>
+            </w:tcMar>
+            <w:vAlign w:val="center"/>
+          </w:tcPr>
+          <w:p>
+            <w:pPr>
+              <w:keepNext w:val="0"/>
+              <w:keepLines w:val="0"/>
+              <w:pageBreakBefore w:val="0"/>
+              <w:widowControl w:val="0"/>
+              <w:pBdr>
+                <w:top w:space="0" w:sz="0" w:val="nil"/>
+                <w:left w:space="0" w:sz="0" w:val="nil"/>
+                <w:bottom w:space="0" w:sz="0" w:val="nil"/>
+                <w:right w:space="0" w:sz="0" w:val="nil"/>
+                <w:between w:space="0" w:sz="0" w:val="nil"/>
+              </w:pBdr>
+              <w:shd w:fill="auto" w:val="clear"/>
+              <w:spacing w:after="0" w:before="0" w:line="240" w:lineRule="auto"/>
+              <w:ind w:left="0" w:right="0" w:firstLine="0"/>
+              <w:jc w:val="left"/>
+              <w:rPr/>
+            </w:pPr>
+            <w:r>
+              <w:rPr>
+                <w:rtl w:val="0"/>
+              </w:rPr>
+            </w:r>
+          </w:p>
+        </w:tc>
+        <w:tc>
+          <w:tcPr>
+            <w:shd w:fill="f3f3f3" w:val="clear"/>
+            <w:tcMar>
+              <w:top w:w="100.0" w:type="dxa"/>
+              <w:left w:w="100.0" w:type="dxa"/>
+              <w:bottom w:w="100.0" w:type="dxa"/>
+              <w:right w:w="100.0" w:type="dxa"/>
+            </w:tcMar>
+            <w:vAlign w:val="center"/>
+          </w:tcPr>
+          <w:p>
+            <w:pPr>
+              <w:keepNext w:val="0"/>
+              <w:keepLines w:val="0"/>
+              <w:pageBreakBefore w:val="0"/>
+              <w:widowControl w:val="0"/>
+              <w:pBdr>
+                <w:top w:space="0" w:sz="0" w:val="nil"/>
+                <w:left w:space="0" w:sz="0" w:val="nil"/>
+                <w:bottom w:space="0" w:sz="0" w:val="nil"/>
+                <w:right w:space="0" w:sz="0" w:val="nil"/>
+                <w:between w:space="0" w:sz="0" w:val="nil"/>
+              </w:pBdr>
+              <w:shd w:fill="auto" w:val="clear"/>
+              <w:spacing w:after="0" w:before="0" w:line="240" w:lineRule="auto"/>
+              <w:ind w:left="0" w:right="0" w:firstLine="0"/>
+              <w:jc w:val="center"/>
+              <w:rPr/>
+            </w:pPr>
+            <w:r>
+              <w:rPr>
+                <w:rtl w:val="0"/>
+              </w:rPr>
+              <w:t xml:space="preserve">01-02</w:t>
+            </w:r>
+          </w:p>
+        </w:tc>
+        <w:tc>
+          <w:tcPr>
+            <w:shd w:fill="f3f3f3" w:val="clear"/>
+            <w:tcMar>
+              <w:top w:w="100.0" w:type="dxa"/>
+              <w:left w:w="100.0" w:type="dxa"/>
+              <w:bottom w:w="100.0" w:type="dxa"/>
+              <w:right w:w="100.0" w:type="dxa"/>
+            </w:tcMar>
+            <w:vAlign w:val="center"/>
+          </w:tcPr>
+          <w:p>
+            <w:pPr>
+              <w:keepNext w:val="0"/>
+              <w:keepLines w:val="0"/>
+              <w:pageBreakBefore w:val="0"/>
+              <w:widowControl w:val="0"/>
+              <w:pBdr>
+                <w:top w:space="0" w:sz="0" w:val="nil"/>
+                <w:left w:space="0" w:sz="0" w:val="nil"/>
+                <w:bottom w:space="0" w:sz="0" w:val="nil"/>
+                <w:right w:space="0" w:sz="0" w:val="nil"/>
+                <w:between w:space="0" w:sz="0" w:val="nil"/>
+              </w:pBdr>
+              <w:shd w:fill="auto" w:val="clear"/>
+              <w:spacing w:after="0" w:before="0" w:line="240" w:lineRule="auto"/>
+              <w:ind w:left="0" w:right="0" w:firstLine="0"/>
+              <w:jc w:val="center"/>
+              <w:rPr/>
+            </w:pPr>
+            <w:r>
+              <w:rPr>
+                <w:rtl w:val="0"/>
+              </w:rPr>
+              <w:t xml:space="preserve">01-1-03</w:t>
+            </w:r>
+          </w:p>
+          <w:p>
+            <w:pPr>
+              <w:keepNext w:val="0"/>
+              <w:keepLines w:val="0"/>
+              <w:pageBreakBefore w:val="0"/>
+              <w:widowControl w:val="0"/>
+              <w:pBdr>
+                <w:top w:space="0" w:sz="0" w:val="nil"/>
+                <w:left w:space="0" w:sz="0" w:val="nil"/>
+                <w:bottom w:space="0" w:sz="0" w:val="nil"/>
+                <w:right w:space="0" w:sz="0" w:val="nil"/>
+                <w:between w:space="0" w:sz="0" w:val="nil"/>
+              </w:pBdr>
+              <w:shd w:fill="auto" w:val="clear"/>
+              <w:spacing w:after="0" w:before="0" w:line="240" w:lineRule="auto"/>
+              <w:ind w:left="0" w:right="0" w:firstLine="0"/>
+              <w:jc w:val="center"/>
+              <w:rPr/>
+            </w:pPr>
+            <w:r>
+              <w:rPr>
+                <w:rtl w:val="0"/>
+              </w:rPr>
+              <w:t xml:space="preserve">01-1-04</w:t>
+            </w:r>
+          </w:p>
+        </w:tc>
+        <w:tc>
+          <w:tcPr>
+            <w:shd w:fill="f3f3f3" w:val="clear"/>
+            <w:tcMar>
+              <w:top w:w="100.0" w:type="dxa"/>
+              <w:left w:w="100.0" w:type="dxa"/>
+              <w:bottom w:w="100.0" w:type="dxa"/>
+              <w:right w:w="100.0" w:type="dxa"/>
+            </w:tcMar>
+            <w:vAlign w:val="center"/>
+          </w:tcPr>
+          <w:p>
+            <w:pPr>
+              <w:keepNext w:val="0"/>
+              <w:keepLines w:val="0"/>
+              <w:pageBreakBefore w:val="0"/>
+              <w:widowControl w:val="0"/>
+              <w:pBdr>
+                <w:top w:space="0" w:sz="0" w:val="nil"/>
+                <w:left w:space="0" w:sz="0" w:val="nil"/>
+                <w:bottom w:space="0" w:sz="0" w:val="nil"/>
+                <w:right w:space="0" w:sz="0" w:val="nil"/>
+                <w:between w:space="0" w:sz="0" w:val="nil"/>
+              </w:pBdr>
+              <w:shd w:fill="auto" w:val="clear"/>
+              <w:spacing w:after="0" w:before="0" w:line="240" w:lineRule="auto"/>
+              <w:ind w:left="0" w:right="0" w:firstLine="0"/>
+              <w:jc w:val="center"/>
+              <w:rPr/>
+            </w:pPr>
+            <w:r>
+              <w:rPr>
+                <w:rtl w:val="0"/>
+              </w:rPr>
+              <w:t xml:space="preserve">12-02</w:t>
+            </w:r>
+          </w:p>
+        </w:tc>
+        <w:tc>
+          <w:tcPr>
+            <w:shd w:fill="f3f3f3" w:val="clear"/>
+            <w:tcMar>
+              <w:top w:w="100.0" w:type="dxa"/>
+              <w:left w:w="100.0" w:type="dxa"/>
+              <w:bottom w:w="100.0" w:type="dxa"/>
+              <w:right w:w="100.0" w:type="dxa"/>
+            </w:tcMar>
+            <w:vAlign w:val="center"/>
+          </w:tcPr>
+          <w:p>
+            <w:pPr>
+              <w:keepNext w:val="0"/>
+              <w:keepLines w:val="0"/>
+              <w:pageBreakBefore w:val="0"/>
+              <w:widowControl w:val="0"/>
+              <w:pBdr>
+                <w:top w:space="0" w:sz="0" w:val="nil"/>
+                <w:left w:space="0" w:sz="0" w:val="nil"/>
+                <w:bottom w:space="0" w:sz="0" w:val="nil"/>
+                <w:right w:space="0" w:sz="0" w:val="nil"/>
+                <w:between w:space="0" w:sz="0" w:val="nil"/>
+              </w:pBdr>
+              <w:shd w:fill="auto" w:val="clear"/>
+              <w:spacing w:after="0" w:before="0" w:line="240" w:lineRule="auto"/>
+              <w:ind w:left="0" w:right="0" w:firstLine="0"/>
+              <w:jc w:val="center"/>
+              <w:rPr/>
+            </w:pPr>
+            <w:r>
+              <w:rPr>
+                <w:rtl w:val="0"/>
+              </w:rPr>
+              <w:t xml:space="preserve">12-1-03</w:t>
+            </w:r>
+          </w:p>
+          <w:p>
+            <w:pPr>
+              <w:keepNext w:val="0"/>
+              <w:keepLines w:val="0"/>
+              <w:pageBreakBefore w:val="0"/>
+              <w:widowControl w:val="0"/>
+              <w:pBdr>
+                <w:top w:space="0" w:sz="0" w:val="nil"/>
+                <w:left w:space="0" w:sz="0" w:val="nil"/>
+                <w:bottom w:space="0" w:sz="0" w:val="nil"/>
+                <w:right w:space="0" w:sz="0" w:val="nil"/>
+                <w:between w:space="0" w:sz="0" w:val="nil"/>
+              </w:pBdr>
+              <w:shd w:fill="auto" w:val="clear"/>
+              <w:spacing w:after="0" w:before="0" w:line="240" w:lineRule="auto"/>
+              <w:ind w:left="0" w:right="0" w:firstLine="0"/>
+              <w:jc w:val="center"/>
+              <w:rPr/>
+            </w:pPr>
+            <w:r>
+              <w:rPr>
+                <w:rtl w:val="0"/>
+              </w:rPr>
+              <w:t xml:space="preserve">12-1-04</w:t>
+            </w:r>
+          </w:p>
+        </w:tc>
+      </w:tr>
+      <w:tr>
+        <w:trPr>
+          <w:cantSplit w:val="0"/>
+          <w:trHeight w:val="250.0157480314961" w:hRule="atLeast"/>
+          <w:tblHeader w:val="0"/>
+        </w:trPr>
+        <w:tc>
+          <w:tcPr>
+            <w:vMerge w:val="restart"/>
+            <w:shd w:fill="d9d9d9" w:val="clear"/>
+            <w:tcMar>
+              <w:top w:w="100.0" w:type="dxa"/>
+              <w:left w:w="100.0" w:type="dxa"/>
+              <w:bottom w:w="100.0" w:type="dxa"/>
+              <w:right w:w="100.0" w:type="dxa"/>
+            </w:tcMar>
+            <w:vAlign w:val="center"/>
+          </w:tcPr>
+          <w:p>
+            <w:pPr>
+              <w:keepNext w:val="0"/>
+              <w:keepLines w:val="0"/>
+              <w:pageBreakBefore w:val="0"/>
+              <w:widowControl w:val="0"/>
+              <w:pBdr>
+                <w:top w:space="0" w:sz="0" w:val="nil"/>
+                <w:left w:space="0" w:sz="0" w:val="nil"/>
+                <w:bottom w:space="0" w:sz="0" w:val="nil"/>
+                <w:right w:space="0" w:sz="0" w:val="nil"/>
+                <w:between w:space="0" w:sz="0" w:val="nil"/>
+              </w:pBdr>
+              <w:shd w:fill="auto" w:val="clear"/>
+              <w:spacing w:after="0" w:before="0" w:line="240" w:lineRule="auto"/>
+              <w:ind w:left="0" w:right="0" w:firstLine="0"/>
+              <w:jc w:val="center"/>
+              <w:rPr/>
+            </w:pPr>
+            <w:r>
+              <w:rPr>
+                <w:rtl w:val="0"/>
+              </w:rPr>
+              <w:t xml:space="preserve">Pokój A</w:t>
+            </w:r>
+          </w:p>
+        </w:tc>
+        <w:tc>
+          <w:tcPr>
+            <w:shd w:fill="f3f3f3" w:val="clear"/>
+            <w:tcMar>
+              <w:top w:w="100.0" w:type="dxa"/>
+              <w:left w:w="100.0" w:type="dxa"/>
+              <w:bottom w:w="100.0" w:type="dxa"/>
+              <w:right w:w="100.0" w:type="dxa"/>
+            </w:tcMar>
+            <w:vAlign w:val="center"/>
+          </w:tcPr>
+          <w:p>
+            <w:pPr>
+              <w:keepNext w:val="0"/>
+              <w:keepLines w:val="0"/>
+              <w:pageBreakBefore w:val="0"/>
+              <w:widowControl w:val="0"/>
+              <w:pBdr>
+                <w:top w:space="0" w:sz="0" w:val="nil"/>
+                <w:left w:space="0" w:sz="0" w:val="nil"/>
+                <w:bottom w:space="0" w:sz="0" w:val="nil"/>
+                <w:right w:space="0" w:sz="0" w:val="nil"/>
+                <w:between w:space="0" w:sz="0" w:val="nil"/>
+              </w:pBdr>
+              <w:shd w:fill="auto" w:val="clear"/>
+              <w:spacing w:after="0" w:before="0" w:line="240" w:lineRule="auto"/>
+              <w:ind w:left="0" w:right="0" w:firstLine="0"/>
+              <w:jc w:val="center"/>
+              <w:rPr/>
+            </w:pPr>
+            <w:r>
+              <w:rPr>
+                <w:rtl w:val="0"/>
+              </w:rPr>
+              <w:t xml:space="preserve">01-03</w:t>
+            </w:r>
+          </w:p>
+        </w:tc>
+        <w:tc>
+          <w:tcPr>
+            <w:shd w:fill="f3f3f3" w:val="clear"/>
+            <w:tcMar>
+              <w:top w:w="100.0" w:type="dxa"/>
+              <w:left w:w="100.0" w:type="dxa"/>
+              <w:bottom w:w="100.0" w:type="dxa"/>
+              <w:right w:w="100.0" w:type="dxa"/>
+            </w:tcMar>
+            <w:vAlign w:val="center"/>
+          </w:tcPr>
+          <w:p>
+            <w:pPr>
+              <w:keepNext w:val="0"/>
+              <w:keepLines w:val="0"/>
+              <w:pageBreakBefore w:val="0"/>
+              <w:widowControl w:val="0"/>
+              <w:pBdr>
+                <w:top w:space="0" w:sz="0" w:val="nil"/>
+                <w:left w:space="0" w:sz="0" w:val="nil"/>
+                <w:bottom w:space="0" w:sz="0" w:val="nil"/>
+                <w:right w:space="0" w:sz="0" w:val="nil"/>
+                <w:between w:space="0" w:sz="0" w:val="nil"/>
+              </w:pBdr>
+              <w:shd w:fill="auto" w:val="clear"/>
+              <w:spacing w:after="0" w:before="0" w:line="240" w:lineRule="auto"/>
+              <w:ind w:left="0" w:right="0" w:firstLine="0"/>
+              <w:jc w:val="center"/>
+              <w:rPr/>
+            </w:pPr>
+            <w:r>
+              <w:rPr>
+                <w:rtl w:val="0"/>
+              </w:rPr>
+              <w:t xml:space="preserve">01-1-05</w:t>
+            </w:r>
+          </w:p>
+          <w:p>
+            <w:pPr>
+              <w:keepNext w:val="0"/>
+              <w:keepLines w:val="0"/>
+              <w:pageBreakBefore w:val="0"/>
+              <w:widowControl w:val="0"/>
+              <w:pBdr>
+                <w:top w:space="0" w:sz="0" w:val="nil"/>
+                <w:left w:space="0" w:sz="0" w:val="nil"/>
+                <w:bottom w:space="0" w:sz="0" w:val="nil"/>
+                <w:right w:space="0" w:sz="0" w:val="nil"/>
+                <w:between w:space="0" w:sz="0" w:val="nil"/>
+              </w:pBdr>
+              <w:shd w:fill="auto" w:val="clear"/>
+              <w:spacing w:after="0" w:before="0" w:line="240" w:lineRule="auto"/>
+              <w:ind w:left="0" w:right="0" w:firstLine="0"/>
+              <w:jc w:val="center"/>
+              <w:rPr/>
+            </w:pPr>
+            <w:r>
+              <w:rPr>
+                <w:rtl w:val="0"/>
+              </w:rPr>
+              <w:t xml:space="preserve">01-1-06</w:t>
+            </w:r>
+          </w:p>
+        </w:tc>
+        <w:tc>
+          <w:tcPr>
+            <w:shd w:fill="f3f3f3" w:val="clear"/>
+            <w:tcMar>
+              <w:top w:w="100.0" w:type="dxa"/>
+              <w:left w:w="100.0" w:type="dxa"/>
+              <w:bottom w:w="100.0" w:type="dxa"/>
+              <w:right w:w="100.0" w:type="dxa"/>
+            </w:tcMar>
+            <w:vAlign w:val="center"/>
+          </w:tcPr>
+          <w:p>
+            <w:pPr>
+              <w:keepNext w:val="0"/>
+              <w:keepLines w:val="0"/>
+              <w:pageBreakBefore w:val="0"/>
+              <w:widowControl w:val="0"/>
+              <w:pBdr>
+                <w:top w:space="0" w:sz="0" w:val="nil"/>
+                <w:left w:space="0" w:sz="0" w:val="nil"/>
+                <w:bottom w:space="0" w:sz="0" w:val="nil"/>
+                <w:right w:space="0" w:sz="0" w:val="nil"/>
+                <w:between w:space="0" w:sz="0" w:val="nil"/>
+              </w:pBdr>
+              <w:shd w:fill="auto" w:val="clear"/>
+              <w:spacing w:after="0" w:before="0" w:line="240" w:lineRule="auto"/>
+              <w:ind w:left="0" w:right="0" w:firstLine="0"/>
+              <w:jc w:val="center"/>
+              <w:rPr/>
+            </w:pPr>
+            <w:r>
+              <w:rPr>
+                <w:rtl w:val="0"/>
+              </w:rPr>
+              <w:t xml:space="preserve">12-03</w:t>
+            </w:r>
+          </w:p>
+        </w:tc>
+        <w:tc>
+          <w:tcPr>
+            <w:shd w:fill="f3f3f3" w:val="clear"/>
+            <w:tcMar>
+              <w:top w:w="100.0" w:type="dxa"/>
+              <w:left w:w="100.0" w:type="dxa"/>
+              <w:bottom w:w="100.0" w:type="dxa"/>
+              <w:right w:w="100.0" w:type="dxa"/>
+            </w:tcMar>
+            <w:vAlign w:val="center"/>
+          </w:tcPr>
+          <w:p>
+            <w:pPr>
+              <w:keepNext w:val="0"/>
+              <w:keepLines w:val="0"/>
+              <w:pageBreakBefore w:val="0"/>
+              <w:widowControl w:val="0"/>
+              <w:pBdr>
+                <w:top w:space="0" w:sz="0" w:val="nil"/>
+                <w:left w:space="0" w:sz="0" w:val="nil"/>
+                <w:bottom w:space="0" w:sz="0" w:val="nil"/>
+                <w:right w:space="0" w:sz="0" w:val="nil"/>
+                <w:between w:space="0" w:sz="0" w:val="nil"/>
+              </w:pBdr>
+              <w:shd w:fill="auto" w:val="clear"/>
+              <w:spacing w:after="0" w:before="0" w:line="240" w:lineRule="auto"/>
+              <w:ind w:left="0" w:right="0" w:firstLine="0"/>
+              <w:jc w:val="center"/>
+              <w:rPr/>
+            </w:pPr>
+            <w:r>
+              <w:rPr>
+                <w:rtl w:val="0"/>
+              </w:rPr>
+              <w:t xml:space="preserve">12-1-05</w:t>
+            </w:r>
+          </w:p>
+          <w:p>
+            <w:pPr>
+              <w:keepNext w:val="0"/>
+              <w:keepLines w:val="0"/>
+              <w:pageBreakBefore w:val="0"/>
+              <w:widowControl w:val="0"/>
+              <w:pBdr>
+                <w:top w:space="0" w:sz="0" w:val="nil"/>
+                <w:left w:space="0" w:sz="0" w:val="nil"/>
+                <w:bottom w:space="0" w:sz="0" w:val="nil"/>
+                <w:right w:space="0" w:sz="0" w:val="nil"/>
+                <w:between w:space="0" w:sz="0" w:val="nil"/>
+              </w:pBdr>
+              <w:shd w:fill="auto" w:val="clear"/>
+              <w:spacing w:after="0" w:before="0" w:line="240" w:lineRule="auto"/>
+              <w:ind w:left="0" w:right="0" w:firstLine="0"/>
+              <w:jc w:val="center"/>
+              <w:rPr/>
+            </w:pPr>
+            <w:r>
+              <w:rPr>
+                <w:rtl w:val="0"/>
+              </w:rPr>
+              <w:t xml:space="preserve">12-1-06</w:t>
+            </w:r>
+          </w:p>
+        </w:tc>
+      </w:tr>
+      <w:tr>
+        <w:trPr>
+          <w:cantSplit w:val="0"/>
+          <w:trHeight w:val="250.0157480314961" w:hRule="atLeast"/>
+          <w:tblHeader w:val="0"/>
+        </w:trPr>
+        <w:tc>
+          <w:tcPr>
+            <w:vMerge w:val="continue"/>
+            <w:shd w:fill="d9d9d9" w:val="clear"/>
+            <w:tcMar>
+              <w:top w:w="100.0" w:type="dxa"/>
+              <w:left w:w="100.0" w:type="dxa"/>
+              <w:bottom w:w="100.0" w:type="dxa"/>
+              <w:right w:w="100.0" w:type="dxa"/>
+            </w:tcMar>
+            <w:vAlign w:val="center"/>
+          </w:tcPr>
+          <w:p>
+            <w:pPr>
+              <w:keepNext w:val="0"/>
+              <w:keepLines w:val="0"/>
+              <w:pageBreakBefore w:val="0"/>
+              <w:widowControl w:val="0"/>
+              <w:pBdr>
+                <w:top w:space="0" w:sz="0" w:val="nil"/>
+                <w:left w:space="0" w:sz="0" w:val="nil"/>
+                <w:bottom w:space="0" w:sz="0" w:val="nil"/>
+                <w:right w:space="0" w:sz="0" w:val="nil"/>
+                <w:between w:space="0" w:sz="0" w:val="nil"/>
+              </w:pBdr>
+              <w:shd w:fill="auto" w:val="clear"/>
+              <w:spacing w:after="0" w:before="0" w:line="240" w:lineRule="auto"/>
+              <w:ind w:left="0" w:right="0" w:firstLine="0"/>
+              <w:jc w:val="left"/>
+              <w:rPr/>
+            </w:pPr>
+            <w:r>
+              <w:rPr>
+                <w:rtl w:val="0"/>
+              </w:rPr>
+            </w:r>
+          </w:p>
+        </w:tc>
+        <w:tc>
+          <w:tcPr>
+            <w:shd w:fill="f3f3f3" w:val="clear"/>
+            <w:tcMar>
+              <w:top w:w="100.0" w:type="dxa"/>
+              <w:left w:w="100.0" w:type="dxa"/>
+              <w:bottom w:w="100.0" w:type="dxa"/>
+              <w:right w:w="100.0" w:type="dxa"/>
+            </w:tcMar>
+            <w:vAlign w:val="center"/>
+          </w:tcPr>
+          <w:p>
+            <w:pPr>
+              <w:keepNext w:val="0"/>
+              <w:keepLines w:val="0"/>
+              <w:pageBreakBefore w:val="0"/>
+              <w:widowControl w:val="0"/>
+              <w:pBdr>
+                <w:top w:space="0" w:sz="0" w:val="nil"/>
+                <w:left w:space="0" w:sz="0" w:val="nil"/>
+                <w:bottom w:space="0" w:sz="0" w:val="nil"/>
+                <w:right w:space="0" w:sz="0" w:val="nil"/>
+                <w:between w:space="0" w:sz="0" w:val="nil"/>
+              </w:pBdr>
+              <w:shd w:fill="auto" w:val="clear"/>
+              <w:spacing w:after="0" w:before="0" w:line="240" w:lineRule="auto"/>
+              <w:ind w:left="0" w:right="0" w:firstLine="0"/>
+              <w:jc w:val="center"/>
+              <w:rPr/>
+            </w:pPr>
+            <w:r>
+              <w:rPr>
+                <w:rtl w:val="0"/>
+              </w:rPr>
+              <w:t xml:space="preserve">01-04</w:t>
+            </w:r>
+          </w:p>
+        </w:tc>
+        <w:tc>
+          <w:tcPr>
+            <w:shd w:fill="f3f3f3" w:val="clear"/>
+            <w:tcMar>
+              <w:top w:w="100.0" w:type="dxa"/>
+              <w:left w:w="100.0" w:type="dxa"/>
+              <w:bottom w:w="100.0" w:type="dxa"/>
+              <w:right w:w="100.0" w:type="dxa"/>
+            </w:tcMar>
+            <w:vAlign w:val="center"/>
+          </w:tcPr>
+          <w:p>
+            <w:pPr>
+              <w:keepNext w:val="0"/>
+              <w:keepLines w:val="0"/>
+              <w:pageBreakBefore w:val="0"/>
+              <w:widowControl w:val="0"/>
+              <w:pBdr>
+                <w:top w:space="0" w:sz="0" w:val="nil"/>
+                <w:left w:space="0" w:sz="0" w:val="nil"/>
+                <w:bottom w:space="0" w:sz="0" w:val="nil"/>
+                <w:right w:space="0" w:sz="0" w:val="nil"/>
+                <w:between w:space="0" w:sz="0" w:val="nil"/>
+              </w:pBdr>
+              <w:shd w:fill="auto" w:val="clear"/>
+              <w:spacing w:after="0" w:before="0" w:line="240" w:lineRule="auto"/>
+              <w:ind w:left="0" w:right="0" w:firstLine="0"/>
+              <w:jc w:val="center"/>
+              <w:rPr/>
+            </w:pPr>
+            <w:r>
+              <w:rPr>
+                <w:rtl w:val="0"/>
+              </w:rPr>
+              <w:t xml:space="preserve">01-1-07</w:t>
+            </w:r>
+          </w:p>
+          <w:p>
+            <w:pPr>
+              <w:keepNext w:val="0"/>
+              <w:keepLines w:val="0"/>
+              <w:pageBreakBefore w:val="0"/>
+              <w:widowControl w:val="0"/>
+              <w:pBdr>
+                <w:top w:space="0" w:sz="0" w:val="nil"/>
+                <w:left w:space="0" w:sz="0" w:val="nil"/>
+                <w:bottom w:space="0" w:sz="0" w:val="nil"/>
+                <w:right w:space="0" w:sz="0" w:val="nil"/>
+                <w:between w:space="0" w:sz="0" w:val="nil"/>
+              </w:pBdr>
+              <w:shd w:fill="auto" w:val="clear"/>
+              <w:spacing w:after="0" w:before="0" w:line="240" w:lineRule="auto"/>
+              <w:ind w:left="0" w:right="0" w:firstLine="0"/>
+              <w:jc w:val="center"/>
+              <w:rPr/>
+            </w:pPr>
+            <w:r>
+              <w:rPr>
+                <w:rtl w:val="0"/>
+              </w:rPr>
+              <w:t xml:space="preserve">01-1-08</w:t>
+            </w:r>
+          </w:p>
+        </w:tc>
+        <w:tc>
+          <w:tcPr>
+            <w:shd w:fill="f3f3f3" w:val="clear"/>
+            <w:tcMar>
+              <w:top w:w="100.0" w:type="dxa"/>
+              <w:left w:w="100.0" w:type="dxa"/>
+              <w:bottom w:w="100.0" w:type="dxa"/>
+              <w:right w:w="100.0" w:type="dxa"/>
+            </w:tcMar>
+            <w:vAlign w:val="center"/>
+          </w:tcPr>
+          <w:p>
+            <w:pPr>
+              <w:keepNext w:val="0"/>
+              <w:keepLines w:val="0"/>
+              <w:pageBreakBefore w:val="0"/>
+              <w:widowControl w:val="0"/>
+              <w:pBdr>
+                <w:top w:space="0" w:sz="0" w:val="nil"/>
+                <w:left w:space="0" w:sz="0" w:val="nil"/>
+                <w:bottom w:space="0" w:sz="0" w:val="nil"/>
+                <w:right w:space="0" w:sz="0" w:val="nil"/>
+                <w:between w:space="0" w:sz="0" w:val="nil"/>
+              </w:pBdr>
+              <w:shd w:fill="auto" w:val="clear"/>
+              <w:spacing w:after="0" w:before="0" w:line="240" w:lineRule="auto"/>
+              <w:ind w:left="0" w:right="0" w:firstLine="0"/>
+              <w:jc w:val="center"/>
+              <w:rPr/>
+            </w:pPr>
+            <w:r>
+              <w:rPr>
+                <w:rtl w:val="0"/>
+              </w:rPr>
+              <w:t xml:space="preserve">12-04</w:t>
+            </w:r>
+          </w:p>
+        </w:tc>
+        <w:tc>
+          <w:tcPr>
+            <w:shd w:fill="f3f3f3" w:val="clear"/>
+            <w:tcMar>
+              <w:top w:w="100.0" w:type="dxa"/>
+              <w:left w:w="100.0" w:type="dxa"/>
+              <w:bottom w:w="100.0" w:type="dxa"/>
+              <w:right w:w="100.0" w:type="dxa"/>
+            </w:tcMar>
+            <w:vAlign w:val="center"/>
+          </w:tcPr>
+          <w:p>
+            <w:pPr>
+              <w:keepNext w:val="0"/>
+              <w:keepLines w:val="0"/>
+              <w:pageBreakBefore w:val="0"/>
+              <w:widowControl w:val="0"/>
+              <w:pBdr>
+                <w:top w:space="0" w:sz="0" w:val="nil"/>
+                <w:left w:space="0" w:sz="0" w:val="nil"/>
+                <w:bottom w:space="0" w:sz="0" w:val="nil"/>
+                <w:right w:space="0" w:sz="0" w:val="nil"/>
+                <w:between w:space="0" w:sz="0" w:val="nil"/>
+              </w:pBdr>
+              <w:shd w:fill="auto" w:val="clear"/>
+              <w:spacing w:after="0" w:before="0" w:line="240" w:lineRule="auto"/>
+              <w:ind w:left="0" w:right="0" w:firstLine="0"/>
+              <w:jc w:val="center"/>
+              <w:rPr/>
+            </w:pPr>
+            <w:r>
+              <w:rPr>
+                <w:rtl w:val="0"/>
+              </w:rPr>
+              <w:t xml:space="preserve">12-1-07</w:t>
+            </w:r>
+          </w:p>
+          <w:p>
+            <w:pPr>
+              <w:keepNext w:val="0"/>
+              <w:keepLines w:val="0"/>
+              <w:pageBreakBefore w:val="0"/>
+              <w:widowControl w:val="0"/>
+              <w:pBdr>
+                <w:top w:space="0" w:sz="0" w:val="nil"/>
+                <w:left w:space="0" w:sz="0" w:val="nil"/>
+                <w:bottom w:space="0" w:sz="0" w:val="nil"/>
+                <w:right w:space="0" w:sz="0" w:val="nil"/>
+                <w:between w:space="0" w:sz="0" w:val="nil"/>
+              </w:pBdr>
+              <w:shd w:fill="auto" w:val="clear"/>
+              <w:spacing w:after="0" w:before="0" w:line="240" w:lineRule="auto"/>
+              <w:ind w:left="0" w:right="0" w:firstLine="0"/>
+              <w:jc w:val="center"/>
+              <w:rPr/>
+            </w:pPr>
+            <w:r>
+              <w:rPr>
+                <w:rtl w:val="0"/>
+              </w:rPr>
+              <w:t xml:space="preserve">12-1-08</w:t>
+            </w:r>
+          </w:p>
+        </w:tc>
+      </w:tr>
+      <w:tr>
+        <w:trPr>
+          <w:cantSplit w:val="0"/>
+          <w:trHeight w:val="250.0157480314961" w:hRule="atLeast"/>
+          <w:tblHeader w:val="0"/>
+        </w:trPr>
+        <w:tc>
+          <w:tcPr>
+            <w:vMerge w:val="restart"/>
+            <w:shd w:fill="d9d9d9" w:val="clear"/>
+            <w:tcMar>
+              <w:top w:w="100.0" w:type="dxa"/>
+              <w:left w:w="100.0" w:type="dxa"/>
+              <w:bottom w:w="100.0" w:type="dxa"/>
+              <w:right w:w="100.0" w:type="dxa"/>
+            </w:tcMar>
+            <w:vAlign w:val="center"/>
+          </w:tcPr>
+          <w:p>
+            <w:pPr>
+              <w:keepNext w:val="0"/>
+              <w:keepLines w:val="0"/>
+              <w:pageBreakBefore w:val="0"/>
+              <w:widowControl w:val="0"/>
+              <w:pBdr>
+                <w:top w:space="0" w:sz="0" w:val="nil"/>
+                <w:left w:space="0" w:sz="0" w:val="nil"/>
+                <w:bottom w:space="0" w:sz="0" w:val="nil"/>
+                <w:right w:space="0" w:sz="0" w:val="nil"/>
+                <w:between w:space="0" w:sz="0" w:val="nil"/>
+              </w:pBdr>
+              <w:shd w:fill="auto" w:val="clear"/>
+              <w:spacing w:after="0" w:before="0" w:line="240" w:lineRule="auto"/>
+              <w:ind w:left="0" w:right="0" w:firstLine="0"/>
+              <w:jc w:val="center"/>
+              <w:rPr/>
+            </w:pPr>
+            <w:r>
+              <w:rPr>
+                <w:rtl w:val="0"/>
+              </w:rPr>
+              <w:t xml:space="preserve">Pokój B</w:t>
+            </w:r>
+          </w:p>
+        </w:tc>
+        <w:tc>
+          <w:tcPr>
+            <w:shd w:fill="f3f3f3" w:val="clear"/>
+            <w:tcMar>
+              <w:top w:w="100.0" w:type="dxa"/>
+              <w:left w:w="100.0" w:type="dxa"/>
+              <w:bottom w:w="100.0" w:type="dxa"/>
+              <w:right w:w="100.0" w:type="dxa"/>
+            </w:tcMar>
+            <w:vAlign w:val="center"/>
+          </w:tcPr>
+          <w:p>
+            <w:pPr>
+              <w:keepNext w:val="0"/>
+              <w:keepLines w:val="0"/>
+              <w:pageBreakBefore w:val="0"/>
+              <w:widowControl w:val="0"/>
+              <w:pBdr>
+                <w:top w:space="0" w:sz="0" w:val="nil"/>
+                <w:left w:space="0" w:sz="0" w:val="nil"/>
+                <w:bottom w:space="0" w:sz="0" w:val="nil"/>
+                <w:right w:space="0" w:sz="0" w:val="nil"/>
+                <w:between w:space="0" w:sz="0" w:val="nil"/>
+              </w:pBdr>
+              <w:shd w:fill="auto" w:val="clear"/>
+              <w:spacing w:after="0" w:before="0" w:line="240" w:lineRule="auto"/>
+              <w:ind w:left="0" w:right="0" w:firstLine="0"/>
+              <w:jc w:val="center"/>
+              <w:rPr/>
+            </w:pPr>
+            <w:r>
+              <w:rPr>
+                <w:rtl w:val="0"/>
+              </w:rPr>
+              <w:t xml:space="preserve">01-05</w:t>
+            </w:r>
+          </w:p>
+        </w:tc>
+        <w:tc>
+          <w:tcPr>
+            <w:shd w:fill="f3f3f3" w:val="clear"/>
+            <w:tcMar>
+              <w:top w:w="100.0" w:type="dxa"/>
+              <w:left w:w="100.0" w:type="dxa"/>
+              <w:bottom w:w="100.0" w:type="dxa"/>
+              <w:right w:w="100.0" w:type="dxa"/>
+            </w:tcMar>
+            <w:vAlign w:val="center"/>
+          </w:tcPr>
+          <w:p>
+            <w:pPr>
+              <w:keepNext w:val="0"/>
+              <w:keepLines w:val="0"/>
+              <w:pageBreakBefore w:val="0"/>
+              <w:widowControl w:val="0"/>
+              <w:pBdr>
+                <w:top w:space="0" w:sz="0" w:val="nil"/>
+                <w:left w:space="0" w:sz="0" w:val="nil"/>
+                <w:bottom w:space="0" w:sz="0" w:val="nil"/>
+                <w:right w:space="0" w:sz="0" w:val="nil"/>
+                <w:between w:space="0" w:sz="0" w:val="nil"/>
+              </w:pBdr>
+              <w:shd w:fill="auto" w:val="clear"/>
+              <w:spacing w:after="0" w:before="0" w:line="240" w:lineRule="auto"/>
+              <w:ind w:left="0" w:right="0" w:firstLine="0"/>
+              <w:jc w:val="center"/>
+              <w:rPr/>
+            </w:pPr>
+            <w:r>
+              <w:rPr>
+                <w:rtl w:val="0"/>
+              </w:rPr>
+              <w:t xml:space="preserve">01-1-09</w:t>
+            </w:r>
+          </w:p>
+          <w:p>
+            <w:pPr>
+              <w:keepNext w:val="0"/>
+              <w:keepLines w:val="0"/>
+              <w:pageBreakBefore w:val="0"/>
+              <w:widowControl w:val="0"/>
+              <w:pBdr>
+                <w:top w:space="0" w:sz="0" w:val="nil"/>
+                <w:left w:space="0" w:sz="0" w:val="nil"/>
+                <w:bottom w:space="0" w:sz="0" w:val="nil"/>
+                <w:right w:space="0" w:sz="0" w:val="nil"/>
+                <w:between w:space="0" w:sz="0" w:val="nil"/>
+              </w:pBdr>
+              <w:shd w:fill="auto" w:val="clear"/>
+              <w:spacing w:after="0" w:before="0" w:line="240" w:lineRule="auto"/>
+              <w:ind w:left="0" w:right="0" w:firstLine="0"/>
+              <w:jc w:val="center"/>
+              <w:rPr/>
+            </w:pPr>
+            <w:r>
+              <w:rPr>
+                <w:rtl w:val="0"/>
+              </w:rPr>
+              <w:t xml:space="preserve">01-1-10</w:t>
+            </w:r>
+          </w:p>
+        </w:tc>
+        <w:tc>
+          <w:tcPr>
+            <w:shd w:fill="f3f3f3" w:val="clear"/>
+            <w:tcMar>
+              <w:top w:w="100.0" w:type="dxa"/>
+              <w:left w:w="100.0" w:type="dxa"/>
+              <w:bottom w:w="100.0" w:type="dxa"/>
+              <w:right w:w="100.0" w:type="dxa"/>
+            </w:tcMar>
+            <w:vAlign w:val="center"/>
+          </w:tcPr>
+          <w:p>
+            <w:pPr>
+              <w:keepNext w:val="0"/>
+              <w:keepLines w:val="0"/>
+              <w:pageBreakBefore w:val="0"/>
+              <w:widowControl w:val="0"/>
+              <w:pBdr>
+                <w:top w:space="0" w:sz="0" w:val="nil"/>
+                <w:left w:space="0" w:sz="0" w:val="nil"/>
+                <w:bottom w:space="0" w:sz="0" w:val="nil"/>
+                <w:right w:space="0" w:sz="0" w:val="nil"/>
+                <w:between w:space="0" w:sz="0" w:val="nil"/>
+              </w:pBdr>
+              <w:shd w:fill="auto" w:val="clear"/>
+              <w:spacing w:after="0" w:before="0" w:line="240" w:lineRule="auto"/>
+              <w:ind w:left="0" w:right="0" w:firstLine="0"/>
+              <w:jc w:val="center"/>
+              <w:rPr/>
+            </w:pPr>
+            <w:r>
+              <w:rPr>
+                <w:rtl w:val="0"/>
+              </w:rPr>
+              <w:t xml:space="preserve">12-05</w:t>
+            </w:r>
+          </w:p>
+        </w:tc>
+        <w:tc>
+          <w:tcPr>
+            <w:shd w:fill="f3f3f3" w:val="clear"/>
+            <w:tcMar>
+              <w:top w:w="100.0" w:type="dxa"/>
+              <w:left w:w="100.0" w:type="dxa"/>
+              <w:bottom w:w="100.0" w:type="dxa"/>
+              <w:right w:w="100.0" w:type="dxa"/>
+            </w:tcMar>
+            <w:vAlign w:val="center"/>
+          </w:tcPr>
+          <w:p>
+            <w:pPr>
+              <w:keepNext w:val="0"/>
+              <w:keepLines w:val="0"/>
+              <w:pageBreakBefore w:val="0"/>
+              <w:widowControl w:val="0"/>
+              <w:pBdr>
+                <w:top w:space="0" w:sz="0" w:val="nil"/>
+                <w:left w:space="0" w:sz="0" w:val="nil"/>
+                <w:bottom w:space="0" w:sz="0" w:val="nil"/>
+                <w:right w:space="0" w:sz="0" w:val="nil"/>
+                <w:between w:space="0" w:sz="0" w:val="nil"/>
+              </w:pBdr>
+              <w:shd w:fill="auto" w:val="clear"/>
+              <w:spacing w:after="0" w:before="0" w:line="240" w:lineRule="auto"/>
+              <w:ind w:left="0" w:right="0" w:firstLine="0"/>
+              <w:jc w:val="center"/>
+              <w:rPr/>
+            </w:pPr>
+            <w:r>
+              <w:rPr>
+                <w:rtl w:val="0"/>
+              </w:rPr>
+              <w:t xml:space="preserve">12-1-09</w:t>
+            </w:r>
+          </w:p>
+          <w:p>
+            <w:pPr>
+              <w:keepNext w:val="0"/>
+              <w:keepLines w:val="0"/>
+              <w:pageBreakBefore w:val="0"/>
+              <w:widowControl w:val="0"/>
+              <w:pBdr>
+                <w:top w:space="0" w:sz="0" w:val="nil"/>
+                <w:left w:space="0" w:sz="0" w:val="nil"/>
+                <w:bottom w:space="0" w:sz="0" w:val="nil"/>
+                <w:right w:space="0" w:sz="0" w:val="nil"/>
+                <w:between w:space="0" w:sz="0" w:val="nil"/>
+              </w:pBdr>
+              <w:shd w:fill="auto" w:val="clear"/>
+              <w:spacing w:after="0" w:before="0" w:line="240" w:lineRule="auto"/>
+              <w:ind w:left="0" w:right="0" w:firstLine="0"/>
+              <w:jc w:val="center"/>
+              <w:rPr/>
+            </w:pPr>
+            <w:r>
+              <w:rPr>
+                <w:rtl w:val="0"/>
+              </w:rPr>
+              <w:t xml:space="preserve">12-1-10</w:t>
+            </w:r>
+          </w:p>
+        </w:tc>
+      </w:tr>
+      <w:tr>
+        <w:trPr>
+          <w:cantSplit w:val="0"/>
+          <w:trHeight w:val="250.0157480314961" w:hRule="atLeast"/>
+          <w:tblHeader w:val="0"/>
+        </w:trPr>
+        <w:tc>
+          <w:tcPr>
+            <w:vMerge w:val="continue"/>
+            <w:shd w:fill="d9d9d9" w:val="clear"/>
+            <w:tcMar>
+              <w:top w:w="100.0" w:type="dxa"/>
+              <w:left w:w="100.0" w:type="dxa"/>
+              <w:bottom w:w="100.0" w:type="dxa"/>
+              <w:right w:w="100.0" w:type="dxa"/>
+            </w:tcMar>
+            <w:vAlign w:val="center"/>
+          </w:tcPr>
+          <w:p>
+            <w:pPr>
+              <w:keepNext w:val="0"/>
+              <w:keepLines w:val="0"/>
+              <w:pageBreakBefore w:val="0"/>
+              <w:widowControl w:val="0"/>
+              <w:pBdr>
+                <w:top w:space="0" w:sz="0" w:val="nil"/>
+                <w:left w:space="0" w:sz="0" w:val="nil"/>
+                <w:bottom w:space="0" w:sz="0" w:val="nil"/>
+                <w:right w:space="0" w:sz="0" w:val="nil"/>
+                <w:between w:space="0" w:sz="0" w:val="nil"/>
+              </w:pBdr>
+              <w:shd w:fill="auto" w:val="clear"/>
+              <w:spacing w:after="0" w:before="0" w:line="240" w:lineRule="auto"/>
+              <w:ind w:left="0" w:right="0" w:firstLine="0"/>
+              <w:jc w:val="left"/>
+              <w:rPr/>
+            </w:pPr>
+            <w:r>
+              <w:rPr>
+                <w:rtl w:val="0"/>
+              </w:rPr>
+            </w:r>
+          </w:p>
+        </w:tc>
+        <w:tc>
+          <w:tcPr>
+            <w:shd w:fill="f3f3f3" w:val="clear"/>
+            <w:tcMar>
+              <w:top w:w="100.0" w:type="dxa"/>
+              <w:left w:w="100.0" w:type="dxa"/>
+              <w:bottom w:w="100.0" w:type="dxa"/>
+              <w:right w:w="100.0" w:type="dxa"/>
+            </w:tcMar>
+            <w:vAlign w:val="center"/>
+          </w:tcPr>
+          <w:p>
+            <w:pPr>
+              <w:keepNext w:val="0"/>
+              <w:keepLines w:val="0"/>
+              <w:pageBreakBefore w:val="0"/>
+              <w:widowControl w:val="0"/>
+              <w:pBdr>
+                <w:top w:space="0" w:sz="0" w:val="nil"/>
+                <w:left w:space="0" w:sz="0" w:val="nil"/>
+                <w:bottom w:space="0" w:sz="0" w:val="nil"/>
+                <w:right w:space="0" w:sz="0" w:val="nil"/>
+                <w:between w:space="0" w:sz="0" w:val="nil"/>
+              </w:pBdr>
+              <w:shd w:fill="auto" w:val="clear"/>
+              <w:spacing w:after="0" w:before="0" w:line="240" w:lineRule="auto"/>
+              <w:ind w:left="0" w:right="0" w:firstLine="0"/>
+              <w:jc w:val="center"/>
+              <w:rPr/>
+            </w:pPr>
+            <w:r>
+              <w:rPr>
+                <w:rtl w:val="0"/>
+              </w:rPr>
+              <w:t xml:space="preserve">01-06</w:t>
+            </w:r>
+          </w:p>
+        </w:tc>
+        <w:tc>
+          <w:tcPr>
+            <w:shd w:fill="f3f3f3" w:val="clear"/>
+            <w:tcMar>
+              <w:top w:w="100.0" w:type="dxa"/>
+              <w:left w:w="100.0" w:type="dxa"/>
+              <w:bottom w:w="100.0" w:type="dxa"/>
+              <w:right w:w="100.0" w:type="dxa"/>
+            </w:tcMar>
+            <w:vAlign w:val="center"/>
+          </w:tcPr>
+          <w:p>
+            <w:pPr>
+              <w:keepNext w:val="0"/>
+              <w:keepLines w:val="0"/>
+              <w:pageBreakBefore w:val="0"/>
+              <w:widowControl w:val="0"/>
+              <w:pBdr>
+                <w:top w:space="0" w:sz="0" w:val="nil"/>
+                <w:left w:space="0" w:sz="0" w:val="nil"/>
+                <w:bottom w:space="0" w:sz="0" w:val="nil"/>
+                <w:right w:space="0" w:sz="0" w:val="nil"/>
+                <w:between w:space="0" w:sz="0" w:val="nil"/>
+              </w:pBdr>
+              <w:shd w:fill="auto" w:val="clear"/>
+              <w:spacing w:after="0" w:before="0" w:line="240" w:lineRule="auto"/>
+              <w:ind w:left="0" w:right="0" w:firstLine="0"/>
+              <w:jc w:val="center"/>
+              <w:rPr/>
+            </w:pPr>
+            <w:r>
+              <w:rPr>
+                <w:rtl w:val="0"/>
+              </w:rPr>
+              <w:t xml:space="preserve">01-1-11</w:t>
+            </w:r>
+          </w:p>
+          <w:p>
+            <w:pPr>
+              <w:keepNext w:val="0"/>
+              <w:keepLines w:val="0"/>
+              <w:pageBreakBefore w:val="0"/>
+              <w:widowControl w:val="0"/>
+              <w:pBdr>
+                <w:top w:space="0" w:sz="0" w:val="nil"/>
+                <w:left w:space="0" w:sz="0" w:val="nil"/>
+                <w:bottom w:space="0" w:sz="0" w:val="nil"/>
+                <w:right w:space="0" w:sz="0" w:val="nil"/>
+                <w:between w:space="0" w:sz="0" w:val="nil"/>
+              </w:pBdr>
+              <w:shd w:fill="auto" w:val="clear"/>
+              <w:spacing w:after="0" w:before="0" w:line="240" w:lineRule="auto"/>
+              <w:ind w:left="0" w:right="0" w:firstLine="0"/>
+              <w:jc w:val="center"/>
+              <w:rPr/>
+            </w:pPr>
+            <w:r>
+              <w:rPr>
+                <w:rtl w:val="0"/>
+              </w:rPr>
+              <w:t xml:space="preserve">01-1-12</w:t>
+            </w:r>
+          </w:p>
+        </w:tc>
+        <w:tc>
+          <w:tcPr>
+            <w:shd w:fill="f3f3f3" w:val="clear"/>
+            <w:tcMar>
+              <w:top w:w="100.0" w:type="dxa"/>
+              <w:left w:w="100.0" w:type="dxa"/>
+              <w:bottom w:w="100.0" w:type="dxa"/>
+              <w:right w:w="100.0" w:type="dxa"/>
+            </w:tcMar>
+            <w:vAlign w:val="center"/>
+          </w:tcPr>
+          <w:p>
+            <w:pPr>
+              <w:keepNext w:val="0"/>
+              <w:keepLines w:val="0"/>
+              <w:pageBreakBefore w:val="0"/>
+              <w:widowControl w:val="0"/>
+              <w:pBdr>
+                <w:top w:space="0" w:sz="0" w:val="nil"/>
+                <w:left w:space="0" w:sz="0" w:val="nil"/>
+                <w:bottom w:space="0" w:sz="0" w:val="nil"/>
+                <w:right w:space="0" w:sz="0" w:val="nil"/>
+                <w:between w:space="0" w:sz="0" w:val="nil"/>
+              </w:pBdr>
+              <w:shd w:fill="auto" w:val="clear"/>
+              <w:spacing w:after="0" w:before="0" w:line="240" w:lineRule="auto"/>
+              <w:ind w:left="0" w:right="0" w:firstLine="0"/>
+              <w:jc w:val="center"/>
+              <w:rPr/>
+            </w:pPr>
+            <w:r>
+              <w:rPr>
+                <w:rtl w:val="0"/>
+              </w:rPr>
+              <w:t xml:space="preserve">12-06</w:t>
+            </w:r>
+          </w:p>
+        </w:tc>
+        <w:tc>
+          <w:tcPr>
+            <w:shd w:fill="f3f3f3" w:val="clear"/>
+            <w:tcMar>
+              <w:top w:w="100.0" w:type="dxa"/>
+              <w:left w:w="100.0" w:type="dxa"/>
+              <w:bottom w:w="100.0" w:type="dxa"/>
+              <w:right w:w="100.0" w:type="dxa"/>
+            </w:tcMar>
+            <w:vAlign w:val="center"/>
+          </w:tcPr>
+          <w:p>
+            <w:pPr>
+              <w:keepNext w:val="0"/>
+              <w:keepLines w:val="0"/>
+              <w:pageBreakBefore w:val="0"/>
+              <w:widowControl w:val="0"/>
+              <w:pBdr>
+                <w:top w:space="0" w:sz="0" w:val="nil"/>
+                <w:left w:space="0" w:sz="0" w:val="nil"/>
+                <w:bottom w:space="0" w:sz="0" w:val="nil"/>
+                <w:right w:space="0" w:sz="0" w:val="nil"/>
+                <w:between w:space="0" w:sz="0" w:val="nil"/>
+              </w:pBdr>
+              <w:shd w:fill="auto" w:val="clear"/>
+              <w:spacing w:after="0" w:before="0" w:line="240" w:lineRule="auto"/>
+              <w:ind w:left="0" w:right="0" w:firstLine="0"/>
+              <w:jc w:val="center"/>
+              <w:rPr/>
+            </w:pPr>
+            <w:r>
+              <w:rPr>
+                <w:rtl w:val="0"/>
+              </w:rPr>
+              <w:t xml:space="preserve">12-1-11</w:t>
+            </w:r>
+          </w:p>
+          <w:p>
+            <w:pPr>
+              <w:keepNext w:val="0"/>
+              <w:keepLines w:val="0"/>
+              <w:pageBreakBefore w:val="0"/>
+              <w:widowControl w:val="0"/>
+              <w:pBdr>
+                <w:top w:space="0" w:sz="0" w:val="nil"/>
+                <w:left w:space="0" w:sz="0" w:val="nil"/>
+                <w:bottom w:space="0" w:sz="0" w:val="nil"/>
+                <w:right w:space="0" w:sz="0" w:val="nil"/>
+                <w:between w:space="0" w:sz="0" w:val="nil"/>
+              </w:pBdr>
+              <w:shd w:fill="auto" w:val="clear"/>
+              <w:spacing w:after="0" w:before="0" w:line="240" w:lineRule="auto"/>
+              <w:ind w:left="0" w:right="0" w:firstLine="0"/>
+              <w:jc w:val="center"/>
+              <w:rPr/>
+            </w:pPr>
+            <w:r>
+              <w:rPr>
+                <w:rtl w:val="0"/>
+              </w:rPr>
+              <w:t xml:space="preserve">12-1-12</w:t>
+            </w:r>
+          </w:p>
+        </w:tc>
+      </w:tr>
+      <w:tr>
+        <w:trPr>
+          <w:cantSplit w:val="0"/>
+          <w:trHeight w:val="250.0157480314961" w:hRule="atLeast"/>
+          <w:tblHeader w:val="0"/>
+        </w:trPr>
+        <w:tc>
+          <w:tcPr>
+            <w:vMerge w:val="restart"/>
+            <w:shd w:fill="d9d9d9" w:val="clear"/>
+            <w:tcMar>
+              <w:top w:w="100.0" w:type="dxa"/>
+              <w:left w:w="100.0" w:type="dxa"/>
+              <w:bottom w:w="100.0" w:type="dxa"/>
+              <w:right w:w="100.0" w:type="dxa"/>
+            </w:tcMar>
+            <w:vAlign w:val="center"/>
+          </w:tcPr>
+          <w:p>
+            <w:pPr>
+              <w:keepNext w:val="0"/>
+              <w:keepLines w:val="0"/>
+              <w:pageBreakBefore w:val="0"/>
+              <w:widowControl w:val="0"/>
+              <w:pBdr>
+                <w:top w:space="0" w:sz="0" w:val="nil"/>
+                <w:left w:space="0" w:sz="0" w:val="nil"/>
+                <w:bottom w:space="0" w:sz="0" w:val="nil"/>
+                <w:right w:space="0" w:sz="0" w:val="nil"/>
+                <w:between w:space="0" w:sz="0" w:val="nil"/>
+              </w:pBdr>
+              <w:shd w:fill="auto" w:val="clear"/>
+              <w:spacing w:after="0" w:before="0" w:line="240" w:lineRule="auto"/>
+              <w:ind w:left="0" w:right="0" w:firstLine="0"/>
+              <w:jc w:val="center"/>
+              <w:rPr/>
+            </w:pPr>
+            <w:r>
+              <w:rPr>
+                <w:rtl w:val="0"/>
+              </w:rPr>
+              <w:t xml:space="preserve">Pokój C</w:t>
+            </w:r>
+          </w:p>
+        </w:tc>
+        <w:tc>
+          <w:tcPr>
+            <w:shd w:fill="f3f3f3" w:val="clear"/>
+            <w:tcMar>
+              <w:top w:w="100.0" w:type="dxa"/>
+              <w:left w:w="100.0" w:type="dxa"/>
+              <w:bottom w:w="100.0" w:type="dxa"/>
+              <w:right w:w="100.0" w:type="dxa"/>
+            </w:tcMar>
+            <w:vAlign w:val="center"/>
+          </w:tcPr>
+          <w:p>
+            <w:pPr>
+              <w:keepNext w:val="0"/>
+              <w:keepLines w:val="0"/>
+              <w:pageBreakBefore w:val="0"/>
+              <w:widowControl w:val="0"/>
+              <w:pBdr>
+                <w:top w:space="0" w:sz="0" w:val="nil"/>
+                <w:left w:space="0" w:sz="0" w:val="nil"/>
+                <w:bottom w:space="0" w:sz="0" w:val="nil"/>
+                <w:right w:space="0" w:sz="0" w:val="nil"/>
+                <w:between w:space="0" w:sz="0" w:val="nil"/>
+              </w:pBdr>
+              <w:shd w:fill="auto" w:val="clear"/>
+              <w:spacing w:after="0" w:before="0" w:line="240" w:lineRule="auto"/>
+              <w:ind w:left="0" w:right="0" w:firstLine="0"/>
+              <w:jc w:val="center"/>
+              <w:rPr/>
+            </w:pPr>
+            <w:r>
+              <w:rPr>
+                <w:rtl w:val="0"/>
+              </w:rPr>
+              <w:t xml:space="preserve">01-07</w:t>
+            </w:r>
+          </w:p>
+        </w:tc>
+        <w:tc>
+          <w:tcPr>
+            <w:shd w:fill="f3f3f3" w:val="clear"/>
+            <w:tcMar>
+              <w:top w:w="100.0" w:type="dxa"/>
+              <w:left w:w="100.0" w:type="dxa"/>
+              <w:bottom w:w="100.0" w:type="dxa"/>
+              <w:right w:w="100.0" w:type="dxa"/>
+            </w:tcMar>
+            <w:vAlign w:val="center"/>
+          </w:tcPr>
+          <w:p>
+            <w:pPr>
+              <w:keepNext w:val="0"/>
+              <w:keepLines w:val="0"/>
+              <w:pageBreakBefore w:val="0"/>
+              <w:widowControl w:val="0"/>
+              <w:pBdr>
+                <w:top w:space="0" w:sz="0" w:val="nil"/>
+                <w:left w:space="0" w:sz="0" w:val="nil"/>
+                <w:bottom w:space="0" w:sz="0" w:val="nil"/>
+                <w:right w:space="0" w:sz="0" w:val="nil"/>
+                <w:between w:space="0" w:sz="0" w:val="nil"/>
+              </w:pBdr>
+              <w:shd w:fill="auto" w:val="clear"/>
+              <w:spacing w:after="0" w:before="0" w:line="240" w:lineRule="auto"/>
+              <w:ind w:left="0" w:right="0" w:firstLine="0"/>
+              <w:jc w:val="center"/>
+              <w:rPr/>
+            </w:pPr>
+            <w:r>
+              <w:rPr>
+                <w:rtl w:val="0"/>
+              </w:rPr>
+              <w:t xml:space="preserve">01-1-13</w:t>
+            </w:r>
+          </w:p>
+          <w:p>
+            <w:pPr>
+              <w:keepNext w:val="0"/>
+              <w:keepLines w:val="0"/>
+              <w:pageBreakBefore w:val="0"/>
+              <w:widowControl w:val="0"/>
+              <w:pBdr>
+                <w:top w:space="0" w:sz="0" w:val="nil"/>
+                <w:left w:space="0" w:sz="0" w:val="nil"/>
+                <w:bottom w:space="0" w:sz="0" w:val="nil"/>
+                <w:right w:space="0" w:sz="0" w:val="nil"/>
+                <w:between w:space="0" w:sz="0" w:val="nil"/>
+              </w:pBdr>
+              <w:shd w:fill="auto" w:val="clear"/>
+              <w:spacing w:after="0" w:before="0" w:line="240" w:lineRule="auto"/>
+              <w:ind w:left="0" w:right="0" w:firstLine="0"/>
+              <w:jc w:val="center"/>
+              <w:rPr/>
+            </w:pPr>
+            <w:r>
+              <w:rPr>
+                <w:rtl w:val="0"/>
+              </w:rPr>
+              <w:t xml:space="preserve">01-1-14</w:t>
+            </w:r>
+          </w:p>
+        </w:tc>
+        <w:tc>
+          <w:tcPr>
+            <w:shd w:fill="f3f3f3" w:val="clear"/>
+            <w:tcMar>
+              <w:top w:w="100.0" w:type="dxa"/>
+              <w:left w:w="100.0" w:type="dxa"/>
+              <w:bottom w:w="100.0" w:type="dxa"/>
+              <w:right w:w="100.0" w:type="dxa"/>
+            </w:tcMar>
+            <w:vAlign w:val="center"/>
+          </w:tcPr>
+          <w:p>
+            <w:pPr>
+              <w:keepNext w:val="0"/>
+              <w:keepLines w:val="0"/>
+              <w:pageBreakBefore w:val="0"/>
+              <w:widowControl w:val="0"/>
+              <w:pBdr>
+                <w:top w:space="0" w:sz="0" w:val="nil"/>
+                <w:left w:space="0" w:sz="0" w:val="nil"/>
+                <w:bottom w:space="0" w:sz="0" w:val="nil"/>
+                <w:right w:space="0" w:sz="0" w:val="nil"/>
+                <w:between w:space="0" w:sz="0" w:val="nil"/>
+              </w:pBdr>
+              <w:shd w:fill="auto" w:val="clear"/>
+              <w:spacing w:after="0" w:before="0" w:line="240" w:lineRule="auto"/>
+              <w:ind w:left="0" w:right="0" w:firstLine="0"/>
+              <w:jc w:val="center"/>
+              <w:rPr/>
+            </w:pPr>
+            <w:r>
+              <w:rPr>
+                <w:rtl w:val="0"/>
+              </w:rPr>
+              <w:t xml:space="preserve">12-07</w:t>
+            </w:r>
+          </w:p>
+        </w:tc>
+        <w:tc>
+          <w:tcPr>
+            <w:shd w:fill="f3f3f3" w:val="clear"/>
+            <w:tcMar>
+              <w:top w:w="100.0" w:type="dxa"/>
+              <w:left w:w="100.0" w:type="dxa"/>
+              <w:bottom w:w="100.0" w:type="dxa"/>
+              <w:right w:w="100.0" w:type="dxa"/>
+            </w:tcMar>
+            <w:vAlign w:val="center"/>
+          </w:tcPr>
+          <w:p>
+            <w:pPr>
+              <w:keepNext w:val="0"/>
+              <w:keepLines w:val="0"/>
+              <w:pageBreakBefore w:val="0"/>
+              <w:widowControl w:val="0"/>
+              <w:pBdr>
+                <w:top w:space="0" w:sz="0" w:val="nil"/>
+                <w:left w:space="0" w:sz="0" w:val="nil"/>
+                <w:bottom w:space="0" w:sz="0" w:val="nil"/>
+                <w:right w:space="0" w:sz="0" w:val="nil"/>
+                <w:between w:space="0" w:sz="0" w:val="nil"/>
+              </w:pBdr>
+              <w:shd w:fill="auto" w:val="clear"/>
+              <w:spacing w:after="0" w:before="0" w:line="240" w:lineRule="auto"/>
+              <w:ind w:left="0" w:right="0" w:firstLine="0"/>
+              <w:jc w:val="center"/>
+              <w:rPr/>
+            </w:pPr>
+            <w:r>
+              <w:rPr>
+                <w:rtl w:val="0"/>
+              </w:rPr>
+              <w:t xml:space="preserve">12-1-13</w:t>
+            </w:r>
+          </w:p>
+          <w:p>
+            <w:pPr>
+              <w:keepNext w:val="0"/>
+              <w:keepLines w:val="0"/>
+              <w:pageBreakBefore w:val="0"/>
+              <w:widowControl w:val="0"/>
+              <w:pBdr>
+                <w:top w:space="0" w:sz="0" w:val="nil"/>
+                <w:left w:space="0" w:sz="0" w:val="nil"/>
+                <w:bottom w:space="0" w:sz="0" w:val="nil"/>
+                <w:right w:space="0" w:sz="0" w:val="nil"/>
+                <w:between w:space="0" w:sz="0" w:val="nil"/>
+              </w:pBdr>
+              <w:shd w:fill="auto" w:val="clear"/>
+              <w:spacing w:after="0" w:before="0" w:line="240" w:lineRule="auto"/>
+              <w:ind w:left="0" w:right="0" w:firstLine="0"/>
+              <w:jc w:val="center"/>
+              <w:rPr/>
+            </w:pPr>
+            <w:r>
+              <w:rPr>
+                <w:rtl w:val="0"/>
+              </w:rPr>
+              <w:t xml:space="preserve">12-1-14</w:t>
+            </w:r>
+          </w:p>
+        </w:tc>
+      </w:tr>
+      <w:tr>
+        <w:trPr>
+          <w:cantSplit w:val="0"/>
+          <w:trHeight w:val="250.0157480314961" w:hRule="atLeast"/>
+          <w:tblHeader w:val="0"/>
+        </w:trPr>
+        <w:tc>
+          <w:tcPr>
+            <w:vMerge w:val="continue"/>
+            <w:shd w:fill="d9d9d9" w:val="clear"/>
+            <w:tcMar>
+              <w:top w:w="100.0" w:type="dxa"/>
+              <w:left w:w="100.0" w:type="dxa"/>
+              <w:bottom w:w="100.0" w:type="dxa"/>
+              <w:right w:w="100.0" w:type="dxa"/>
+            </w:tcMar>
+            <w:vAlign w:val="center"/>
+          </w:tcPr>
+          <w:p>
+            <w:pPr>
+              <w:keepNext w:val="0"/>
+              <w:keepLines w:val="0"/>
+              <w:pageBreakBefore w:val="0"/>
+              <w:widowControl w:val="0"/>
+              <w:pBdr>
+                <w:top w:space="0" w:sz="0" w:val="nil"/>
+                <w:left w:space="0" w:sz="0" w:val="nil"/>
+                <w:bottom w:space="0" w:sz="0" w:val="nil"/>
+                <w:right w:space="0" w:sz="0" w:val="nil"/>
+                <w:between w:space="0" w:sz="0" w:val="nil"/>
+              </w:pBdr>
+              <w:shd w:fill="auto" w:val="clear"/>
+              <w:spacing w:after="0" w:before="0" w:line="240" w:lineRule="auto"/>
+              <w:ind w:left="0" w:right="0" w:firstLine="0"/>
+              <w:jc w:val="left"/>
+              <w:rPr/>
+            </w:pPr>
+            <w:r>
+              <w:rPr>
+                <w:rtl w:val="0"/>
+              </w:rPr>
+            </w:r>
+          </w:p>
+        </w:tc>
+        <w:tc>
+          <w:tcPr>
+            <w:shd w:fill="f3f3f3" w:val="clear"/>
+            <w:tcMar>
+              <w:top w:w="100.0" w:type="dxa"/>
+              <w:left w:w="100.0" w:type="dxa"/>
+              <w:bottom w:w="100.0" w:type="dxa"/>
+              <w:right w:w="100.0" w:type="dxa"/>
+            </w:tcMar>
+            <w:vAlign w:val="center"/>
+          </w:tcPr>
+          <w:p>
+            <w:pPr>
+              <w:keepNext w:val="0"/>
+              <w:keepLines w:val="0"/>
+              <w:pageBreakBefore w:val="0"/>
+              <w:widowControl w:val="0"/>
+              <w:pBdr>
+                <w:top w:space="0" w:sz="0" w:val="nil"/>
+                <w:left w:space="0" w:sz="0" w:val="nil"/>
+                <w:bottom w:space="0" w:sz="0" w:val="nil"/>
+                <w:right w:space="0" w:sz="0" w:val="nil"/>
+                <w:between w:space="0" w:sz="0" w:val="nil"/>
+              </w:pBdr>
+              <w:shd w:fill="auto" w:val="clear"/>
+              <w:spacing w:after="0" w:before="0" w:line="240" w:lineRule="auto"/>
+              <w:ind w:left="0" w:right="0" w:firstLine="0"/>
+              <w:jc w:val="center"/>
+              <w:rPr/>
+            </w:pPr>
+            <w:r>
+              <w:rPr>
+                <w:rtl w:val="0"/>
+              </w:rPr>
+              <w:t xml:space="preserve">01-08</w:t>
+            </w:r>
+          </w:p>
+        </w:tc>
+        <w:tc>
+          <w:tcPr>
+            <w:shd w:fill="f3f3f3" w:val="clear"/>
+            <w:tcMar>
+              <w:top w:w="100.0" w:type="dxa"/>
+              <w:left w:w="100.0" w:type="dxa"/>
+              <w:bottom w:w="100.0" w:type="dxa"/>
+              <w:right w:w="100.0" w:type="dxa"/>
+            </w:tcMar>
+            <w:vAlign w:val="center"/>
+          </w:tcPr>
+          <w:p>
+            <w:pPr>
+              <w:keepNext w:val="0"/>
+              <w:keepLines w:val="0"/>
+              <w:pageBreakBefore w:val="0"/>
+              <w:widowControl w:val="0"/>
+              <w:pBdr>
+                <w:top w:space="0" w:sz="0" w:val="nil"/>
+                <w:left w:space="0" w:sz="0" w:val="nil"/>
+                <w:bottom w:space="0" w:sz="0" w:val="nil"/>
+                <w:right w:space="0" w:sz="0" w:val="nil"/>
+                <w:between w:space="0" w:sz="0" w:val="nil"/>
+              </w:pBdr>
+              <w:shd w:fill="auto" w:val="clear"/>
+              <w:spacing w:after="0" w:before="0" w:line="240" w:lineRule="auto"/>
+              <w:ind w:left="0" w:right="0" w:firstLine="0"/>
+              <w:jc w:val="center"/>
+              <w:rPr/>
+            </w:pPr>
+            <w:r>
+              <w:rPr>
+                <w:rtl w:val="0"/>
+              </w:rPr>
+              <w:t xml:space="preserve">01-1-15</w:t>
+            </w:r>
+          </w:p>
+          <w:p>
+            <w:pPr>
+              <w:keepNext w:val="0"/>
+              <w:keepLines w:val="0"/>
+              <w:pageBreakBefore w:val="0"/>
+              <w:widowControl w:val="0"/>
+              <w:pBdr>
+                <w:top w:space="0" w:sz="0" w:val="nil"/>
+                <w:left w:space="0" w:sz="0" w:val="nil"/>
+                <w:bottom w:space="0" w:sz="0" w:val="nil"/>
+                <w:right w:space="0" w:sz="0" w:val="nil"/>
+                <w:between w:space="0" w:sz="0" w:val="nil"/>
+              </w:pBdr>
+              <w:shd w:fill="auto" w:val="clear"/>
+              <w:spacing w:after="0" w:before="0" w:line="240" w:lineRule="auto"/>
+              <w:ind w:left="0" w:right="0" w:firstLine="0"/>
+              <w:jc w:val="center"/>
+              <w:rPr/>
+            </w:pPr>
+            <w:r>
+              <w:rPr>
+                <w:rtl w:val="0"/>
+              </w:rPr>
+              <w:t xml:space="preserve">01-1-16</w:t>
+            </w:r>
+          </w:p>
+        </w:tc>
+        <w:tc>
+          <w:tcPr>
+            <w:shd w:fill="f3f3f3" w:val="clear"/>
+            <w:tcMar>
+              <w:top w:w="100.0" w:type="dxa"/>
+              <w:left w:w="100.0" w:type="dxa"/>
+              <w:bottom w:w="100.0" w:type="dxa"/>
+              <w:right w:w="100.0" w:type="dxa"/>
+            </w:tcMar>
+            <w:vAlign w:val="center"/>
+          </w:tcPr>
+          <w:p>
+            <w:pPr>
+              <w:keepNext w:val="0"/>
+              <w:keepLines w:val="0"/>
+              <w:pageBreakBefore w:val="0"/>
+              <w:widowControl w:val="0"/>
+              <w:pBdr>
+                <w:top w:space="0" w:sz="0" w:val="nil"/>
+                <w:left w:space="0" w:sz="0" w:val="nil"/>
+                <w:bottom w:space="0" w:sz="0" w:val="nil"/>
+                <w:right w:space="0" w:sz="0" w:val="nil"/>
+                <w:between w:space="0" w:sz="0" w:val="nil"/>
+              </w:pBdr>
+              <w:shd w:fill="auto" w:val="clear"/>
+              <w:spacing w:after="0" w:before="0" w:line="240" w:lineRule="auto"/>
+              <w:ind w:left="0" w:right="0" w:firstLine="0"/>
+              <w:jc w:val="center"/>
+              <w:rPr/>
+            </w:pPr>
+            <w:r>
+              <w:rPr>
+                <w:rtl w:val="0"/>
+              </w:rPr>
+              <w:t xml:space="preserve">12-08</w:t>
+            </w:r>
+          </w:p>
+        </w:tc>
+        <w:tc>
+          <w:tcPr>
+            <w:shd w:fill="f3f3f3" w:val="clear"/>
+            <w:tcMar>
+              <w:top w:w="100.0" w:type="dxa"/>
+              <w:left w:w="100.0" w:type="dxa"/>
+              <w:bottom w:w="100.0" w:type="dxa"/>
+              <w:right w:w="100.0" w:type="dxa"/>
+            </w:tcMar>
+            <w:vAlign w:val="center"/>
+          </w:tcPr>
+          <w:p>
+            <w:pPr>
+              <w:keepNext w:val="0"/>
+              <w:keepLines w:val="0"/>
+              <w:pageBreakBefore w:val="0"/>
+              <w:widowControl w:val="0"/>
+              <w:pBdr>
+                <w:top w:space="0" w:sz="0" w:val="nil"/>
+                <w:left w:space="0" w:sz="0" w:val="nil"/>
+                <w:bottom w:space="0" w:sz="0" w:val="nil"/>
+                <w:right w:space="0" w:sz="0" w:val="nil"/>
+                <w:between w:space="0" w:sz="0" w:val="nil"/>
+              </w:pBdr>
+              <w:shd w:fill="auto" w:val="clear"/>
+              <w:spacing w:after="0" w:before="0" w:line="240" w:lineRule="auto"/>
+              <w:ind w:left="0" w:right="0" w:firstLine="0"/>
+              <w:jc w:val="center"/>
+              <w:rPr/>
+            </w:pPr>
+            <w:r>
+              <w:rPr>
+                <w:rtl w:val="0"/>
+              </w:rPr>
+              <w:t xml:space="preserve">12-1-15</w:t>
+            </w:r>
+          </w:p>
+          <w:p>
+            <w:pPr>
+              <w:keepNext w:val="0"/>
+              <w:keepLines w:val="0"/>
+              <w:pageBreakBefore w:val="0"/>
+              <w:widowControl w:val="0"/>
+              <w:pBdr>
+                <w:top w:space="0" w:sz="0" w:val="nil"/>
+                <w:left w:space="0" w:sz="0" w:val="nil"/>
+                <w:bottom w:space="0" w:sz="0" w:val="nil"/>
+                <w:right w:space="0" w:sz="0" w:val="nil"/>
+                <w:between w:space="0" w:sz="0" w:val="nil"/>
+              </w:pBdr>
+              <w:shd w:fill="auto" w:val="clear"/>
+              <w:spacing w:after="0" w:before="0" w:line="240" w:lineRule="auto"/>
+              <w:ind w:left="0" w:right="0" w:firstLine="0"/>
+              <w:jc w:val="center"/>
+              <w:rPr/>
+            </w:pPr>
+            <w:r>
+              <w:rPr>
+                <w:rtl w:val="0"/>
+              </w:rPr>
+              <w:t xml:space="preserve">12-1-16</w:t>
+            </w:r>
+          </w:p>
+        </w:tc>
+      </w:tr>
+      <w:tr>
+        <w:trPr>
+          <w:cantSplit w:val="0"/>
+          <w:trHeight w:val="250.0157480314961" w:hRule="atLeast"/>
+          <w:tblHeader w:val="0"/>
+        </w:trPr>
+        <w:tc>
+          <w:tcPr>
+            <w:vMerge w:val="restart"/>
+            <w:shd w:fill="d9d9d9" w:val="clear"/>
+            <w:tcMar>
+              <w:top w:w="100.0" w:type="dxa"/>
+              <w:left w:w="100.0" w:type="dxa"/>
+              <w:bottom w:w="100.0" w:type="dxa"/>
+              <w:right w:w="100.0" w:type="dxa"/>
+            </w:tcMar>
+            <w:vAlign w:val="center"/>
+          </w:tcPr>
+          <w:p>
+            <w:pPr>
+              <w:keepNext w:val="0"/>
+              <w:keepLines w:val="0"/>
+              <w:pageBreakBefore w:val="0"/>
+              <w:widowControl w:val="0"/>
+              <w:pBdr>
+                <w:top w:space="0" w:sz="0" w:val="nil"/>
+                <w:left w:space="0" w:sz="0" w:val="nil"/>
+                <w:bottom w:space="0" w:sz="0" w:val="nil"/>
+                <w:right w:space="0" w:sz="0" w:val="nil"/>
+                <w:between w:space="0" w:sz="0" w:val="nil"/>
+              </w:pBdr>
+              <w:shd w:fill="auto" w:val="clear"/>
+              <w:spacing w:after="0" w:before="0" w:line="240" w:lineRule="auto"/>
+              <w:ind w:left="0" w:right="0" w:firstLine="0"/>
+              <w:jc w:val="center"/>
+              <w:rPr/>
+            </w:pPr>
+            <w:r>
+              <w:rPr>
+                <w:rtl w:val="0"/>
+              </w:rPr>
+              <w:t xml:space="preserve">Pokój D</w:t>
+            </w:r>
+          </w:p>
+        </w:tc>
+        <w:tc>
+          <w:tcPr>
+            <w:shd w:fill="f3f3f3" w:val="clear"/>
+            <w:tcMar>
+              <w:top w:w="100.0" w:type="dxa"/>
+              <w:left w:w="100.0" w:type="dxa"/>
+              <w:bottom w:w="100.0" w:type="dxa"/>
+              <w:right w:w="100.0" w:type="dxa"/>
+            </w:tcMar>
+            <w:vAlign w:val="center"/>
+          </w:tcPr>
+          <w:p>
+            <w:pPr>
+              <w:keepNext w:val="0"/>
+              <w:keepLines w:val="0"/>
+              <w:pageBreakBefore w:val="0"/>
+              <w:widowControl w:val="0"/>
+              <w:pBdr>
+                <w:top w:space="0" w:sz="0" w:val="nil"/>
+                <w:left w:space="0" w:sz="0" w:val="nil"/>
+                <w:bottom w:space="0" w:sz="0" w:val="nil"/>
+                <w:right w:space="0" w:sz="0" w:val="nil"/>
+                <w:between w:space="0" w:sz="0" w:val="nil"/>
+              </w:pBdr>
+              <w:shd w:fill="auto" w:val="clear"/>
+              <w:spacing w:after="0" w:before="0" w:line="240" w:lineRule="auto"/>
+              <w:ind w:left="0" w:right="0" w:firstLine="0"/>
+              <w:jc w:val="center"/>
+              <w:rPr/>
+            </w:pPr>
+            <w:r>
+              <w:rPr>
+                <w:rtl w:val="0"/>
+              </w:rPr>
+              <w:t xml:space="preserve">01-09</w:t>
+            </w:r>
+          </w:p>
+        </w:tc>
+        <w:tc>
+          <w:tcPr>
+            <w:shd w:fill="f3f3f3" w:val="clear"/>
+            <w:tcMar>
+              <w:top w:w="100.0" w:type="dxa"/>
+              <w:left w:w="100.0" w:type="dxa"/>
+              <w:bottom w:w="100.0" w:type="dxa"/>
+              <w:right w:w="100.0" w:type="dxa"/>
+            </w:tcMar>
+            <w:vAlign w:val="center"/>
+          </w:tcPr>
+          <w:p>
+            <w:pPr>
+              <w:keepNext w:val="0"/>
+              <w:keepLines w:val="0"/>
+              <w:pageBreakBefore w:val="0"/>
+              <w:widowControl w:val="0"/>
+              <w:pBdr>
+                <w:top w:space="0" w:sz="0" w:val="nil"/>
+                <w:left w:space="0" w:sz="0" w:val="nil"/>
+                <w:bottom w:space="0" w:sz="0" w:val="nil"/>
+                <w:right w:space="0" w:sz="0" w:val="nil"/>
+                <w:between w:space="0" w:sz="0" w:val="nil"/>
+              </w:pBdr>
+              <w:shd w:fill="auto" w:val="clear"/>
+              <w:spacing w:after="0" w:before="0" w:line="240" w:lineRule="auto"/>
+              <w:ind w:left="0" w:right="0" w:firstLine="0"/>
+              <w:jc w:val="center"/>
+              <w:rPr/>
+            </w:pPr>
+            <w:r>
+              <w:rPr>
+                <w:rtl w:val="0"/>
+              </w:rPr>
+              <w:t xml:space="preserve">01-1-17</w:t>
+            </w:r>
+          </w:p>
+          <w:p>
+            <w:pPr>
+              <w:keepNext w:val="0"/>
+              <w:keepLines w:val="0"/>
+              <w:pageBreakBefore w:val="0"/>
+              <w:widowControl w:val="0"/>
+              <w:pBdr>
+                <w:top w:space="0" w:sz="0" w:val="nil"/>
+                <w:left w:space="0" w:sz="0" w:val="nil"/>
+                <w:bottom w:space="0" w:sz="0" w:val="nil"/>
+                <w:right w:space="0" w:sz="0" w:val="nil"/>
+                <w:between w:space="0" w:sz="0" w:val="nil"/>
+              </w:pBdr>
+              <w:shd w:fill="auto" w:val="clear"/>
+              <w:spacing w:after="0" w:before="0" w:line="240" w:lineRule="auto"/>
+              <w:ind w:left="0" w:right="0" w:firstLine="0"/>
+              <w:jc w:val="center"/>
+              <w:rPr/>
+            </w:pPr>
+            <w:r>
+              <w:rPr>
+                <w:rtl w:val="0"/>
+              </w:rPr>
+              <w:t xml:space="preserve">01-1-18</w:t>
+            </w:r>
+          </w:p>
+        </w:tc>
+        <w:tc>
+          <w:tcPr>
+            <w:shd w:fill="f3f3f3" w:val="clear"/>
+            <w:tcMar>
+              <w:top w:w="100.0" w:type="dxa"/>
+              <w:left w:w="100.0" w:type="dxa"/>
+              <w:bottom w:w="100.0" w:type="dxa"/>
+              <w:right w:w="100.0" w:type="dxa"/>
+            </w:tcMar>
+            <w:vAlign w:val="center"/>
+          </w:tcPr>
+          <w:p>
+            <w:pPr>
+              <w:keepNext w:val="0"/>
+              <w:keepLines w:val="0"/>
+              <w:pageBreakBefore w:val="0"/>
+              <w:widowControl w:val="0"/>
+              <w:pBdr>
+                <w:top w:space="0" w:sz="0" w:val="nil"/>
+                <w:left w:space="0" w:sz="0" w:val="nil"/>
+                <w:bottom w:space="0" w:sz="0" w:val="nil"/>
+                <w:right w:space="0" w:sz="0" w:val="nil"/>
+                <w:between w:space="0" w:sz="0" w:val="nil"/>
+              </w:pBdr>
+              <w:shd w:fill="auto" w:val="clear"/>
+              <w:spacing w:after="0" w:before="0" w:line="240" w:lineRule="auto"/>
+              <w:ind w:left="0" w:right="0" w:firstLine="0"/>
+              <w:jc w:val="center"/>
+              <w:rPr/>
+            </w:pPr>
+            <w:r>
+              <w:rPr>
+                <w:rtl w:val="0"/>
+              </w:rPr>
+              <w:t xml:space="preserve">12-09</w:t>
+            </w:r>
+          </w:p>
+        </w:tc>
+        <w:tc>
+          <w:tcPr>
+            <w:shd w:fill="f3f3f3" w:val="clear"/>
+            <w:tcMar>
+              <w:top w:w="100.0" w:type="dxa"/>
+              <w:left w:w="100.0" w:type="dxa"/>
+              <w:bottom w:w="100.0" w:type="dxa"/>
+              <w:right w:w="100.0" w:type="dxa"/>
+            </w:tcMar>
+            <w:vAlign w:val="center"/>
+          </w:tcPr>
+          <w:p>
+            <w:pPr>
+              <w:keepNext w:val="0"/>
+              <w:keepLines w:val="0"/>
+              <w:pageBreakBefore w:val="0"/>
+              <w:widowControl w:val="0"/>
+              <w:pBdr>
+                <w:top w:space="0" w:sz="0" w:val="nil"/>
+                <w:left w:space="0" w:sz="0" w:val="nil"/>
+                <w:bottom w:space="0" w:sz="0" w:val="nil"/>
+                <w:right w:space="0" w:sz="0" w:val="nil"/>
+                <w:between w:space="0" w:sz="0" w:val="nil"/>
+              </w:pBdr>
+              <w:shd w:fill="auto" w:val="clear"/>
+              <w:spacing w:after="0" w:before="0" w:line="240" w:lineRule="auto"/>
+              <w:ind w:left="0" w:right="0" w:firstLine="0"/>
+              <w:jc w:val="center"/>
+              <w:rPr/>
+            </w:pPr>
+            <w:r>
+              <w:rPr>
+                <w:rtl w:val="0"/>
+              </w:rPr>
+              <w:t xml:space="preserve">12-1-17</w:t>
+            </w:r>
+          </w:p>
+          <w:p>
+            <w:pPr>
+              <w:keepNext w:val="0"/>
+              <w:keepLines w:val="0"/>
+              <w:pageBreakBefore w:val="0"/>
+              <w:widowControl w:val="0"/>
+              <w:pBdr>
+                <w:top w:space="0" w:sz="0" w:val="nil"/>
+                <w:left w:space="0" w:sz="0" w:val="nil"/>
+                <w:bottom w:space="0" w:sz="0" w:val="nil"/>
+                <w:right w:space="0" w:sz="0" w:val="nil"/>
+                <w:between w:space="0" w:sz="0" w:val="nil"/>
+              </w:pBdr>
+              <w:shd w:fill="auto" w:val="clear"/>
+              <w:spacing w:after="0" w:before="0" w:line="240" w:lineRule="auto"/>
+              <w:ind w:left="0" w:right="0" w:firstLine="0"/>
+              <w:jc w:val="center"/>
+              <w:rPr/>
+            </w:pPr>
+            <w:r>
+              <w:rPr>
+                <w:rtl w:val="0"/>
+              </w:rPr>
+              <w:t xml:space="preserve">12-1-18</w:t>
+            </w:r>
+          </w:p>
+        </w:tc>
+      </w:tr>
+      <w:tr>
+        <w:trPr>
+          <w:cantSplit w:val="0"/>
+          <w:trHeight w:val="250.0157480314961" w:hRule="atLeast"/>
+          <w:tblHeader w:val="0"/>
+        </w:trPr>
+        <w:tc>
+          <w:tcPr>
+            <w:vMerge w:val="continue"/>
+            <w:shd w:fill="d9d9d9" w:val="clear"/>
+            <w:tcMar>
+              <w:top w:w="100.0" w:type="dxa"/>
+              <w:left w:w="100.0" w:type="dxa"/>
+              <w:bottom w:w="100.0" w:type="dxa"/>
+              <w:right w:w="100.0" w:type="dxa"/>
+            </w:tcMar>
+            <w:vAlign w:val="center"/>
+          </w:tcPr>
+          <w:p>
+            <w:pPr>
+              <w:keepNext w:val="0"/>
+              <w:keepLines w:val="0"/>
+              <w:pageBreakBefore w:val="0"/>
+              <w:widowControl w:val="0"/>
+              <w:pBdr>
+                <w:top w:space="0" w:sz="0" w:val="nil"/>
+                <w:left w:space="0" w:sz="0" w:val="nil"/>
+                <w:bottom w:space="0" w:sz="0" w:val="nil"/>
+                <w:right w:space="0" w:sz="0" w:val="nil"/>
+                <w:between w:space="0" w:sz="0" w:val="nil"/>
+              </w:pBdr>
+              <w:shd w:fill="auto" w:val="clear"/>
+              <w:spacing w:after="0" w:before="0" w:line="240" w:lineRule="auto"/>
+              <w:ind w:left="0" w:right="0" w:firstLine="0"/>
+              <w:jc w:val="left"/>
+              <w:rPr/>
+            </w:pPr>
+            <w:r>
+              <w:rPr>
+                <w:rtl w:val="0"/>
+              </w:rPr>
+            </w:r>
+          </w:p>
+        </w:tc>
+        <w:tc>
+          <w:tcPr>
+            <w:shd w:fill="f3f3f3" w:val="clear"/>
+            <w:tcMar>
+              <w:top w:w="100.0" w:type="dxa"/>
+              <w:left w:w="100.0" w:type="dxa"/>
+              <w:bottom w:w="100.0" w:type="dxa"/>
+              <w:right w:w="100.0" w:type="dxa"/>
+            </w:tcMar>
+            <w:vAlign w:val="center"/>
+          </w:tcPr>
+          <w:p>
+            <w:pPr>
+              <w:keepNext w:val="0"/>
+              <w:keepLines w:val="0"/>
+              <w:pageBreakBefore w:val="0"/>
+              <w:widowControl w:val="0"/>
+              <w:pBdr>
+                <w:top w:space="0" w:sz="0" w:val="nil"/>
+                <w:left w:space="0" w:sz="0" w:val="nil"/>
+                <w:bottom w:space="0" w:sz="0" w:val="nil"/>
+                <w:right w:space="0" w:sz="0" w:val="nil"/>
+                <w:between w:space="0" w:sz="0" w:val="nil"/>
+              </w:pBdr>
+              <w:shd w:fill="auto" w:val="clear"/>
+              <w:spacing w:after="0" w:before="0" w:line="240" w:lineRule="auto"/>
+              <w:ind w:left="0" w:right="0" w:firstLine="0"/>
+              <w:jc w:val="center"/>
+              <w:rPr/>
+            </w:pPr>
+            <w:r>
+              <w:rPr>
+                <w:rtl w:val="0"/>
+              </w:rPr>
+              <w:t xml:space="preserve">01-10</w:t>
+            </w:r>
+          </w:p>
+        </w:tc>
+        <w:tc>
+          <w:tcPr>
+            <w:shd w:fill="f3f3f3" w:val="clear"/>
+            <w:tcMar>
+              <w:top w:w="100.0" w:type="dxa"/>
+              <w:left w:w="100.0" w:type="dxa"/>
+              <w:bottom w:w="100.0" w:type="dxa"/>
+              <w:right w:w="100.0" w:type="dxa"/>
+            </w:tcMar>
+            <w:vAlign w:val="center"/>
+          </w:tcPr>
+          <w:p>
+            <w:pPr>
+              <w:keepNext w:val="0"/>
+              <w:keepLines w:val="0"/>
+              <w:pageBreakBefore w:val="0"/>
+              <w:widowControl w:val="0"/>
+              <w:pBdr>
+                <w:top w:space="0" w:sz="0" w:val="nil"/>
+                <w:left w:space="0" w:sz="0" w:val="nil"/>
+                <w:bottom w:space="0" w:sz="0" w:val="nil"/>
+                <w:right w:space="0" w:sz="0" w:val="nil"/>
+                <w:between w:space="0" w:sz="0" w:val="nil"/>
+              </w:pBdr>
+              <w:shd w:fill="auto" w:val="clear"/>
+              <w:spacing w:after="0" w:before="0" w:line="240" w:lineRule="auto"/>
+              <w:ind w:left="0" w:right="0" w:firstLine="0"/>
+              <w:jc w:val="center"/>
+              <w:rPr/>
+            </w:pPr>
+            <w:r>
+              <w:rPr>
+                <w:rtl w:val="0"/>
+              </w:rPr>
+              <w:t xml:space="preserve">01-1-19</w:t>
+            </w:r>
+          </w:p>
+          <w:p>
+            <w:pPr>
+              <w:keepNext w:val="0"/>
+              <w:keepLines w:val="0"/>
+              <w:pageBreakBefore w:val="0"/>
+              <w:widowControl w:val="0"/>
+              <w:pBdr>
+                <w:top w:space="0" w:sz="0" w:val="nil"/>
+                <w:left w:space="0" w:sz="0" w:val="nil"/>
+                <w:bottom w:space="0" w:sz="0" w:val="nil"/>
+                <w:right w:space="0" w:sz="0" w:val="nil"/>
+                <w:between w:space="0" w:sz="0" w:val="nil"/>
+              </w:pBdr>
+              <w:shd w:fill="auto" w:val="clear"/>
+              <w:spacing w:after="0" w:before="0" w:line="240" w:lineRule="auto"/>
+              <w:ind w:left="0" w:right="0" w:firstLine="0"/>
+              <w:jc w:val="center"/>
+              <w:rPr/>
+            </w:pPr>
+            <w:r>
+              <w:rPr>
+                <w:rtl w:val="0"/>
+              </w:rPr>
+              <w:t xml:space="preserve">01-1-20</w:t>
+            </w:r>
+          </w:p>
+        </w:tc>
+        <w:tc>
+          <w:tcPr>
+            <w:shd w:fill="f3f3f3" w:val="clear"/>
+            <w:tcMar>
+              <w:top w:w="100.0" w:type="dxa"/>
+              <w:left w:w="100.0" w:type="dxa"/>
+              <w:bottom w:w="100.0" w:type="dxa"/>
+              <w:right w:w="100.0" w:type="dxa"/>
+            </w:tcMar>
+            <w:vAlign w:val="center"/>
+          </w:tcPr>
+          <w:p>
+            <w:pPr>
+              <w:keepNext w:val="0"/>
+              <w:keepLines w:val="0"/>
+              <w:pageBreakBefore w:val="0"/>
+              <w:widowControl w:val="0"/>
+              <w:pBdr>
+                <w:top w:space="0" w:sz="0" w:val="nil"/>
+                <w:left w:space="0" w:sz="0" w:val="nil"/>
+                <w:bottom w:space="0" w:sz="0" w:val="nil"/>
+                <w:right w:space="0" w:sz="0" w:val="nil"/>
+                <w:between w:space="0" w:sz="0" w:val="nil"/>
+              </w:pBdr>
+              <w:shd w:fill="auto" w:val="clear"/>
+              <w:spacing w:after="0" w:before="0" w:line="240" w:lineRule="auto"/>
+              <w:ind w:left="0" w:right="0" w:firstLine="0"/>
+              <w:jc w:val="center"/>
+              <w:rPr/>
+            </w:pPr>
+            <w:r>
+              <w:rPr>
+                <w:rtl w:val="0"/>
+              </w:rPr>
+              <w:t xml:space="preserve">12-10</w:t>
+            </w:r>
+          </w:p>
+        </w:tc>
+        <w:tc>
+          <w:tcPr>
+            <w:shd w:fill="f3f3f3" w:val="clear"/>
+            <w:tcMar>
+              <w:top w:w="100.0" w:type="dxa"/>
+              <w:left w:w="100.0" w:type="dxa"/>
+              <w:bottom w:w="100.0" w:type="dxa"/>
+              <w:right w:w="100.0" w:type="dxa"/>
+            </w:tcMar>
+            <w:vAlign w:val="center"/>
+          </w:tcPr>
+          <w:p>
+            <w:pPr>
+              <w:keepNext w:val="0"/>
+              <w:keepLines w:val="0"/>
+              <w:pageBreakBefore w:val="0"/>
+              <w:widowControl w:val="0"/>
+              <w:pBdr>
+                <w:top w:space="0" w:sz="0" w:val="nil"/>
+                <w:left w:space="0" w:sz="0" w:val="nil"/>
+                <w:bottom w:space="0" w:sz="0" w:val="nil"/>
+                <w:right w:space="0" w:sz="0" w:val="nil"/>
+                <w:between w:space="0" w:sz="0" w:val="nil"/>
+              </w:pBdr>
+              <w:shd w:fill="auto" w:val="clear"/>
+              <w:spacing w:after="0" w:before="0" w:line="240" w:lineRule="auto"/>
+              <w:ind w:left="0" w:right="0" w:firstLine="0"/>
+              <w:jc w:val="center"/>
+              <w:rPr/>
+            </w:pPr>
+            <w:r>
+              <w:rPr>
+                <w:rtl w:val="0"/>
+              </w:rPr>
+              <w:t xml:space="preserve">12-1-19</w:t>
+            </w:r>
+          </w:p>
+          <w:p>
+            <w:pPr>
+              <w:keepNext w:val="0"/>
+              <w:keepLines w:val="0"/>
+              <w:pageBreakBefore w:val="0"/>
+              <w:widowControl w:val="0"/>
+              <w:pBdr>
+                <w:top w:space="0" w:sz="0" w:val="nil"/>
+                <w:left w:space="0" w:sz="0" w:val="nil"/>
+                <w:bottom w:space="0" w:sz="0" w:val="nil"/>
+                <w:right w:space="0" w:sz="0" w:val="nil"/>
+                <w:between w:space="0" w:sz="0" w:val="nil"/>
+              </w:pBdr>
+              <w:shd w:fill="auto" w:val="clear"/>
+              <w:spacing w:after="0" w:before="0" w:line="240" w:lineRule="auto"/>
+              <w:ind w:left="0" w:right="0" w:firstLine="0"/>
+              <w:jc w:val="center"/>
+              <w:rPr/>
+            </w:pPr>
+            <w:r>
+              <w:rPr>
+                <w:rtl w:val="0"/>
+              </w:rPr>
+              <w:t xml:space="preserve">12-1-20</w:t>
+            </w:r>
+          </w:p>
+        </w:tc>
+      </w:tr>
+    </w:tbl>
+    <w:p>
+      <w:pPr>
+        <w:rPr/>
+      </w:pPr>
       <w:r>
         <w:rPr>
           <w:rtl w:val="0"/>
@@ -3301,6 +6202,19 @@
     </w:tblPr>
   </w:style>
   <w:style w:type="table" w:styleId="Table2">
+    <w:basedOn w:val="TableNormal"/>
+    <w:tblPr>
+      <w:tblStyleRowBandSize w:val="1"/>
+      <w:tblStyleColBandSize w:val="1"/>
+      <w:tblCellMar>
+        <w:top w:w="100.0" w:type="dxa"/>
+        <w:left w:w="100.0" w:type="dxa"/>
+        <w:bottom w:w="100.0" w:type="dxa"/>
+        <w:right w:w="100.0" w:type="dxa"/>
+      </w:tblCellMar>
+    </w:tblPr>
+  </w:style>
+  <w:style w:type="table" w:styleId="Table3">
     <w:basedOn w:val="TableNormal"/>
     <w:tblPr>
       <w:tblStyleRowBandSize w:val="1"/>

</xml_diff>

<commit_message>
Dodanie tabeli z zestawieniem wyposażenia szaf rack
</commit_message>
<xml_diff>
--- a/projekt-fizyczny/projekt-sieci-komputerowej.docx
+++ b/projekt-fizyczny/projekt-sieci-komputerowej.docx
@@ -102,7 +102,7 @@
       <w:pPr>
         <w:numPr>
           <w:ilvl w:val="0"/>
-          <w:numId w:val="5"/>
+          <w:numId w:val="7"/>
         </w:numPr>
         <w:ind w:left="2160" w:hanging="360"/>
         <w:rPr>
@@ -120,7 +120,7 @@
       <w:pPr>
         <w:numPr>
           <w:ilvl w:val="0"/>
-          <w:numId w:val="5"/>
+          <w:numId w:val="7"/>
         </w:numPr>
         <w:ind w:left="2160" w:hanging="360"/>
         <w:rPr>
@@ -197,7 +197,7 @@
       <w:pPr>
         <w:numPr>
           <w:ilvl w:val="0"/>
-          <w:numId w:val="4"/>
+          <w:numId w:val="5"/>
         </w:numPr>
         <w:ind w:left="2160" w:hanging="360"/>
         <w:rPr>
@@ -215,7 +215,7 @@
       <w:pPr>
         <w:numPr>
           <w:ilvl w:val="0"/>
-          <w:numId w:val="4"/>
+          <w:numId w:val="5"/>
         </w:numPr>
         <w:ind w:left="2160" w:hanging="360"/>
         <w:rPr>
@@ -233,7 +233,7 @@
       <w:pPr>
         <w:numPr>
           <w:ilvl w:val="0"/>
-          <w:numId w:val="4"/>
+          <w:numId w:val="5"/>
         </w:numPr>
         <w:ind w:left="2160" w:hanging="360"/>
         <w:rPr>
@@ -251,7 +251,7 @@
       <w:pPr>
         <w:numPr>
           <w:ilvl w:val="0"/>
-          <w:numId w:val="4"/>
+          <w:numId w:val="5"/>
         </w:numPr>
         <w:ind w:left="2160" w:hanging="360"/>
         <w:rPr>
@@ -269,7 +269,7 @@
       <w:pPr>
         <w:numPr>
           <w:ilvl w:val="0"/>
-          <w:numId w:val="4"/>
+          <w:numId w:val="5"/>
         </w:numPr>
         <w:ind w:left="2160" w:hanging="360"/>
         <w:rPr>
@@ -287,7 +287,7 @@
       <w:pPr>
         <w:numPr>
           <w:ilvl w:val="0"/>
-          <w:numId w:val="4"/>
+          <w:numId w:val="5"/>
         </w:numPr>
         <w:ind w:left="2160" w:hanging="360"/>
         <w:rPr>
@@ -305,7 +305,7 @@
       <w:pPr>
         <w:numPr>
           <w:ilvl w:val="0"/>
-          <w:numId w:val="4"/>
+          <w:numId w:val="5"/>
         </w:numPr>
         <w:ind w:left="2160" w:hanging="360"/>
         <w:rPr>
@@ -379,7 +379,7 @@
           <wp:inline distB="114300" distT="114300" distL="114300" distR="114300">
             <wp:extent cx="5731200" cy="2717800"/>
             <wp:effectExtent b="0" l="0" r="0" t="0"/>
-            <wp:docPr id="1" name="image1.png"/>
+            <wp:docPr id="2" name="image1.png"/>
             <a:graphic>
               <a:graphicData uri="http://schemas.openxmlformats.org/drawingml/2006/picture">
                 <pic:pic>
@@ -2520,12 +2520,12 @@
           <wp:inline distB="114300" distT="114300" distL="114300" distR="114300">
             <wp:extent cx="5731200" cy="4013200"/>
             <wp:effectExtent b="0" l="0" r="0" t="0"/>
-            <wp:docPr id="2" name="image3.png"/>
+            <wp:docPr id="3" name="image2.png"/>
             <a:graphic>
               <a:graphicData uri="http://schemas.openxmlformats.org/drawingml/2006/picture">
                 <pic:pic>
                   <pic:nvPicPr>
-                    <pic:cNvPr id="0" name="image3.png"/>
+                    <pic:cNvPr id="0" name="image2.png"/>
                     <pic:cNvPicPr preferRelativeResize="0"/>
                   </pic:nvPicPr>
                   <pic:blipFill>
@@ -5474,13 +5474,13 @@
         <w:pStyle w:val="Heading1"/>
         <w:rPr/>
       </w:pPr>
-      <w:bookmarkStart w:colFirst="0" w:colLast="0" w:name="_2ncl1vpfhv7r" w:id="3"/>
+      <w:bookmarkStart w:colFirst="0" w:colLast="0" w:name="_rme91g9uxcxm" w:id="3"/>
       <w:bookmarkEnd w:id="3"/>
       <w:r>
         <w:rPr>
           <w:rtl w:val="0"/>
         </w:rPr>
-        <w:t xml:space="preserve">3. Schemat okablowania poziomego.</w:t>
+        <w:t xml:space="preserve">3. Schemat okablowania poziomego na obu kondygnacjach</w:t>
       </w:r>
     </w:p>
     <w:p>
@@ -5493,12 +5493,12 @@
           <wp:inline distB="114300" distT="114300" distL="114300" distR="114300">
             <wp:extent cx="5731200" cy="4013200"/>
             <wp:effectExtent b="0" l="0" r="0" t="0"/>
-            <wp:docPr id="3" name="image2.png"/>
+            <wp:docPr id="1" name="image3.png"/>
             <a:graphic>
               <a:graphicData uri="http://schemas.openxmlformats.org/drawingml/2006/picture">
                 <pic:pic>
                   <pic:nvPicPr>
-                    <pic:cNvPr id="0" name="image2.png"/>
+                    <pic:cNvPr id="0" name="image3.png"/>
                     <pic:cNvPicPr preferRelativeResize="0"/>
                   </pic:nvPicPr>
                   <pic:blipFill>
@@ -5528,6 +5528,1606 @@
         </w:rPr>
       </w:r>
     </w:p>
+    <w:p>
+      <w:pPr>
+        <w:pStyle w:val="Heading1"/>
+        <w:rPr/>
+      </w:pPr>
+      <w:bookmarkStart w:colFirst="0" w:colLast="0" w:name="_2ibtjyphxk7w" w:id="4"/>
+      <w:bookmarkEnd w:id="4"/>
+      <w:r>
+        <w:br w:type="page"/>
+      </w:r>
+      <w:r>
+        <w:rPr>
+          <w:rtl w:val="0"/>
+        </w:rPr>
+      </w:r>
+    </w:p>
+    <w:p>
+      <w:pPr>
+        <w:pStyle w:val="Heading1"/>
+        <w:rPr/>
+      </w:pPr>
+      <w:bookmarkStart w:colFirst="0" w:colLast="0" w:name="_brobgd6mwys8" w:id="5"/>
+      <w:bookmarkEnd w:id="5"/>
+      <w:r>
+        <w:rPr>
+          <w:rtl w:val="0"/>
+        </w:rPr>
+        <w:t xml:space="preserve">4. Zestawienie wyposażenia szaf typu rack w punktach dystrybucyjnych</w:t>
+      </w:r>
+    </w:p>
+    <w:p>
+      <w:pPr>
+        <w:rPr/>
+      </w:pPr>
+      <w:r>
+        <w:rPr>
+          <w:rtl w:val="0"/>
+        </w:rPr>
+      </w:r>
+    </w:p>
+    <w:p>
+      <w:pPr>
+        <w:rPr/>
+      </w:pPr>
+      <w:r>
+        <w:rPr>
+          <w:rtl w:val="0"/>
+        </w:rPr>
+      </w:r>
+    </w:p>
+    <w:tbl>
+      <w:tblPr>
+        <w:tblStyle w:val="Table4"/>
+        <w:tblW w:w="8940.0" w:type="dxa"/>
+        <w:jc w:val="left"/>
+        <w:tblBorders>
+          <w:top w:color="000000" w:space="0" w:sz="8" w:val="single"/>
+          <w:left w:color="000000" w:space="0" w:sz="8" w:val="single"/>
+          <w:bottom w:color="000000" w:space="0" w:sz="8" w:val="single"/>
+          <w:right w:color="000000" w:space="0" w:sz="8" w:val="single"/>
+          <w:insideH w:color="000000" w:space="0" w:sz="8" w:val="single"/>
+          <w:insideV w:color="000000" w:space="0" w:sz="8" w:val="single"/>
+        </w:tblBorders>
+        <w:tblLayout w:type="fixed"/>
+        <w:tblLook w:val="0600"/>
+      </w:tblPr>
+      <w:tblGrid>
+        <w:gridCol w:w="1830"/>
+        <w:gridCol w:w="1230"/>
+        <w:gridCol w:w="4980"/>
+        <w:gridCol w:w="900"/>
+        <w:tblGridChange w:id="0">
+          <w:tblGrid>
+            <w:gridCol w:w="1830"/>
+            <w:gridCol w:w="1230"/>
+            <w:gridCol w:w="4980"/>
+            <w:gridCol w:w="900"/>
+          </w:tblGrid>
+        </w:tblGridChange>
+      </w:tblGrid>
+      <w:tr>
+        <w:trPr>
+          <w:cantSplit w:val="0"/>
+          <w:tblHeader w:val="0"/>
+        </w:trPr>
+        <w:tc>
+          <w:tcPr>
+            <w:shd w:fill="d9d9d9" w:val="clear"/>
+            <w:tcMar>
+              <w:top w:w="100.0" w:type="dxa"/>
+              <w:left w:w="100.0" w:type="dxa"/>
+              <w:bottom w:w="100.0" w:type="dxa"/>
+              <w:right w:w="100.0" w:type="dxa"/>
+            </w:tcMar>
+            <w:vAlign w:val="center"/>
+          </w:tcPr>
+          <w:p>
+            <w:pPr>
+              <w:keepNext w:val="0"/>
+              <w:keepLines w:val="0"/>
+              <w:pageBreakBefore w:val="0"/>
+              <w:widowControl w:val="0"/>
+              <w:pBdr>
+                <w:top w:space="0" w:sz="0" w:val="nil"/>
+                <w:left w:space="0" w:sz="0" w:val="nil"/>
+                <w:bottom w:space="0" w:sz="0" w:val="nil"/>
+                <w:right w:space="0" w:sz="0" w:val="nil"/>
+                <w:between w:space="0" w:sz="0" w:val="nil"/>
+              </w:pBdr>
+              <w:shd w:fill="auto" w:val="clear"/>
+              <w:spacing w:after="0" w:before="0" w:line="240" w:lineRule="auto"/>
+              <w:ind w:left="0" w:right="0" w:firstLine="0"/>
+              <w:jc w:val="center"/>
+              <w:rPr/>
+            </w:pPr>
+            <w:r>
+              <w:rPr>
+                <w:rtl w:val="0"/>
+              </w:rPr>
+              <w:t xml:space="preserve">Numer punktu dystrybucyjnego</w:t>
+            </w:r>
+          </w:p>
+        </w:tc>
+        <w:tc>
+          <w:tcPr>
+            <w:shd w:fill="d9d9d9" w:val="clear"/>
+            <w:tcMar>
+              <w:top w:w="100.0" w:type="dxa"/>
+              <w:left w:w="100.0" w:type="dxa"/>
+              <w:bottom w:w="100.0" w:type="dxa"/>
+              <w:right w:w="100.0" w:type="dxa"/>
+            </w:tcMar>
+            <w:vAlign w:val="center"/>
+          </w:tcPr>
+          <w:p>
+            <w:pPr>
+              <w:keepNext w:val="0"/>
+              <w:keepLines w:val="0"/>
+              <w:pageBreakBefore w:val="0"/>
+              <w:widowControl w:val="0"/>
+              <w:pBdr>
+                <w:top w:space="0" w:sz="0" w:val="nil"/>
+                <w:left w:space="0" w:sz="0" w:val="nil"/>
+                <w:bottom w:space="0" w:sz="0" w:val="nil"/>
+                <w:right w:space="0" w:sz="0" w:val="nil"/>
+                <w:between w:space="0" w:sz="0" w:val="nil"/>
+              </w:pBdr>
+              <w:shd w:fill="auto" w:val="clear"/>
+              <w:spacing w:after="0" w:before="0" w:line="240" w:lineRule="auto"/>
+              <w:ind w:left="0" w:right="0" w:firstLine="0"/>
+              <w:jc w:val="center"/>
+              <w:rPr/>
+            </w:pPr>
+            <w:r>
+              <w:rPr>
+                <w:rtl w:val="0"/>
+              </w:rPr>
+              <w:t xml:space="preserve">Rozmiar</w:t>
+              <w:br w:type="textWrapping"/>
+              <w:t xml:space="preserve">i typ szafy</w:t>
+            </w:r>
+          </w:p>
+        </w:tc>
+        <w:tc>
+          <w:tcPr>
+            <w:shd w:fill="d9d9d9" w:val="clear"/>
+            <w:tcMar>
+              <w:top w:w="100.0" w:type="dxa"/>
+              <w:left w:w="100.0" w:type="dxa"/>
+              <w:bottom w:w="100.0" w:type="dxa"/>
+              <w:right w:w="100.0" w:type="dxa"/>
+            </w:tcMar>
+            <w:vAlign w:val="center"/>
+          </w:tcPr>
+          <w:p>
+            <w:pPr>
+              <w:keepNext w:val="0"/>
+              <w:keepLines w:val="0"/>
+              <w:pageBreakBefore w:val="0"/>
+              <w:widowControl w:val="0"/>
+              <w:pBdr>
+                <w:top w:space="0" w:sz="0" w:val="nil"/>
+                <w:left w:space="0" w:sz="0" w:val="nil"/>
+                <w:bottom w:space="0" w:sz="0" w:val="nil"/>
+                <w:right w:space="0" w:sz="0" w:val="nil"/>
+                <w:between w:space="0" w:sz="0" w:val="nil"/>
+              </w:pBdr>
+              <w:shd w:fill="auto" w:val="clear"/>
+              <w:spacing w:after="0" w:before="0" w:line="240" w:lineRule="auto"/>
+              <w:ind w:left="0" w:right="0" w:firstLine="0"/>
+              <w:jc w:val="center"/>
+              <w:rPr/>
+            </w:pPr>
+            <w:r>
+              <w:rPr>
+                <w:rtl w:val="0"/>
+              </w:rPr>
+              <w:t xml:space="preserve">Zawartość i rozmiar (U)</w:t>
+            </w:r>
+          </w:p>
+        </w:tc>
+        <w:tc>
+          <w:tcPr>
+            <w:shd w:fill="d9d9d9" w:val="clear"/>
+            <w:tcMar>
+              <w:top w:w="100.0" w:type="dxa"/>
+              <w:left w:w="100.0" w:type="dxa"/>
+              <w:bottom w:w="100.0" w:type="dxa"/>
+              <w:right w:w="100.0" w:type="dxa"/>
+            </w:tcMar>
+            <w:vAlign w:val="center"/>
+          </w:tcPr>
+          <w:p>
+            <w:pPr>
+              <w:keepNext w:val="0"/>
+              <w:keepLines w:val="0"/>
+              <w:pageBreakBefore w:val="0"/>
+              <w:widowControl w:val="0"/>
+              <w:pBdr>
+                <w:top w:space="0" w:sz="0" w:val="nil"/>
+                <w:left w:space="0" w:sz="0" w:val="nil"/>
+                <w:bottom w:space="0" w:sz="0" w:val="nil"/>
+                <w:right w:space="0" w:sz="0" w:val="nil"/>
+                <w:between w:space="0" w:sz="0" w:val="nil"/>
+              </w:pBdr>
+              <w:shd w:fill="auto" w:val="clear"/>
+              <w:spacing w:after="0" w:before="0" w:line="240" w:lineRule="auto"/>
+              <w:ind w:left="0" w:right="0" w:firstLine="0"/>
+              <w:jc w:val="center"/>
+              <w:rPr/>
+            </w:pPr>
+            <w:r>
+              <w:rPr>
+                <w:rtl w:val="0"/>
+              </w:rPr>
+              <w:t xml:space="preserve">Liczba sztuk</w:t>
+            </w:r>
+          </w:p>
+        </w:tc>
+      </w:tr>
+      <w:tr>
+        <w:trPr>
+          <w:cantSplit w:val="0"/>
+          <w:tblHeader w:val="0"/>
+        </w:trPr>
+        <w:tc>
+          <w:tcPr>
+            <w:shd w:fill="d9d9d9" w:val="clear"/>
+            <w:tcMar>
+              <w:top w:w="100.0" w:type="dxa"/>
+              <w:left w:w="100.0" w:type="dxa"/>
+              <w:bottom w:w="100.0" w:type="dxa"/>
+              <w:right w:w="100.0" w:type="dxa"/>
+            </w:tcMar>
+            <w:vAlign w:val="center"/>
+          </w:tcPr>
+          <w:p>
+            <w:pPr>
+              <w:keepNext w:val="0"/>
+              <w:keepLines w:val="0"/>
+              <w:pageBreakBefore w:val="0"/>
+              <w:widowControl w:val="0"/>
+              <w:pBdr>
+                <w:top w:space="0" w:sz="0" w:val="nil"/>
+                <w:left w:space="0" w:sz="0" w:val="nil"/>
+                <w:bottom w:space="0" w:sz="0" w:val="nil"/>
+                <w:right w:space="0" w:sz="0" w:val="nil"/>
+                <w:between w:space="0" w:sz="0" w:val="nil"/>
+              </w:pBdr>
+              <w:shd w:fill="auto" w:val="clear"/>
+              <w:spacing w:after="0" w:before="0" w:line="240" w:lineRule="auto"/>
+              <w:ind w:left="0" w:right="0" w:firstLine="0"/>
+              <w:jc w:val="center"/>
+              <w:rPr/>
+            </w:pPr>
+            <w:r>
+              <w:rPr>
+                <w:rtl w:val="0"/>
+              </w:rPr>
+              <w:t xml:space="preserve">Główny</w:t>
+            </w:r>
+          </w:p>
+        </w:tc>
+        <w:tc>
+          <w:tcPr>
+            <w:shd w:fill="f3f3f3" w:val="clear"/>
+            <w:tcMar>
+              <w:top w:w="100.0" w:type="dxa"/>
+              <w:left w:w="100.0" w:type="dxa"/>
+              <w:bottom w:w="100.0" w:type="dxa"/>
+              <w:right w:w="100.0" w:type="dxa"/>
+            </w:tcMar>
+            <w:vAlign w:val="center"/>
+          </w:tcPr>
+          <w:p>
+            <w:pPr>
+              <w:keepNext w:val="0"/>
+              <w:keepLines w:val="0"/>
+              <w:pageBreakBefore w:val="0"/>
+              <w:widowControl w:val="0"/>
+              <w:pBdr>
+                <w:top w:space="0" w:sz="0" w:val="nil"/>
+                <w:left w:space="0" w:sz="0" w:val="nil"/>
+                <w:bottom w:space="0" w:sz="0" w:val="nil"/>
+                <w:right w:space="0" w:sz="0" w:val="nil"/>
+                <w:between w:space="0" w:sz="0" w:val="nil"/>
+              </w:pBdr>
+              <w:shd w:fill="auto" w:val="clear"/>
+              <w:spacing w:after="0" w:before="0" w:line="240" w:lineRule="auto"/>
+              <w:ind w:left="0" w:right="0" w:firstLine="0"/>
+              <w:jc w:val="center"/>
+              <w:rPr/>
+            </w:pPr>
+            <w:r>
+              <w:rPr>
+                <w:rtl w:val="0"/>
+              </w:rPr>
+              <w:t xml:space="preserve">42U, stojąca</w:t>
+            </w:r>
+          </w:p>
+        </w:tc>
+        <w:tc>
+          <w:tcPr>
+            <w:shd w:fill="f3f3f3" w:val="clear"/>
+            <w:tcMar>
+              <w:top w:w="100.0" w:type="dxa"/>
+              <w:left w:w="100.0" w:type="dxa"/>
+              <w:bottom w:w="100.0" w:type="dxa"/>
+              <w:right w:w="100.0" w:type="dxa"/>
+            </w:tcMar>
+            <w:vAlign w:val="center"/>
+          </w:tcPr>
+          <w:p>
+            <w:pPr>
+              <w:keepNext w:val="0"/>
+              <w:keepLines w:val="0"/>
+              <w:pageBreakBefore w:val="0"/>
+              <w:widowControl w:val="0"/>
+              <w:numPr>
+                <w:ilvl w:val="0"/>
+                <w:numId w:val="6"/>
+              </w:numPr>
+              <w:pBdr>
+                <w:top w:space="0" w:sz="0" w:val="nil"/>
+                <w:left w:space="0" w:sz="0" w:val="nil"/>
+                <w:bottom w:space="0" w:sz="0" w:val="nil"/>
+                <w:right w:space="0" w:sz="0" w:val="nil"/>
+                <w:between w:space="0" w:sz="0" w:val="nil"/>
+              </w:pBdr>
+              <w:shd w:fill="auto" w:val="clear"/>
+              <w:spacing w:after="0" w:before="0" w:line="240" w:lineRule="auto"/>
+              <w:ind w:left="720" w:right="0" w:hanging="360"/>
+              <w:rPr>
+                <w:u w:val="none"/>
+              </w:rPr>
+            </w:pPr>
+            <w:r>
+              <w:rPr>
+                <w:rtl w:val="0"/>
+              </w:rPr>
+              <w:t xml:space="preserve">organizer poziomy przewodów</w:t>
+            </w:r>
+          </w:p>
+          <w:p>
+            <w:pPr>
+              <w:keepNext w:val="0"/>
+              <w:keepLines w:val="0"/>
+              <w:pageBreakBefore w:val="0"/>
+              <w:widowControl w:val="0"/>
+              <w:numPr>
+                <w:ilvl w:val="0"/>
+                <w:numId w:val="6"/>
+              </w:numPr>
+              <w:pBdr>
+                <w:top w:space="0" w:sz="0" w:val="nil"/>
+                <w:left w:space="0" w:sz="0" w:val="nil"/>
+                <w:bottom w:space="0" w:sz="0" w:val="nil"/>
+                <w:right w:space="0" w:sz="0" w:val="nil"/>
+                <w:between w:space="0" w:sz="0" w:val="nil"/>
+              </w:pBdr>
+              <w:shd w:fill="auto" w:val="clear"/>
+              <w:spacing w:after="0" w:before="0" w:line="240" w:lineRule="auto"/>
+              <w:ind w:left="720" w:right="0" w:hanging="360"/>
+              <w:rPr>
+                <w:u w:val="none"/>
+              </w:rPr>
+            </w:pPr>
+            <w:r>
+              <w:rPr>
+                <w:rtl w:val="0"/>
+              </w:rPr>
+              <w:t xml:space="preserve">19”/1U, grzebieniowy,</w:t>
+            </w:r>
+          </w:p>
+          <w:p>
+            <w:pPr>
+              <w:keepNext w:val="0"/>
+              <w:keepLines w:val="0"/>
+              <w:pageBreakBefore w:val="0"/>
+              <w:widowControl w:val="0"/>
+              <w:numPr>
+                <w:ilvl w:val="0"/>
+                <w:numId w:val="6"/>
+              </w:numPr>
+              <w:pBdr>
+                <w:top w:space="0" w:sz="0" w:val="nil"/>
+                <w:left w:space="0" w:sz="0" w:val="nil"/>
+                <w:bottom w:space="0" w:sz="0" w:val="nil"/>
+                <w:right w:space="0" w:sz="0" w:val="nil"/>
+                <w:between w:space="0" w:sz="0" w:val="nil"/>
+              </w:pBdr>
+              <w:shd w:fill="auto" w:val="clear"/>
+              <w:spacing w:after="0" w:before="0" w:line="240" w:lineRule="auto"/>
+              <w:ind w:left="720" w:right="0" w:hanging="360"/>
+              <w:rPr>
+                <w:u w:val="none"/>
+              </w:rPr>
+            </w:pPr>
+            <w:r>
+              <w:rPr>
+                <w:rtl w:val="0"/>
+              </w:rPr>
+              <w:t xml:space="preserve">listwa zasilająca - 1U</w:t>
+            </w:r>
+          </w:p>
+          <w:p>
+            <w:pPr>
+              <w:keepNext w:val="0"/>
+              <w:keepLines w:val="0"/>
+              <w:pageBreakBefore w:val="0"/>
+              <w:widowControl w:val="0"/>
+              <w:numPr>
+                <w:ilvl w:val="0"/>
+                <w:numId w:val="6"/>
+              </w:numPr>
+              <w:pBdr>
+                <w:top w:space="0" w:sz="0" w:val="nil"/>
+                <w:left w:space="0" w:sz="0" w:val="nil"/>
+                <w:bottom w:space="0" w:sz="0" w:val="nil"/>
+                <w:right w:space="0" w:sz="0" w:val="nil"/>
+                <w:between w:space="0" w:sz="0" w:val="nil"/>
+              </w:pBdr>
+              <w:shd w:fill="auto" w:val="clear"/>
+              <w:spacing w:after="0" w:before="0" w:line="240" w:lineRule="auto"/>
+              <w:ind w:left="720" w:right="0" w:hanging="360"/>
+              <w:rPr>
+                <w:u w:val="none"/>
+              </w:rPr>
+            </w:pPr>
+            <w:r>
+              <w:rPr>
+                <w:rtl w:val="0"/>
+              </w:rPr>
+              <w:t xml:space="preserve">półka na dokumentację - 1U</w:t>
+            </w:r>
+          </w:p>
+          <w:p>
+            <w:pPr>
+              <w:keepNext w:val="0"/>
+              <w:keepLines w:val="0"/>
+              <w:pageBreakBefore w:val="0"/>
+              <w:widowControl w:val="0"/>
+              <w:numPr>
+                <w:ilvl w:val="0"/>
+                <w:numId w:val="6"/>
+              </w:numPr>
+              <w:pBdr>
+                <w:top w:space="0" w:sz="0" w:val="nil"/>
+                <w:left w:space="0" w:sz="0" w:val="nil"/>
+                <w:bottom w:space="0" w:sz="0" w:val="nil"/>
+                <w:right w:space="0" w:sz="0" w:val="nil"/>
+                <w:between w:space="0" w:sz="0" w:val="nil"/>
+              </w:pBdr>
+              <w:shd w:fill="auto" w:val="clear"/>
+              <w:spacing w:after="0" w:before="0" w:line="240" w:lineRule="auto"/>
+              <w:ind w:left="720" w:right="0" w:hanging="360"/>
+              <w:rPr>
+                <w:u w:val="none"/>
+              </w:rPr>
+            </w:pPr>
+            <w:r>
+              <w:rPr>
+                <w:rtl w:val="0"/>
+              </w:rPr>
+              <w:t xml:space="preserve">przełącznik Gigabit Ethernet 8-portowy RJ-45 - 1U</w:t>
+            </w:r>
+          </w:p>
+          <w:p>
+            <w:pPr>
+              <w:keepNext w:val="0"/>
+              <w:keepLines w:val="0"/>
+              <w:pageBreakBefore w:val="0"/>
+              <w:widowControl w:val="0"/>
+              <w:numPr>
+                <w:ilvl w:val="0"/>
+                <w:numId w:val="6"/>
+              </w:numPr>
+              <w:pBdr>
+                <w:top w:space="0" w:sz="0" w:val="nil"/>
+                <w:left w:space="0" w:sz="0" w:val="nil"/>
+                <w:bottom w:space="0" w:sz="0" w:val="nil"/>
+                <w:right w:space="0" w:sz="0" w:val="nil"/>
+                <w:between w:space="0" w:sz="0" w:val="nil"/>
+              </w:pBdr>
+              <w:shd w:fill="auto" w:val="clear"/>
+              <w:spacing w:after="0" w:before="0" w:line="240" w:lineRule="auto"/>
+              <w:ind w:left="720" w:right="0" w:hanging="360"/>
+              <w:rPr>
+                <w:u w:val="none"/>
+              </w:rPr>
+            </w:pPr>
+            <w:r>
+              <w:rPr>
+                <w:rtl w:val="0"/>
+              </w:rPr>
+              <w:t xml:space="preserve">router - 1U</w:t>
+            </w:r>
+          </w:p>
+          <w:p>
+            <w:pPr>
+              <w:keepNext w:val="0"/>
+              <w:keepLines w:val="0"/>
+              <w:pageBreakBefore w:val="0"/>
+              <w:widowControl w:val="0"/>
+              <w:numPr>
+                <w:ilvl w:val="0"/>
+                <w:numId w:val="6"/>
+              </w:numPr>
+              <w:pBdr>
+                <w:top w:space="0" w:sz="0" w:val="nil"/>
+                <w:left w:space="0" w:sz="0" w:val="nil"/>
+                <w:bottom w:space="0" w:sz="0" w:val="nil"/>
+                <w:right w:space="0" w:sz="0" w:val="nil"/>
+                <w:between w:space="0" w:sz="0" w:val="nil"/>
+              </w:pBdr>
+              <w:shd w:fill="auto" w:val="clear"/>
+              <w:spacing w:after="0" w:before="0" w:line="240" w:lineRule="auto"/>
+              <w:ind w:left="720" w:right="0" w:hanging="360"/>
+              <w:rPr>
+                <w:u w:val="none"/>
+              </w:rPr>
+            </w:pPr>
+            <w:r>
+              <w:rPr>
+                <w:rtl w:val="0"/>
+              </w:rPr>
+              <w:t xml:space="preserve">serwer - 2U</w:t>
+            </w:r>
+          </w:p>
+          <w:p>
+            <w:pPr>
+              <w:keepNext w:val="0"/>
+              <w:keepLines w:val="0"/>
+              <w:pageBreakBefore w:val="0"/>
+              <w:widowControl w:val="0"/>
+              <w:numPr>
+                <w:ilvl w:val="0"/>
+                <w:numId w:val="6"/>
+              </w:numPr>
+              <w:pBdr>
+                <w:top w:space="0" w:sz="0" w:val="nil"/>
+                <w:left w:space="0" w:sz="0" w:val="nil"/>
+                <w:bottom w:space="0" w:sz="0" w:val="nil"/>
+                <w:right w:space="0" w:sz="0" w:val="nil"/>
+                <w:between w:space="0" w:sz="0" w:val="nil"/>
+              </w:pBdr>
+              <w:shd w:fill="auto" w:val="clear"/>
+              <w:spacing w:after="0" w:before="0" w:line="240" w:lineRule="auto"/>
+              <w:ind w:left="720" w:right="0" w:hanging="360"/>
+              <w:rPr>
+                <w:u w:val="none"/>
+              </w:rPr>
+            </w:pPr>
+            <w:r>
+              <w:rPr>
+                <w:rtl w:val="0"/>
+              </w:rPr>
+              <w:t xml:space="preserve">zasilacz awaryjny UPS - 2U</w:t>
+            </w:r>
+          </w:p>
+        </w:tc>
+        <w:tc>
+          <w:tcPr>
+            <w:shd w:fill="f3f3f3" w:val="clear"/>
+            <w:tcMar>
+              <w:top w:w="100.0" w:type="dxa"/>
+              <w:left w:w="100.0" w:type="dxa"/>
+              <w:bottom w:w="100.0" w:type="dxa"/>
+              <w:right w:w="100.0" w:type="dxa"/>
+            </w:tcMar>
+            <w:vAlign w:val="center"/>
+          </w:tcPr>
+          <w:p>
+            <w:pPr>
+              <w:keepNext w:val="0"/>
+              <w:keepLines w:val="0"/>
+              <w:pageBreakBefore w:val="0"/>
+              <w:widowControl w:val="0"/>
+              <w:pBdr>
+                <w:top w:space="0" w:sz="0" w:val="nil"/>
+                <w:left w:space="0" w:sz="0" w:val="nil"/>
+                <w:bottom w:space="0" w:sz="0" w:val="nil"/>
+                <w:right w:space="0" w:sz="0" w:val="nil"/>
+                <w:between w:space="0" w:sz="0" w:val="nil"/>
+              </w:pBdr>
+              <w:shd w:fill="auto" w:val="clear"/>
+              <w:spacing w:after="0" w:before="0" w:line="240" w:lineRule="auto"/>
+              <w:ind w:left="0" w:right="0" w:firstLine="0"/>
+              <w:jc w:val="center"/>
+              <w:rPr/>
+            </w:pPr>
+            <w:r>
+              <w:rPr>
+                <w:rtl w:val="0"/>
+              </w:rPr>
+              <w:t xml:space="preserve">1</w:t>
+            </w:r>
+          </w:p>
+          <w:p>
+            <w:pPr>
+              <w:keepNext w:val="0"/>
+              <w:keepLines w:val="0"/>
+              <w:pageBreakBefore w:val="0"/>
+              <w:widowControl w:val="0"/>
+              <w:pBdr>
+                <w:top w:space="0" w:sz="0" w:val="nil"/>
+                <w:left w:space="0" w:sz="0" w:val="nil"/>
+                <w:bottom w:space="0" w:sz="0" w:val="nil"/>
+                <w:right w:space="0" w:sz="0" w:val="nil"/>
+                <w:between w:space="0" w:sz="0" w:val="nil"/>
+              </w:pBdr>
+              <w:shd w:fill="auto" w:val="clear"/>
+              <w:spacing w:after="0" w:before="0" w:line="240" w:lineRule="auto"/>
+              <w:ind w:left="0" w:right="0" w:firstLine="0"/>
+              <w:jc w:val="center"/>
+              <w:rPr/>
+            </w:pPr>
+            <w:r>
+              <w:rPr>
+                <w:rtl w:val="0"/>
+              </w:rPr>
+              <w:t xml:space="preserve">1</w:t>
+            </w:r>
+          </w:p>
+          <w:p>
+            <w:pPr>
+              <w:keepNext w:val="0"/>
+              <w:keepLines w:val="0"/>
+              <w:pageBreakBefore w:val="0"/>
+              <w:widowControl w:val="0"/>
+              <w:pBdr>
+                <w:top w:space="0" w:sz="0" w:val="nil"/>
+                <w:left w:space="0" w:sz="0" w:val="nil"/>
+                <w:bottom w:space="0" w:sz="0" w:val="nil"/>
+                <w:right w:space="0" w:sz="0" w:val="nil"/>
+                <w:between w:space="0" w:sz="0" w:val="nil"/>
+              </w:pBdr>
+              <w:shd w:fill="auto" w:val="clear"/>
+              <w:spacing w:after="0" w:before="0" w:line="240" w:lineRule="auto"/>
+              <w:ind w:left="0" w:right="0" w:firstLine="0"/>
+              <w:jc w:val="center"/>
+              <w:rPr/>
+            </w:pPr>
+            <w:r>
+              <w:rPr>
+                <w:rtl w:val="0"/>
+              </w:rPr>
+              <w:t xml:space="preserve">1</w:t>
+            </w:r>
+          </w:p>
+          <w:p>
+            <w:pPr>
+              <w:keepNext w:val="0"/>
+              <w:keepLines w:val="0"/>
+              <w:pageBreakBefore w:val="0"/>
+              <w:widowControl w:val="0"/>
+              <w:pBdr>
+                <w:top w:space="0" w:sz="0" w:val="nil"/>
+                <w:left w:space="0" w:sz="0" w:val="nil"/>
+                <w:bottom w:space="0" w:sz="0" w:val="nil"/>
+                <w:right w:space="0" w:sz="0" w:val="nil"/>
+                <w:between w:space="0" w:sz="0" w:val="nil"/>
+              </w:pBdr>
+              <w:shd w:fill="auto" w:val="clear"/>
+              <w:spacing w:after="0" w:before="0" w:line="240" w:lineRule="auto"/>
+              <w:ind w:left="0" w:right="0" w:firstLine="0"/>
+              <w:jc w:val="center"/>
+              <w:rPr/>
+            </w:pPr>
+            <w:r>
+              <w:rPr>
+                <w:rtl w:val="0"/>
+              </w:rPr>
+              <w:t xml:space="preserve">1</w:t>
+            </w:r>
+          </w:p>
+          <w:p>
+            <w:pPr>
+              <w:keepNext w:val="0"/>
+              <w:keepLines w:val="0"/>
+              <w:pageBreakBefore w:val="0"/>
+              <w:widowControl w:val="0"/>
+              <w:pBdr>
+                <w:top w:space="0" w:sz="0" w:val="nil"/>
+                <w:left w:space="0" w:sz="0" w:val="nil"/>
+                <w:bottom w:space="0" w:sz="0" w:val="nil"/>
+                <w:right w:space="0" w:sz="0" w:val="nil"/>
+                <w:between w:space="0" w:sz="0" w:val="nil"/>
+              </w:pBdr>
+              <w:shd w:fill="auto" w:val="clear"/>
+              <w:spacing w:after="0" w:before="0" w:line="240" w:lineRule="auto"/>
+              <w:ind w:left="0" w:right="0" w:firstLine="0"/>
+              <w:jc w:val="center"/>
+              <w:rPr/>
+            </w:pPr>
+            <w:r>
+              <w:rPr>
+                <w:rtl w:val="0"/>
+              </w:rPr>
+            </w:r>
+          </w:p>
+          <w:p>
+            <w:pPr>
+              <w:keepNext w:val="0"/>
+              <w:keepLines w:val="0"/>
+              <w:pageBreakBefore w:val="0"/>
+              <w:widowControl w:val="0"/>
+              <w:pBdr>
+                <w:top w:space="0" w:sz="0" w:val="nil"/>
+                <w:left w:space="0" w:sz="0" w:val="nil"/>
+                <w:bottom w:space="0" w:sz="0" w:val="nil"/>
+                <w:right w:space="0" w:sz="0" w:val="nil"/>
+                <w:between w:space="0" w:sz="0" w:val="nil"/>
+              </w:pBdr>
+              <w:shd w:fill="auto" w:val="clear"/>
+              <w:spacing w:after="0" w:before="0" w:line="240" w:lineRule="auto"/>
+              <w:ind w:left="0" w:right="0" w:firstLine="0"/>
+              <w:jc w:val="center"/>
+              <w:rPr/>
+            </w:pPr>
+            <w:r>
+              <w:rPr>
+                <w:rtl w:val="0"/>
+              </w:rPr>
+              <w:t xml:space="preserve">1</w:t>
+            </w:r>
+          </w:p>
+          <w:p>
+            <w:pPr>
+              <w:keepNext w:val="0"/>
+              <w:keepLines w:val="0"/>
+              <w:pageBreakBefore w:val="0"/>
+              <w:widowControl w:val="0"/>
+              <w:pBdr>
+                <w:top w:space="0" w:sz="0" w:val="nil"/>
+                <w:left w:space="0" w:sz="0" w:val="nil"/>
+                <w:bottom w:space="0" w:sz="0" w:val="nil"/>
+                <w:right w:space="0" w:sz="0" w:val="nil"/>
+                <w:between w:space="0" w:sz="0" w:val="nil"/>
+              </w:pBdr>
+              <w:shd w:fill="auto" w:val="clear"/>
+              <w:spacing w:after="0" w:before="0" w:line="240" w:lineRule="auto"/>
+              <w:ind w:left="0" w:right="0" w:firstLine="0"/>
+              <w:jc w:val="center"/>
+              <w:rPr/>
+            </w:pPr>
+            <w:r>
+              <w:rPr>
+                <w:rtl w:val="0"/>
+              </w:rPr>
+              <w:t xml:space="preserve">1</w:t>
+            </w:r>
+          </w:p>
+          <w:p>
+            <w:pPr>
+              <w:keepNext w:val="0"/>
+              <w:keepLines w:val="0"/>
+              <w:pageBreakBefore w:val="0"/>
+              <w:widowControl w:val="0"/>
+              <w:pBdr>
+                <w:top w:space="0" w:sz="0" w:val="nil"/>
+                <w:left w:space="0" w:sz="0" w:val="nil"/>
+                <w:bottom w:space="0" w:sz="0" w:val="nil"/>
+                <w:right w:space="0" w:sz="0" w:val="nil"/>
+                <w:between w:space="0" w:sz="0" w:val="nil"/>
+              </w:pBdr>
+              <w:shd w:fill="auto" w:val="clear"/>
+              <w:spacing w:after="0" w:before="0" w:line="240" w:lineRule="auto"/>
+              <w:ind w:left="0" w:right="0" w:firstLine="0"/>
+              <w:jc w:val="center"/>
+              <w:rPr/>
+            </w:pPr>
+            <w:r>
+              <w:rPr>
+                <w:rtl w:val="0"/>
+              </w:rPr>
+              <w:t xml:space="preserve">1</w:t>
+            </w:r>
+          </w:p>
+          <w:p>
+            <w:pPr>
+              <w:keepNext w:val="0"/>
+              <w:keepLines w:val="0"/>
+              <w:pageBreakBefore w:val="0"/>
+              <w:widowControl w:val="0"/>
+              <w:pBdr>
+                <w:top w:space="0" w:sz="0" w:val="nil"/>
+                <w:left w:space="0" w:sz="0" w:val="nil"/>
+                <w:bottom w:space="0" w:sz="0" w:val="nil"/>
+                <w:right w:space="0" w:sz="0" w:val="nil"/>
+                <w:between w:space="0" w:sz="0" w:val="nil"/>
+              </w:pBdr>
+              <w:shd w:fill="auto" w:val="clear"/>
+              <w:spacing w:after="0" w:before="0" w:line="240" w:lineRule="auto"/>
+              <w:ind w:left="0" w:right="0" w:firstLine="0"/>
+              <w:jc w:val="center"/>
+              <w:rPr/>
+            </w:pPr>
+            <w:r>
+              <w:rPr>
+                <w:rtl w:val="0"/>
+              </w:rPr>
+              <w:t xml:space="preserve">1</w:t>
+            </w:r>
+          </w:p>
+        </w:tc>
+      </w:tr>
+      <w:tr>
+        <w:trPr>
+          <w:cantSplit w:val="0"/>
+          <w:tblHeader w:val="0"/>
+        </w:trPr>
+        <w:tc>
+          <w:tcPr>
+            <w:shd w:fill="d9d9d9" w:val="clear"/>
+            <w:tcMar>
+              <w:top w:w="100.0" w:type="dxa"/>
+              <w:left w:w="100.0" w:type="dxa"/>
+              <w:bottom w:w="100.0" w:type="dxa"/>
+              <w:right w:w="100.0" w:type="dxa"/>
+            </w:tcMar>
+            <w:vAlign w:val="center"/>
+          </w:tcPr>
+          <w:p>
+            <w:pPr>
+              <w:keepNext w:val="0"/>
+              <w:keepLines w:val="0"/>
+              <w:pageBreakBefore w:val="0"/>
+              <w:widowControl w:val="0"/>
+              <w:pBdr>
+                <w:top w:space="0" w:sz="0" w:val="nil"/>
+                <w:left w:space="0" w:sz="0" w:val="nil"/>
+                <w:bottom w:space="0" w:sz="0" w:val="nil"/>
+                <w:right w:space="0" w:sz="0" w:val="nil"/>
+                <w:between w:space="0" w:sz="0" w:val="nil"/>
+              </w:pBdr>
+              <w:shd w:fill="auto" w:val="clear"/>
+              <w:spacing w:after="0" w:before="0" w:line="240" w:lineRule="auto"/>
+              <w:ind w:left="0" w:right="0" w:firstLine="0"/>
+              <w:jc w:val="center"/>
+              <w:rPr/>
+            </w:pPr>
+            <w:r>
+              <w:rPr>
+                <w:rtl w:val="0"/>
+              </w:rPr>
+              <w:t xml:space="preserve">1 (pośredni)</w:t>
+            </w:r>
+          </w:p>
+        </w:tc>
+        <w:tc>
+          <w:tcPr>
+            <w:shd w:fill="f3f3f3" w:val="clear"/>
+            <w:tcMar>
+              <w:top w:w="100.0" w:type="dxa"/>
+              <w:left w:w="100.0" w:type="dxa"/>
+              <w:bottom w:w="100.0" w:type="dxa"/>
+              <w:right w:w="100.0" w:type="dxa"/>
+            </w:tcMar>
+            <w:vAlign w:val="center"/>
+          </w:tcPr>
+          <w:p>
+            <w:pPr>
+              <w:keepNext w:val="0"/>
+              <w:keepLines w:val="0"/>
+              <w:pageBreakBefore w:val="0"/>
+              <w:widowControl w:val="0"/>
+              <w:pBdr>
+                <w:top w:space="0" w:sz="0" w:val="nil"/>
+                <w:left w:space="0" w:sz="0" w:val="nil"/>
+                <w:bottom w:space="0" w:sz="0" w:val="nil"/>
+                <w:right w:space="0" w:sz="0" w:val="nil"/>
+                <w:between w:space="0" w:sz="0" w:val="nil"/>
+              </w:pBdr>
+              <w:shd w:fill="auto" w:val="clear"/>
+              <w:spacing w:after="0" w:before="0" w:line="240" w:lineRule="auto"/>
+              <w:ind w:left="0" w:right="0" w:firstLine="0"/>
+              <w:jc w:val="center"/>
+              <w:rPr/>
+            </w:pPr>
+            <w:r>
+              <w:rPr>
+                <w:rtl w:val="0"/>
+              </w:rPr>
+              <w:t xml:space="preserve">9U, wisząca</w:t>
+            </w:r>
+          </w:p>
+        </w:tc>
+        <w:tc>
+          <w:tcPr>
+            <w:shd w:fill="f3f3f3" w:val="clear"/>
+            <w:tcMar>
+              <w:top w:w="100.0" w:type="dxa"/>
+              <w:left w:w="100.0" w:type="dxa"/>
+              <w:bottom w:w="100.0" w:type="dxa"/>
+              <w:right w:w="100.0" w:type="dxa"/>
+            </w:tcMar>
+            <w:vAlign w:val="center"/>
+          </w:tcPr>
+          <w:p>
+            <w:pPr>
+              <w:keepNext w:val="0"/>
+              <w:keepLines w:val="0"/>
+              <w:pageBreakBefore w:val="0"/>
+              <w:widowControl w:val="0"/>
+              <w:numPr>
+                <w:ilvl w:val="0"/>
+                <w:numId w:val="4"/>
+              </w:numPr>
+              <w:pBdr>
+                <w:top w:space="0" w:sz="0" w:val="nil"/>
+                <w:left w:space="0" w:sz="0" w:val="nil"/>
+                <w:bottom w:space="0" w:sz="0" w:val="nil"/>
+                <w:right w:space="0" w:sz="0" w:val="nil"/>
+                <w:between w:space="0" w:sz="0" w:val="nil"/>
+              </w:pBdr>
+              <w:shd w:fill="auto" w:val="clear"/>
+              <w:spacing w:after="0" w:before="0" w:line="240" w:lineRule="auto"/>
+              <w:ind w:left="720" w:right="0" w:hanging="360"/>
+              <w:rPr>
+                <w:u w:val="none"/>
+              </w:rPr>
+            </w:pPr>
+            <w:r>
+              <w:rPr>
+                <w:rtl w:val="0"/>
+              </w:rPr>
+              <w:t xml:space="preserve">patchpanel 19”/1U kat. 6, ekranowany, 24-portowy</w:t>
+            </w:r>
+          </w:p>
+          <w:p>
+            <w:pPr>
+              <w:keepNext w:val="0"/>
+              <w:keepLines w:val="0"/>
+              <w:pageBreakBefore w:val="0"/>
+              <w:widowControl w:val="0"/>
+              <w:numPr>
+                <w:ilvl w:val="0"/>
+                <w:numId w:val="4"/>
+              </w:numPr>
+              <w:pBdr>
+                <w:top w:space="0" w:sz="0" w:val="nil"/>
+                <w:left w:space="0" w:sz="0" w:val="nil"/>
+                <w:bottom w:space="0" w:sz="0" w:val="nil"/>
+                <w:right w:space="0" w:sz="0" w:val="nil"/>
+                <w:between w:space="0" w:sz="0" w:val="nil"/>
+              </w:pBdr>
+              <w:shd w:fill="auto" w:val="clear"/>
+              <w:spacing w:after="0" w:before="0" w:line="240" w:lineRule="auto"/>
+              <w:ind w:left="720" w:right="0" w:hanging="360"/>
+              <w:rPr>
+                <w:u w:val="none"/>
+              </w:rPr>
+            </w:pPr>
+            <w:r>
+              <w:rPr>
+                <w:rtl w:val="0"/>
+              </w:rPr>
+              <w:t xml:space="preserve">organizer poziomy przewodów 19”/1U, grzebieniowy</w:t>
+            </w:r>
+          </w:p>
+          <w:p>
+            <w:pPr>
+              <w:keepNext w:val="0"/>
+              <w:keepLines w:val="0"/>
+              <w:pageBreakBefore w:val="0"/>
+              <w:widowControl w:val="0"/>
+              <w:numPr>
+                <w:ilvl w:val="0"/>
+                <w:numId w:val="4"/>
+              </w:numPr>
+              <w:pBdr>
+                <w:top w:space="0" w:sz="0" w:val="nil"/>
+                <w:left w:space="0" w:sz="0" w:val="nil"/>
+                <w:bottom w:space="0" w:sz="0" w:val="nil"/>
+                <w:right w:space="0" w:sz="0" w:val="nil"/>
+                <w:between w:space="0" w:sz="0" w:val="nil"/>
+              </w:pBdr>
+              <w:shd w:fill="auto" w:val="clear"/>
+              <w:spacing w:after="0" w:before="0" w:line="240" w:lineRule="auto"/>
+              <w:ind w:left="720" w:right="0" w:hanging="360"/>
+              <w:rPr>
+                <w:u w:val="none"/>
+              </w:rPr>
+            </w:pPr>
+            <w:r>
+              <w:rPr>
+                <w:rtl w:val="0"/>
+              </w:rPr>
+              <w:t xml:space="preserve">listwa zasilająca - 1U</w:t>
+            </w:r>
+          </w:p>
+          <w:p>
+            <w:pPr>
+              <w:keepNext w:val="0"/>
+              <w:keepLines w:val="0"/>
+              <w:pageBreakBefore w:val="0"/>
+              <w:widowControl w:val="0"/>
+              <w:numPr>
+                <w:ilvl w:val="0"/>
+                <w:numId w:val="4"/>
+              </w:numPr>
+              <w:pBdr>
+                <w:top w:space="0" w:sz="0" w:val="nil"/>
+                <w:left w:space="0" w:sz="0" w:val="nil"/>
+                <w:bottom w:space="0" w:sz="0" w:val="nil"/>
+                <w:right w:space="0" w:sz="0" w:val="nil"/>
+                <w:between w:space="0" w:sz="0" w:val="nil"/>
+              </w:pBdr>
+              <w:shd w:fill="auto" w:val="clear"/>
+              <w:spacing w:after="0" w:before="0" w:line="240" w:lineRule="auto"/>
+              <w:ind w:left="720" w:right="0" w:hanging="360"/>
+              <w:rPr>
+                <w:u w:val="none"/>
+              </w:rPr>
+            </w:pPr>
+            <w:r>
+              <w:rPr>
+                <w:rtl w:val="0"/>
+              </w:rPr>
+              <w:t xml:space="preserve">przełącznik Gigabit Ethernet 24-portowy - 1U</w:t>
+            </w:r>
+          </w:p>
+        </w:tc>
+        <w:tc>
+          <w:tcPr>
+            <w:shd w:fill="f3f3f3" w:val="clear"/>
+            <w:tcMar>
+              <w:top w:w="100.0" w:type="dxa"/>
+              <w:left w:w="100.0" w:type="dxa"/>
+              <w:bottom w:w="100.0" w:type="dxa"/>
+              <w:right w:w="100.0" w:type="dxa"/>
+            </w:tcMar>
+            <w:vAlign w:val="center"/>
+          </w:tcPr>
+          <w:p>
+            <w:pPr>
+              <w:keepNext w:val="0"/>
+              <w:keepLines w:val="0"/>
+              <w:pageBreakBefore w:val="0"/>
+              <w:widowControl w:val="0"/>
+              <w:pBdr>
+                <w:top w:space="0" w:sz="0" w:val="nil"/>
+                <w:left w:space="0" w:sz="0" w:val="nil"/>
+                <w:bottom w:space="0" w:sz="0" w:val="nil"/>
+                <w:right w:space="0" w:sz="0" w:val="nil"/>
+                <w:between w:space="0" w:sz="0" w:val="nil"/>
+              </w:pBdr>
+              <w:shd w:fill="auto" w:val="clear"/>
+              <w:spacing w:after="0" w:before="0" w:line="240" w:lineRule="auto"/>
+              <w:ind w:left="0" w:right="0" w:firstLine="0"/>
+              <w:jc w:val="center"/>
+              <w:rPr/>
+            </w:pPr>
+            <w:r>
+              <w:rPr>
+                <w:rtl w:val="0"/>
+              </w:rPr>
+            </w:r>
+          </w:p>
+          <w:p>
+            <w:pPr>
+              <w:keepNext w:val="0"/>
+              <w:keepLines w:val="0"/>
+              <w:pageBreakBefore w:val="0"/>
+              <w:widowControl w:val="0"/>
+              <w:pBdr>
+                <w:top w:space="0" w:sz="0" w:val="nil"/>
+                <w:left w:space="0" w:sz="0" w:val="nil"/>
+                <w:bottom w:space="0" w:sz="0" w:val="nil"/>
+                <w:right w:space="0" w:sz="0" w:val="nil"/>
+                <w:between w:space="0" w:sz="0" w:val="nil"/>
+              </w:pBdr>
+              <w:shd w:fill="auto" w:val="clear"/>
+              <w:spacing w:after="0" w:before="0" w:line="240" w:lineRule="auto"/>
+              <w:ind w:left="0" w:right="0" w:firstLine="0"/>
+              <w:jc w:val="center"/>
+              <w:rPr/>
+            </w:pPr>
+            <w:r>
+              <w:rPr>
+                <w:rtl w:val="0"/>
+              </w:rPr>
+              <w:t xml:space="preserve">1</w:t>
+            </w:r>
+          </w:p>
+          <w:p>
+            <w:pPr>
+              <w:keepNext w:val="0"/>
+              <w:keepLines w:val="0"/>
+              <w:pageBreakBefore w:val="0"/>
+              <w:widowControl w:val="0"/>
+              <w:pBdr>
+                <w:top w:space="0" w:sz="0" w:val="nil"/>
+                <w:left w:space="0" w:sz="0" w:val="nil"/>
+                <w:bottom w:space="0" w:sz="0" w:val="nil"/>
+                <w:right w:space="0" w:sz="0" w:val="nil"/>
+                <w:between w:space="0" w:sz="0" w:val="nil"/>
+              </w:pBdr>
+              <w:shd w:fill="auto" w:val="clear"/>
+              <w:spacing w:after="0" w:before="0" w:line="240" w:lineRule="auto"/>
+              <w:ind w:left="0" w:right="0" w:firstLine="0"/>
+              <w:jc w:val="center"/>
+              <w:rPr/>
+            </w:pPr>
+            <w:r>
+              <w:rPr>
+                <w:rtl w:val="0"/>
+              </w:rPr>
+            </w:r>
+          </w:p>
+          <w:p>
+            <w:pPr>
+              <w:keepNext w:val="0"/>
+              <w:keepLines w:val="0"/>
+              <w:pageBreakBefore w:val="0"/>
+              <w:widowControl w:val="0"/>
+              <w:pBdr>
+                <w:top w:space="0" w:sz="0" w:val="nil"/>
+                <w:left w:space="0" w:sz="0" w:val="nil"/>
+                <w:bottom w:space="0" w:sz="0" w:val="nil"/>
+                <w:right w:space="0" w:sz="0" w:val="nil"/>
+                <w:between w:space="0" w:sz="0" w:val="nil"/>
+              </w:pBdr>
+              <w:shd w:fill="auto" w:val="clear"/>
+              <w:spacing w:after="0" w:before="0" w:line="240" w:lineRule="auto"/>
+              <w:ind w:left="0" w:right="0" w:firstLine="0"/>
+              <w:jc w:val="center"/>
+              <w:rPr/>
+            </w:pPr>
+            <w:r>
+              <w:rPr>
+                <w:rtl w:val="0"/>
+              </w:rPr>
+              <w:t xml:space="preserve">1</w:t>
+            </w:r>
+          </w:p>
+          <w:p>
+            <w:pPr>
+              <w:keepNext w:val="0"/>
+              <w:keepLines w:val="0"/>
+              <w:pageBreakBefore w:val="0"/>
+              <w:widowControl w:val="0"/>
+              <w:pBdr>
+                <w:top w:space="0" w:sz="0" w:val="nil"/>
+                <w:left w:space="0" w:sz="0" w:val="nil"/>
+                <w:bottom w:space="0" w:sz="0" w:val="nil"/>
+                <w:right w:space="0" w:sz="0" w:val="nil"/>
+                <w:between w:space="0" w:sz="0" w:val="nil"/>
+              </w:pBdr>
+              <w:shd w:fill="auto" w:val="clear"/>
+              <w:spacing w:after="0" w:before="0" w:line="240" w:lineRule="auto"/>
+              <w:ind w:left="0" w:right="0" w:firstLine="0"/>
+              <w:jc w:val="center"/>
+              <w:rPr/>
+            </w:pPr>
+            <w:r>
+              <w:rPr>
+                <w:rtl w:val="0"/>
+              </w:rPr>
+              <w:t xml:space="preserve">1</w:t>
+            </w:r>
+          </w:p>
+          <w:p>
+            <w:pPr>
+              <w:keepNext w:val="0"/>
+              <w:keepLines w:val="0"/>
+              <w:pageBreakBefore w:val="0"/>
+              <w:widowControl w:val="0"/>
+              <w:pBdr>
+                <w:top w:space="0" w:sz="0" w:val="nil"/>
+                <w:left w:space="0" w:sz="0" w:val="nil"/>
+                <w:bottom w:space="0" w:sz="0" w:val="nil"/>
+                <w:right w:space="0" w:sz="0" w:val="nil"/>
+                <w:between w:space="0" w:sz="0" w:val="nil"/>
+              </w:pBdr>
+              <w:shd w:fill="auto" w:val="clear"/>
+              <w:spacing w:after="0" w:before="0" w:line="240" w:lineRule="auto"/>
+              <w:ind w:left="0" w:right="0" w:firstLine="0"/>
+              <w:jc w:val="center"/>
+              <w:rPr/>
+            </w:pPr>
+            <w:r>
+              <w:rPr>
+                <w:rtl w:val="0"/>
+              </w:rPr>
+            </w:r>
+          </w:p>
+          <w:p>
+            <w:pPr>
+              <w:keepNext w:val="0"/>
+              <w:keepLines w:val="0"/>
+              <w:pageBreakBefore w:val="0"/>
+              <w:widowControl w:val="0"/>
+              <w:pBdr>
+                <w:top w:space="0" w:sz="0" w:val="nil"/>
+                <w:left w:space="0" w:sz="0" w:val="nil"/>
+                <w:bottom w:space="0" w:sz="0" w:val="nil"/>
+                <w:right w:space="0" w:sz="0" w:val="nil"/>
+                <w:between w:space="0" w:sz="0" w:val="nil"/>
+              </w:pBdr>
+              <w:shd w:fill="auto" w:val="clear"/>
+              <w:spacing w:after="0" w:before="0" w:line="240" w:lineRule="auto"/>
+              <w:ind w:left="0" w:right="0" w:firstLine="0"/>
+              <w:jc w:val="center"/>
+              <w:rPr/>
+            </w:pPr>
+            <w:r>
+              <w:rPr>
+                <w:rtl w:val="0"/>
+              </w:rPr>
+              <w:t xml:space="preserve">1</w:t>
+            </w:r>
+          </w:p>
+        </w:tc>
+      </w:tr>
+      <w:tr>
+        <w:trPr>
+          <w:cantSplit w:val="0"/>
+          <w:tblHeader w:val="0"/>
+        </w:trPr>
+        <w:tc>
+          <w:tcPr>
+            <w:shd w:fill="d9d9d9" w:val="clear"/>
+            <w:tcMar>
+              <w:top w:w="100.0" w:type="dxa"/>
+              <w:left w:w="100.0" w:type="dxa"/>
+              <w:bottom w:w="100.0" w:type="dxa"/>
+              <w:right w:w="100.0" w:type="dxa"/>
+            </w:tcMar>
+            <w:vAlign w:val="center"/>
+          </w:tcPr>
+          <w:p>
+            <w:pPr>
+              <w:keepNext w:val="0"/>
+              <w:keepLines w:val="0"/>
+              <w:pageBreakBefore w:val="0"/>
+              <w:widowControl w:val="0"/>
+              <w:pBdr>
+                <w:top w:space="0" w:sz="0" w:val="nil"/>
+                <w:left w:space="0" w:sz="0" w:val="nil"/>
+                <w:bottom w:space="0" w:sz="0" w:val="nil"/>
+                <w:right w:space="0" w:sz="0" w:val="nil"/>
+                <w:between w:space="0" w:sz="0" w:val="nil"/>
+              </w:pBdr>
+              <w:shd w:fill="auto" w:val="clear"/>
+              <w:spacing w:after="0" w:before="0" w:line="240" w:lineRule="auto"/>
+              <w:ind w:left="0" w:right="0" w:firstLine="0"/>
+              <w:jc w:val="center"/>
+              <w:rPr/>
+            </w:pPr>
+            <w:r>
+              <w:rPr>
+                <w:rtl w:val="0"/>
+              </w:rPr>
+              <w:t xml:space="preserve">2 (pośredni)</w:t>
+            </w:r>
+          </w:p>
+        </w:tc>
+        <w:tc>
+          <w:tcPr>
+            <w:shd w:fill="f3f3f3" w:val="clear"/>
+            <w:tcMar>
+              <w:top w:w="100.0" w:type="dxa"/>
+              <w:left w:w="100.0" w:type="dxa"/>
+              <w:bottom w:w="100.0" w:type="dxa"/>
+              <w:right w:w="100.0" w:type="dxa"/>
+            </w:tcMar>
+            <w:vAlign w:val="center"/>
+          </w:tcPr>
+          <w:p>
+            <w:pPr>
+              <w:keepNext w:val="0"/>
+              <w:keepLines w:val="0"/>
+              <w:pageBreakBefore w:val="0"/>
+              <w:widowControl w:val="0"/>
+              <w:pBdr>
+                <w:top w:space="0" w:sz="0" w:val="nil"/>
+                <w:left w:space="0" w:sz="0" w:val="nil"/>
+                <w:bottom w:space="0" w:sz="0" w:val="nil"/>
+                <w:right w:space="0" w:sz="0" w:val="nil"/>
+                <w:between w:space="0" w:sz="0" w:val="nil"/>
+              </w:pBdr>
+              <w:shd w:fill="auto" w:val="clear"/>
+              <w:spacing w:after="0" w:before="0" w:line="240" w:lineRule="auto"/>
+              <w:ind w:left="0" w:right="0" w:firstLine="0"/>
+              <w:jc w:val="center"/>
+              <w:rPr/>
+            </w:pPr>
+            <w:r>
+              <w:rPr>
+                <w:rtl w:val="0"/>
+              </w:rPr>
+              <w:t xml:space="preserve">9U, wisząca</w:t>
+            </w:r>
+          </w:p>
+        </w:tc>
+        <w:tc>
+          <w:tcPr>
+            <w:shd w:fill="f3f3f3" w:val="clear"/>
+            <w:tcMar>
+              <w:top w:w="100.0" w:type="dxa"/>
+              <w:left w:w="100.0" w:type="dxa"/>
+              <w:bottom w:w="100.0" w:type="dxa"/>
+              <w:right w:w="100.0" w:type="dxa"/>
+            </w:tcMar>
+            <w:vAlign w:val="center"/>
+          </w:tcPr>
+          <w:p>
+            <w:pPr>
+              <w:widowControl w:val="0"/>
+              <w:numPr>
+                <w:ilvl w:val="0"/>
+                <w:numId w:val="4"/>
+              </w:numPr>
+              <w:spacing w:line="240" w:lineRule="auto"/>
+              <w:ind w:left="720" w:hanging="360"/>
+            </w:pPr>
+            <w:r>
+              <w:rPr>
+                <w:rtl w:val="0"/>
+              </w:rPr>
+              <w:t xml:space="preserve">patchpanel 19”/1U kat. 6, ekranowany, 24-portowy</w:t>
+            </w:r>
+          </w:p>
+          <w:p>
+            <w:pPr>
+              <w:widowControl w:val="0"/>
+              <w:numPr>
+                <w:ilvl w:val="0"/>
+                <w:numId w:val="4"/>
+              </w:numPr>
+              <w:spacing w:line="240" w:lineRule="auto"/>
+              <w:ind w:left="720" w:hanging="360"/>
+            </w:pPr>
+            <w:r>
+              <w:rPr>
+                <w:rtl w:val="0"/>
+              </w:rPr>
+              <w:t xml:space="preserve">organizer poziomy przewodów 19”/1U, grzebieniowy</w:t>
+            </w:r>
+          </w:p>
+          <w:p>
+            <w:pPr>
+              <w:widowControl w:val="0"/>
+              <w:numPr>
+                <w:ilvl w:val="0"/>
+                <w:numId w:val="4"/>
+              </w:numPr>
+              <w:spacing w:line="240" w:lineRule="auto"/>
+              <w:ind w:left="720" w:hanging="360"/>
+            </w:pPr>
+            <w:r>
+              <w:rPr>
+                <w:rtl w:val="0"/>
+              </w:rPr>
+              <w:t xml:space="preserve">listwa zasilająca - 1U</w:t>
+            </w:r>
+          </w:p>
+          <w:p>
+            <w:pPr>
+              <w:widowControl w:val="0"/>
+              <w:numPr>
+                <w:ilvl w:val="0"/>
+                <w:numId w:val="4"/>
+              </w:numPr>
+              <w:spacing w:line="240" w:lineRule="auto"/>
+              <w:ind w:left="720" w:hanging="360"/>
+            </w:pPr>
+            <w:r>
+              <w:rPr>
+                <w:rtl w:val="0"/>
+              </w:rPr>
+              <w:t xml:space="preserve">przełącznik Gigabit Ethernet 24-portowy - 1U</w:t>
+            </w:r>
+          </w:p>
+        </w:tc>
+        <w:tc>
+          <w:tcPr>
+            <w:shd w:fill="f3f3f3" w:val="clear"/>
+            <w:tcMar>
+              <w:top w:w="100.0" w:type="dxa"/>
+              <w:left w:w="100.0" w:type="dxa"/>
+              <w:bottom w:w="100.0" w:type="dxa"/>
+              <w:right w:w="100.0" w:type="dxa"/>
+            </w:tcMar>
+            <w:vAlign w:val="center"/>
+          </w:tcPr>
+          <w:p>
+            <w:pPr>
+              <w:keepNext w:val="0"/>
+              <w:keepLines w:val="0"/>
+              <w:pageBreakBefore w:val="0"/>
+              <w:widowControl w:val="0"/>
+              <w:pBdr>
+                <w:top w:space="0" w:sz="0" w:val="nil"/>
+                <w:left w:space="0" w:sz="0" w:val="nil"/>
+                <w:bottom w:space="0" w:sz="0" w:val="nil"/>
+                <w:right w:space="0" w:sz="0" w:val="nil"/>
+                <w:between w:space="0" w:sz="0" w:val="nil"/>
+              </w:pBdr>
+              <w:shd w:fill="auto" w:val="clear"/>
+              <w:spacing w:after="0" w:before="0" w:line="240" w:lineRule="auto"/>
+              <w:ind w:left="0" w:right="0" w:firstLine="0"/>
+              <w:jc w:val="center"/>
+              <w:rPr/>
+            </w:pPr>
+            <w:r>
+              <w:rPr>
+                <w:rtl w:val="0"/>
+              </w:rPr>
+            </w:r>
+          </w:p>
+          <w:p>
+            <w:pPr>
+              <w:keepNext w:val="0"/>
+              <w:keepLines w:val="0"/>
+              <w:pageBreakBefore w:val="0"/>
+              <w:widowControl w:val="0"/>
+              <w:pBdr>
+                <w:top w:space="0" w:sz="0" w:val="nil"/>
+                <w:left w:space="0" w:sz="0" w:val="nil"/>
+                <w:bottom w:space="0" w:sz="0" w:val="nil"/>
+                <w:right w:space="0" w:sz="0" w:val="nil"/>
+                <w:between w:space="0" w:sz="0" w:val="nil"/>
+              </w:pBdr>
+              <w:shd w:fill="auto" w:val="clear"/>
+              <w:spacing w:after="0" w:before="0" w:line="240" w:lineRule="auto"/>
+              <w:ind w:left="0" w:right="0" w:firstLine="0"/>
+              <w:jc w:val="center"/>
+              <w:rPr/>
+            </w:pPr>
+            <w:r>
+              <w:rPr>
+                <w:rtl w:val="0"/>
+              </w:rPr>
+              <w:t xml:space="preserve">1</w:t>
+            </w:r>
+          </w:p>
+          <w:p>
+            <w:pPr>
+              <w:keepNext w:val="0"/>
+              <w:keepLines w:val="0"/>
+              <w:pageBreakBefore w:val="0"/>
+              <w:widowControl w:val="0"/>
+              <w:pBdr>
+                <w:top w:space="0" w:sz="0" w:val="nil"/>
+                <w:left w:space="0" w:sz="0" w:val="nil"/>
+                <w:bottom w:space="0" w:sz="0" w:val="nil"/>
+                <w:right w:space="0" w:sz="0" w:val="nil"/>
+                <w:between w:space="0" w:sz="0" w:val="nil"/>
+              </w:pBdr>
+              <w:shd w:fill="auto" w:val="clear"/>
+              <w:spacing w:after="0" w:before="0" w:line="240" w:lineRule="auto"/>
+              <w:ind w:left="0" w:right="0" w:firstLine="0"/>
+              <w:jc w:val="center"/>
+              <w:rPr/>
+            </w:pPr>
+            <w:r>
+              <w:rPr>
+                <w:rtl w:val="0"/>
+              </w:rPr>
+            </w:r>
+          </w:p>
+          <w:p>
+            <w:pPr>
+              <w:keepNext w:val="0"/>
+              <w:keepLines w:val="0"/>
+              <w:pageBreakBefore w:val="0"/>
+              <w:widowControl w:val="0"/>
+              <w:pBdr>
+                <w:top w:space="0" w:sz="0" w:val="nil"/>
+                <w:left w:space="0" w:sz="0" w:val="nil"/>
+                <w:bottom w:space="0" w:sz="0" w:val="nil"/>
+                <w:right w:space="0" w:sz="0" w:val="nil"/>
+                <w:between w:space="0" w:sz="0" w:val="nil"/>
+              </w:pBdr>
+              <w:shd w:fill="auto" w:val="clear"/>
+              <w:spacing w:after="0" w:before="0" w:line="240" w:lineRule="auto"/>
+              <w:ind w:left="0" w:right="0" w:firstLine="0"/>
+              <w:jc w:val="center"/>
+              <w:rPr/>
+            </w:pPr>
+            <w:r>
+              <w:rPr>
+                <w:rtl w:val="0"/>
+              </w:rPr>
+              <w:t xml:space="preserve">1</w:t>
+            </w:r>
+          </w:p>
+          <w:p>
+            <w:pPr>
+              <w:keepNext w:val="0"/>
+              <w:keepLines w:val="0"/>
+              <w:pageBreakBefore w:val="0"/>
+              <w:widowControl w:val="0"/>
+              <w:pBdr>
+                <w:top w:space="0" w:sz="0" w:val="nil"/>
+                <w:left w:space="0" w:sz="0" w:val="nil"/>
+                <w:bottom w:space="0" w:sz="0" w:val="nil"/>
+                <w:right w:space="0" w:sz="0" w:val="nil"/>
+                <w:between w:space="0" w:sz="0" w:val="nil"/>
+              </w:pBdr>
+              <w:shd w:fill="auto" w:val="clear"/>
+              <w:spacing w:after="0" w:before="0" w:line="240" w:lineRule="auto"/>
+              <w:ind w:left="0" w:right="0" w:firstLine="0"/>
+              <w:jc w:val="center"/>
+              <w:rPr/>
+            </w:pPr>
+            <w:r>
+              <w:rPr>
+                <w:rtl w:val="0"/>
+              </w:rPr>
+              <w:t xml:space="preserve">1</w:t>
+            </w:r>
+          </w:p>
+          <w:p>
+            <w:pPr>
+              <w:keepNext w:val="0"/>
+              <w:keepLines w:val="0"/>
+              <w:pageBreakBefore w:val="0"/>
+              <w:widowControl w:val="0"/>
+              <w:pBdr>
+                <w:top w:space="0" w:sz="0" w:val="nil"/>
+                <w:left w:space="0" w:sz="0" w:val="nil"/>
+                <w:bottom w:space="0" w:sz="0" w:val="nil"/>
+                <w:right w:space="0" w:sz="0" w:val="nil"/>
+                <w:between w:space="0" w:sz="0" w:val="nil"/>
+              </w:pBdr>
+              <w:shd w:fill="auto" w:val="clear"/>
+              <w:spacing w:after="0" w:before="0" w:line="240" w:lineRule="auto"/>
+              <w:ind w:left="0" w:right="0" w:firstLine="0"/>
+              <w:jc w:val="center"/>
+              <w:rPr/>
+            </w:pPr>
+            <w:r>
+              <w:rPr>
+                <w:rtl w:val="0"/>
+              </w:rPr>
+            </w:r>
+          </w:p>
+          <w:p>
+            <w:pPr>
+              <w:keepNext w:val="0"/>
+              <w:keepLines w:val="0"/>
+              <w:pageBreakBefore w:val="0"/>
+              <w:widowControl w:val="0"/>
+              <w:pBdr>
+                <w:top w:space="0" w:sz="0" w:val="nil"/>
+                <w:left w:space="0" w:sz="0" w:val="nil"/>
+                <w:bottom w:space="0" w:sz="0" w:val="nil"/>
+                <w:right w:space="0" w:sz="0" w:val="nil"/>
+                <w:between w:space="0" w:sz="0" w:val="nil"/>
+              </w:pBdr>
+              <w:shd w:fill="auto" w:val="clear"/>
+              <w:spacing w:after="0" w:before="0" w:line="240" w:lineRule="auto"/>
+              <w:ind w:left="0" w:right="0" w:firstLine="0"/>
+              <w:jc w:val="center"/>
+              <w:rPr/>
+            </w:pPr>
+            <w:r>
+              <w:rPr>
+                <w:rtl w:val="0"/>
+              </w:rPr>
+              <w:t xml:space="preserve">1</w:t>
+            </w:r>
+          </w:p>
+        </w:tc>
+      </w:tr>
+    </w:tbl>
+    <w:p>
+      <w:pPr>
+        <w:rPr/>
+      </w:pPr>
+      <w:r>
+        <w:rPr>
+          <w:rtl w:val="0"/>
+        </w:rPr>
+      </w:r>
+    </w:p>
     <w:sectPr>
       <w:pgSz w:h="16834" w:w="11909" w:orient="portrait"/>
       <w:pgMar w:bottom="1440" w:top="1440" w:left="1440" w:right="1440" w:header="720" w:footer="720"/>
@@ -5872,6 +7472,116 @@
   <w:abstractNum w:abstractNumId="4">
     <w:lvl w:ilvl="0">
       <w:start w:val="1"/>
+      <w:numFmt w:val="bullet"/>
+      <w:lvlText w:val="-"/>
+      <w:lvlJc w:val="left"/>
+      <w:pPr>
+        <w:ind w:left="720" w:hanging="360"/>
+      </w:pPr>
+      <w:rPr>
+        <w:u w:val="none"/>
+      </w:rPr>
+    </w:lvl>
+    <w:lvl w:ilvl="1">
+      <w:start w:val="1"/>
+      <w:numFmt w:val="bullet"/>
+      <w:lvlText w:val="-"/>
+      <w:lvlJc w:val="left"/>
+      <w:pPr>
+        <w:ind w:left="1440" w:hanging="360"/>
+      </w:pPr>
+      <w:rPr>
+        <w:u w:val="none"/>
+      </w:rPr>
+    </w:lvl>
+    <w:lvl w:ilvl="2">
+      <w:start w:val="1"/>
+      <w:numFmt w:val="bullet"/>
+      <w:lvlText w:val="-"/>
+      <w:lvlJc w:val="left"/>
+      <w:pPr>
+        <w:ind w:left="2160" w:hanging="360"/>
+      </w:pPr>
+      <w:rPr>
+        <w:u w:val="none"/>
+      </w:rPr>
+    </w:lvl>
+    <w:lvl w:ilvl="3">
+      <w:start w:val="1"/>
+      <w:numFmt w:val="bullet"/>
+      <w:lvlText w:val="-"/>
+      <w:lvlJc w:val="left"/>
+      <w:pPr>
+        <w:ind w:left="2880" w:hanging="360"/>
+      </w:pPr>
+      <w:rPr>
+        <w:u w:val="none"/>
+      </w:rPr>
+    </w:lvl>
+    <w:lvl w:ilvl="4">
+      <w:start w:val="1"/>
+      <w:numFmt w:val="bullet"/>
+      <w:lvlText w:val="-"/>
+      <w:lvlJc w:val="left"/>
+      <w:pPr>
+        <w:ind w:left="3600" w:hanging="360"/>
+      </w:pPr>
+      <w:rPr>
+        <w:u w:val="none"/>
+      </w:rPr>
+    </w:lvl>
+    <w:lvl w:ilvl="5">
+      <w:start w:val="1"/>
+      <w:numFmt w:val="bullet"/>
+      <w:lvlText w:val="-"/>
+      <w:lvlJc w:val="left"/>
+      <w:pPr>
+        <w:ind w:left="4320" w:hanging="360"/>
+      </w:pPr>
+      <w:rPr>
+        <w:u w:val="none"/>
+      </w:rPr>
+    </w:lvl>
+    <w:lvl w:ilvl="6">
+      <w:start w:val="1"/>
+      <w:numFmt w:val="bullet"/>
+      <w:lvlText w:val="-"/>
+      <w:lvlJc w:val="left"/>
+      <w:pPr>
+        <w:ind w:left="5040" w:hanging="360"/>
+      </w:pPr>
+      <w:rPr>
+        <w:u w:val="none"/>
+      </w:rPr>
+    </w:lvl>
+    <w:lvl w:ilvl="7">
+      <w:start w:val="1"/>
+      <w:numFmt w:val="bullet"/>
+      <w:lvlText w:val="-"/>
+      <w:lvlJc w:val="left"/>
+      <w:pPr>
+        <w:ind w:left="5760" w:hanging="360"/>
+      </w:pPr>
+      <w:rPr>
+        <w:u w:val="none"/>
+      </w:rPr>
+    </w:lvl>
+    <w:lvl w:ilvl="8">
+      <w:start w:val="1"/>
+      <w:numFmt w:val="bullet"/>
+      <w:lvlText w:val="-"/>
+      <w:lvlJc w:val="left"/>
+      <w:pPr>
+        <w:ind w:left="6480" w:hanging="360"/>
+      </w:pPr>
+      <w:rPr>
+        <w:u w:val="none"/>
+      </w:rPr>
+    </w:lvl>
+  </w:abstractNum>
+  <w:abstractNum w:abstractNumId="5">
+    <w:lvl w:ilvl="0">
+      <w:start w:val="1"/>
       <w:numFmt w:val="lowerLetter"/>
       <w:lvlText w:val="%1)"/>
       <w:lvlJc w:val="left"/>
@@ -5979,7 +7689,117 @@
       </w:rPr>
     </w:lvl>
   </w:abstractNum>
-  <w:abstractNum w:abstractNumId="5">
+  <w:abstractNum w:abstractNumId="6">
+    <w:lvl w:ilvl="0">
+      <w:start w:val="1"/>
+      <w:numFmt w:val="bullet"/>
+      <w:lvlText w:val="-"/>
+      <w:lvlJc w:val="left"/>
+      <w:pPr>
+        <w:ind w:left="720" w:hanging="360"/>
+      </w:pPr>
+      <w:rPr>
+        <w:u w:val="none"/>
+      </w:rPr>
+    </w:lvl>
+    <w:lvl w:ilvl="1">
+      <w:start w:val="1"/>
+      <w:numFmt w:val="bullet"/>
+      <w:lvlText w:val="-"/>
+      <w:lvlJc w:val="left"/>
+      <w:pPr>
+        <w:ind w:left="1440" w:hanging="360"/>
+      </w:pPr>
+      <w:rPr>
+        <w:u w:val="none"/>
+      </w:rPr>
+    </w:lvl>
+    <w:lvl w:ilvl="2">
+      <w:start w:val="1"/>
+      <w:numFmt w:val="bullet"/>
+      <w:lvlText w:val="-"/>
+      <w:lvlJc w:val="left"/>
+      <w:pPr>
+        <w:ind w:left="2160" w:hanging="360"/>
+      </w:pPr>
+      <w:rPr>
+        <w:u w:val="none"/>
+      </w:rPr>
+    </w:lvl>
+    <w:lvl w:ilvl="3">
+      <w:start w:val="1"/>
+      <w:numFmt w:val="bullet"/>
+      <w:lvlText w:val="-"/>
+      <w:lvlJc w:val="left"/>
+      <w:pPr>
+        <w:ind w:left="2880" w:hanging="360"/>
+      </w:pPr>
+      <w:rPr>
+        <w:u w:val="none"/>
+      </w:rPr>
+    </w:lvl>
+    <w:lvl w:ilvl="4">
+      <w:start w:val="1"/>
+      <w:numFmt w:val="bullet"/>
+      <w:lvlText w:val="-"/>
+      <w:lvlJc w:val="left"/>
+      <w:pPr>
+        <w:ind w:left="3600" w:hanging="360"/>
+      </w:pPr>
+      <w:rPr>
+        <w:u w:val="none"/>
+      </w:rPr>
+    </w:lvl>
+    <w:lvl w:ilvl="5">
+      <w:start w:val="1"/>
+      <w:numFmt w:val="bullet"/>
+      <w:lvlText w:val="-"/>
+      <w:lvlJc w:val="left"/>
+      <w:pPr>
+        <w:ind w:left="4320" w:hanging="360"/>
+      </w:pPr>
+      <w:rPr>
+        <w:u w:val="none"/>
+      </w:rPr>
+    </w:lvl>
+    <w:lvl w:ilvl="6">
+      <w:start w:val="1"/>
+      <w:numFmt w:val="bullet"/>
+      <w:lvlText w:val="-"/>
+      <w:lvlJc w:val="left"/>
+      <w:pPr>
+        <w:ind w:left="5040" w:hanging="360"/>
+      </w:pPr>
+      <w:rPr>
+        <w:u w:val="none"/>
+      </w:rPr>
+    </w:lvl>
+    <w:lvl w:ilvl="7">
+      <w:start w:val="1"/>
+      <w:numFmt w:val="bullet"/>
+      <w:lvlText w:val="-"/>
+      <w:lvlJc w:val="left"/>
+      <w:pPr>
+        <w:ind w:left="5760" w:hanging="360"/>
+      </w:pPr>
+      <w:rPr>
+        <w:u w:val="none"/>
+      </w:rPr>
+    </w:lvl>
+    <w:lvl w:ilvl="8">
+      <w:start w:val="1"/>
+      <w:numFmt w:val="bullet"/>
+      <w:lvlText w:val="-"/>
+      <w:lvlJc w:val="left"/>
+      <w:pPr>
+        <w:ind w:left="6480" w:hanging="360"/>
+      </w:pPr>
+      <w:rPr>
+        <w:u w:val="none"/>
+      </w:rPr>
+    </w:lvl>
+  </w:abstractNum>
+  <w:abstractNum w:abstractNumId="7">
     <w:lvl w:ilvl="0">
       <w:start w:val="1"/>
       <w:numFmt w:val="lowerLetter"/>
@@ -6103,6 +7923,12 @@
   </w:num>
   <w:num w:numId="5">
     <w:abstractNumId w:val="5"/>
+  </w:num>
+  <w:num w:numId="6">
+    <w:abstractNumId w:val="6"/>
+  </w:num>
+  <w:num w:numId="7">
+    <w:abstractNumId w:val="7"/>
   </w:num>
 </w:numbering>
 </file>
@@ -6287,6 +8113,19 @@
     </w:tblPr>
   </w:style>
   <w:style w:type="table" w:styleId="Table3">
+    <w:basedOn w:val="TableNormal"/>
+    <w:tblPr>
+      <w:tblStyleRowBandSize w:val="1"/>
+      <w:tblStyleColBandSize w:val="1"/>
+      <w:tblCellMar>
+        <w:top w:w="100.0" w:type="dxa"/>
+        <w:left w:w="100.0" w:type="dxa"/>
+        <w:bottom w:w="100.0" w:type="dxa"/>
+        <w:right w:w="100.0" w:type="dxa"/>
+      </w:tblCellMar>
+    </w:tblPr>
+  </w:style>
+  <w:style w:type="table" w:styleId="Table4">
     <w:basedOn w:val="TableNormal"/>
     <w:tblPr>
       <w:tblStyleRowBandSize w:val="1"/>

</xml_diff>

<commit_message>
dodanie projektu logicznego sieci
</commit_message>
<xml_diff>
--- a/projekt-fizyczny/projekt-sieci-komputerowej.docx
+++ b/projekt-fizyczny/projekt-sieci-komputerowej.docx
@@ -379,12 +379,12 @@
           <wp:inline distB="114300" distT="114300" distL="114300" distR="114300">
             <wp:extent cx="5731200" cy="2717800"/>
             <wp:effectExtent b="0" l="0" r="0" t="0"/>
-            <wp:docPr id="2" name="image1.png"/>
+            <wp:docPr id="3" name="image2.png"/>
             <a:graphic>
               <a:graphicData uri="http://schemas.openxmlformats.org/drawingml/2006/picture">
                 <pic:pic>
                   <pic:nvPicPr>
-                    <pic:cNvPr id="0" name="image1.png"/>
+                    <pic:cNvPr id="0" name="image2.png"/>
                     <pic:cNvPicPr preferRelativeResize="0"/>
                   </pic:nvPicPr>
                   <pic:blipFill>
@@ -2520,12 +2520,12 @@
           <wp:inline distB="114300" distT="114300" distL="114300" distR="114300">
             <wp:extent cx="5731200" cy="4013200"/>
             <wp:effectExtent b="0" l="0" r="0" t="0"/>
-            <wp:docPr id="3" name="image2.png"/>
+            <wp:docPr id="4" name="image3.png"/>
             <a:graphic>
               <a:graphicData uri="http://schemas.openxmlformats.org/drawingml/2006/picture">
                 <pic:pic>
                   <pic:nvPicPr>
-                    <pic:cNvPr id="0" name="image2.png"/>
+                    <pic:cNvPr id="0" name="image3.png"/>
                     <pic:cNvPicPr preferRelativeResize="0"/>
                   </pic:nvPicPr>
                   <pic:blipFill>
@@ -5493,12 +5493,12 @@
           <wp:inline distB="114300" distT="114300" distL="114300" distR="114300">
             <wp:extent cx="5731200" cy="4013200"/>
             <wp:effectExtent b="0" l="0" r="0" t="0"/>
-            <wp:docPr id="1" name="image3.png"/>
+            <wp:docPr id="2" name="image4.png"/>
             <a:graphic>
               <a:graphicData uri="http://schemas.openxmlformats.org/drawingml/2006/picture">
                 <pic:pic>
                   <pic:nvPicPr>
-                    <pic:cNvPr id="0" name="image3.png"/>
+                    <pic:cNvPr id="0" name="image4.png"/>
                     <pic:cNvPicPr preferRelativeResize="0"/>
                   </pic:nvPicPr>
                   <pic:blipFill>
@@ -5531,12 +5531,56 @@
     <w:p>
       <w:pPr>
         <w:pStyle w:val="Heading1"/>
+        <w:ind w:left="0" w:firstLine="0"/>
         <w:rPr/>
       </w:pPr>
-      <w:bookmarkStart w:colFirst="0" w:colLast="0" w:name="_2ibtjyphxk7w" w:id="4"/>
+      <w:bookmarkStart w:colFirst="0" w:colLast="0" w:name="_816u3w9hpq1" w:id="4"/>
       <w:bookmarkEnd w:id="4"/>
       <w:r>
-        <w:br w:type="page"/>
+        <w:rPr>
+          <w:rtl w:val="0"/>
+        </w:rPr>
+        <w:t xml:space="preserve">4. Projekt logiczny sieci</w:t>
+      </w:r>
+    </w:p>
+    <w:p>
+      <w:pPr>
+        <w:rPr/>
+      </w:pPr>
+      <w:r>
+        <w:rPr/>
+        <w:drawing>
+          <wp:inline distB="114300" distT="114300" distL="114300" distR="114300">
+            <wp:extent cx="5731200" cy="3492500"/>
+            <wp:effectExtent b="0" l="0" r="0" t="0"/>
+            <wp:docPr id="1" name="image1.png"/>
+            <a:graphic>
+              <a:graphicData uri="http://schemas.openxmlformats.org/drawingml/2006/picture">
+                <pic:pic>
+                  <pic:nvPicPr>
+                    <pic:cNvPr id="0" name="image1.png"/>
+                    <pic:cNvPicPr preferRelativeResize="0"/>
+                  </pic:nvPicPr>
+                  <pic:blipFill>
+                    <a:blip r:embed="rId9"/>
+                    <a:srcRect b="0" l="0" r="0" t="0"/>
+                    <a:stretch>
+                      <a:fillRect/>
+                    </a:stretch>
+                  </pic:blipFill>
+                  <pic:spPr>
+                    <a:xfrm>
+                      <a:off x="0" y="0"/>
+                      <a:ext cx="5731200" cy="3492500"/>
+                    </a:xfrm>
+                    <a:prstGeom prst="rect"/>
+                    <a:ln/>
+                  </pic:spPr>
+                </pic:pic>
+              </a:graphicData>
+            </a:graphic>
+          </wp:inline>
+        </w:drawing>
       </w:r>
       <w:r>
         <w:rPr>
@@ -5556,16 +5600,6 @@
           <w:rtl w:val="0"/>
         </w:rPr>
         <w:t xml:space="preserve">4. Zestawienie wyposażenia szaf typu rack w punktach dystrybucyjnych</w:t>
-      </w:r>
-    </w:p>
-    <w:p>
-      <w:pPr>
-        <w:rPr/>
-      </w:pPr>
-      <w:r>
-        <w:rPr>
-          <w:rtl w:val="0"/>
-        </w:rPr>
       </w:r>
     </w:p>
     <w:p>

</xml_diff>